<commit_message>
report updated and code updated
</commit_message>
<xml_diff>
--- a/report/NLP_Format_Project_Report.docx
+++ b/report/NLP_Format_Project_Report.docx
@@ -18,6 +18,889 @@
         <w:rPr>
           <w:rFonts w:ascii="Calibri" w:eastAsia="Calibri" w:hAnsi="Calibri" w:cs="Calibri"/>
           <w:b/>
+          <w:noProof/>
+          <w:sz w:val="32"/>
+          <w:szCs w:val="32"/>
+        </w:rPr>
+        <mc:AlternateContent>
+          <mc:Choice Requires="wps">
+            <w:drawing>
+              <wp:anchor distT="0" distB="0" distL="114300" distR="114300" simplePos="0" relativeHeight="251684864" behindDoc="0" locked="0" layoutInCell="1" allowOverlap="1" wp14:anchorId="72156261" wp14:editId="2A49FB69">
+                <wp:simplePos x="0" y="0"/>
+                <wp:positionH relativeFrom="column">
+                  <wp:posOffset>-293370</wp:posOffset>
+                </wp:positionH>
+                <wp:positionV relativeFrom="paragraph">
+                  <wp:posOffset>0</wp:posOffset>
+                </wp:positionV>
+                <wp:extent cx="8339328" cy="2176272"/>
+                <wp:effectExtent l="0" t="0" r="0" b="8255"/>
+                <wp:wrapThrough wrapText="bothSides">
+                  <wp:wrapPolygon edited="0">
+                    <wp:start x="66" y="0"/>
+                    <wp:lineTo x="66" y="21430"/>
+                    <wp:lineTo x="21449" y="21430"/>
+                    <wp:lineTo x="21449" y="0"/>
+                    <wp:lineTo x="66" y="0"/>
+                  </wp:wrapPolygon>
+                </wp:wrapThrough>
+                <wp:docPr id="10" name="Rectangle 10"/>
+                <wp:cNvGraphicFramePr/>
+                <a:graphic xmlns:a="http://schemas.openxmlformats.org/drawingml/2006/main">
+                  <a:graphicData uri="http://schemas.microsoft.com/office/word/2010/wordprocessingShape">
+                    <wps:wsp>
+                      <wps:cNvSpPr/>
+                      <wps:spPr>
+                        <a:xfrm>
+                          <a:off x="0" y="0"/>
+                          <a:ext cx="8339328" cy="2176272"/>
+                        </a:xfrm>
+                        <a:prstGeom prst="rect">
+                          <a:avLst/>
+                        </a:prstGeom>
+                        <a:noFill/>
+                        <a:ln>
+                          <a:noFill/>
+                        </a:ln>
+                      </wps:spPr>
+                      <wps:style>
+                        <a:lnRef idx="2">
+                          <a:schemeClr val="accent1">
+                            <a:shade val="50000"/>
+                          </a:schemeClr>
+                        </a:lnRef>
+                        <a:fillRef idx="1">
+                          <a:schemeClr val="accent1"/>
+                        </a:fillRef>
+                        <a:effectRef idx="0">
+                          <a:schemeClr val="accent1"/>
+                        </a:effectRef>
+                        <a:fontRef idx="minor">
+                          <a:schemeClr val="lt1"/>
+                        </a:fontRef>
+                      </wps:style>
+                      <wps:txbx>
+                        <w:txbxContent>
+                          <w:p>
+                            <w:pPr>
+                              <w:rPr>
+                                <w:b/>
+                                <w:color w:val="000000" w:themeColor="text1"/>
+                                <w:sz w:val="48"/>
+                                <w:szCs w:val="48"/>
+                              </w:rPr>
+                            </w:pPr>
+                            <w:r>
+                              <w:rPr>
+                                <w:sz w:val="48"/>
+                                <w:szCs w:val="48"/>
+                              </w:rPr>
+                              <w:t xml:space="preserve"> </w:t>
+                            </w:r>
+                            <w:r>
+                              <w:rPr>
+                                <w:sz w:val="48"/>
+                                <w:szCs w:val="48"/>
+                              </w:rPr>
+                              <w:tab/>
+                            </w:r>
+                            <w:r>
+                              <w:rPr>
+                                <w:sz w:val="48"/>
+                                <w:szCs w:val="48"/>
+                              </w:rPr>
+                              <w:tab/>
+                            </w:r>
+                            <w:r>
+                              <w:rPr>
+                                <w:sz w:val="48"/>
+                                <w:szCs w:val="48"/>
+                              </w:rPr>
+                              <w:tab/>
+                            </w:r>
+                            <w:r>
+                              <w:rPr>
+                                <w:b/>
+                                <w:color w:val="000000" w:themeColor="text1"/>
+                                <w:sz w:val="48"/>
+                                <w:szCs w:val="48"/>
+                              </w:rPr>
+                              <w:t xml:space="preserve">POS Tagging Using Hidden Markov Model </w:t>
+                            </w:r>
+                          </w:p>
+                          <w:p>
+                            <w:pPr>
+                              <w:spacing w:line="240" w:lineRule="auto"/>
+                              <w:ind w:left="2160" w:firstLine="720"/>
+                              <w:rPr>
+                                <w:b/>
+                                <w:color w:val="000000" w:themeColor="text1"/>
+                                <w:sz w:val="28"/>
+                                <w:szCs w:val="28"/>
+                              </w:rPr>
+                            </w:pPr>
+                            <w:r>
+                              <w:rPr>
+                                <w:color w:val="000000" w:themeColor="text1"/>
+                                <w:sz w:val="40"/>
+                                <w:szCs w:val="40"/>
+                              </w:rPr>
+                              <w:t xml:space="preserve">                    </w:t>
+                            </w:r>
+                            <w:r>
+                              <w:rPr>
+                                <w:color w:val="000000" w:themeColor="text1"/>
+                                <w:sz w:val="40"/>
+                                <w:szCs w:val="40"/>
+                              </w:rPr>
+                              <w:t xml:space="preserve">    </w:t>
+                            </w:r>
+                            <w:r>
+                              <w:rPr>
+                                <w:b/>
+                                <w:color w:val="000000" w:themeColor="text1"/>
+                                <w:sz w:val="28"/>
+                                <w:szCs w:val="28"/>
+                              </w:rPr>
+                              <w:t>Prashant Prakash</w:t>
+                            </w:r>
+                          </w:p>
+                          <w:p>
+                            <w:pPr>
+                              <w:spacing w:line="240" w:lineRule="auto"/>
+                              <w:ind w:left="2160" w:firstLine="720"/>
+                              <w:rPr>
+                                <w:color w:val="000000" w:themeColor="text1"/>
+                                <w:sz w:val="24"/>
+                                <w:szCs w:val="24"/>
+                              </w:rPr>
+                            </w:pPr>
+                            <w:r>
+                              <w:rPr>
+                                <w:color w:val="000000" w:themeColor="text1"/>
+                                <w:sz w:val="28"/>
+                                <w:szCs w:val="28"/>
+                              </w:rPr>
+                              <w:t xml:space="preserve">               </w:t>
+                            </w:r>
+                            <w:r>
+                              <w:rPr>
+                                <w:color w:val="000000" w:themeColor="text1"/>
+                                <w:sz w:val="28"/>
+                                <w:szCs w:val="28"/>
+                              </w:rPr>
+                              <w:tab/>
+                            </w:r>
+                            <w:r>
+                              <w:rPr>
+                                <w:color w:val="000000" w:themeColor="text1"/>
+                                <w:sz w:val="28"/>
+                                <w:szCs w:val="28"/>
+                              </w:rPr>
+                              <w:t xml:space="preserve">     </w:t>
+                            </w:r>
+                            <w:r>
+                              <w:rPr>
+                                <w:color w:val="000000" w:themeColor="text1"/>
+                                <w:sz w:val="24"/>
+                                <w:szCs w:val="24"/>
+                              </w:rPr>
+                              <w:t xml:space="preserve">Natural Language Processing </w:t>
+                            </w:r>
+                          </w:p>
+                          <w:p>
+                            <w:pPr>
+                              <w:spacing w:line="240" w:lineRule="auto"/>
+                              <w:ind w:left="3600"/>
+                              <w:rPr>
+                                <w:color w:val="000000" w:themeColor="text1"/>
+                                <w:sz w:val="24"/>
+                                <w:szCs w:val="24"/>
+                              </w:rPr>
+                            </w:pPr>
+                            <w:r>
+                              <w:rPr>
+                                <w:color w:val="000000" w:themeColor="text1"/>
+                                <w:sz w:val="24"/>
+                                <w:szCs w:val="24"/>
+                              </w:rPr>
+                              <w:t xml:space="preserve">        </w:t>
+                            </w:r>
+                            <w:r>
+                              <w:rPr>
+                                <w:color w:val="000000" w:themeColor="text1"/>
+                                <w:sz w:val="24"/>
+                                <w:szCs w:val="24"/>
+                              </w:rPr>
+                              <w:t xml:space="preserve">        </w:t>
+                            </w:r>
+                            <w:r>
+                              <w:rPr>
+                                <w:color w:val="000000" w:themeColor="text1"/>
+                                <w:sz w:val="24"/>
+                                <w:szCs w:val="24"/>
+                              </w:rPr>
+                              <w:t xml:space="preserve">The University </w:t>
+                            </w:r>
+                            <w:proofErr w:type="gramStart"/>
+                            <w:r>
+                              <w:rPr>
+                                <w:color w:val="000000" w:themeColor="text1"/>
+                                <w:sz w:val="24"/>
+                                <w:szCs w:val="24"/>
+                              </w:rPr>
+                              <w:t>Of</w:t>
+                            </w:r>
+                            <w:proofErr w:type="gramEnd"/>
+                            <w:r>
+                              <w:rPr>
+                                <w:color w:val="000000" w:themeColor="text1"/>
+                                <w:sz w:val="24"/>
+                                <w:szCs w:val="24"/>
+                              </w:rPr>
+                              <w:t xml:space="preserve"> Texas at Dallas </w:t>
+                            </w:r>
+                          </w:p>
+                          <w:p>
+                            <w:pPr>
+                              <w:spacing w:line="240" w:lineRule="auto"/>
+                              <w:ind w:left="4320"/>
+                              <w:rPr>
+                                <w:color w:val="000000" w:themeColor="text1"/>
+                                <w:sz w:val="24"/>
+                                <w:szCs w:val="24"/>
+                              </w:rPr>
+                            </w:pPr>
+                            <w:r>
+                              <w:rPr>
+                                <w:color w:val="000000" w:themeColor="text1"/>
+                                <w:sz w:val="24"/>
+                                <w:szCs w:val="24"/>
+                              </w:rPr>
+                              <w:t xml:space="preserve">   </w:t>
+                            </w:r>
+                            <w:r>
+                              <w:rPr>
+                                <w:color w:val="000000" w:themeColor="text1"/>
+                                <w:sz w:val="24"/>
+                                <w:szCs w:val="24"/>
+                              </w:rPr>
+                              <w:t xml:space="preserve">      </w:t>
+                            </w:r>
+                            <w:r>
+                              <w:rPr>
+                                <w:color w:val="000000" w:themeColor="text1"/>
+                                <w:sz w:val="24"/>
+                                <w:szCs w:val="24"/>
+                              </w:rPr>
+                              <w:t xml:space="preserve"> </w:t>
+                            </w:r>
+                            <w:r>
+                              <w:rPr>
+                                <w:color w:val="000000" w:themeColor="text1"/>
+                                <w:sz w:val="24"/>
+                                <w:szCs w:val="24"/>
+                              </w:rPr>
+                              <w:t>Richardson, TX</w:t>
+                            </w:r>
+                            <w:r>
+                              <w:rPr>
+                                <w:color w:val="000000" w:themeColor="text1"/>
+                                <w:sz w:val="24"/>
+                                <w:szCs w:val="24"/>
+                              </w:rPr>
+                              <w:t xml:space="preserve"> 75080 USA</w:t>
+                            </w:r>
+                          </w:p>
+                          <w:p>
+                            <w:pPr>
+                              <w:spacing w:line="240" w:lineRule="auto"/>
+                              <w:ind w:left="4320"/>
+                              <w:rPr>
+                                <w:rFonts w:ascii="Angsana New" w:hAnsi="Angsana New" w:cs="Angsana New"/>
+                                <w:color w:val="000000" w:themeColor="text1"/>
+                                <w:sz w:val="28"/>
+                                <w:szCs w:val="28"/>
+                              </w:rPr>
+                            </w:pPr>
+                            <w:r>
+                              <w:rPr>
+                                <w:color w:val="000000" w:themeColor="text1"/>
+                                <w:sz w:val="28"/>
+                                <w:szCs w:val="28"/>
+                              </w:rPr>
+                              <w:t xml:space="preserve">   </w:t>
+                            </w:r>
+                            <w:r>
+                              <w:rPr>
+                                <w:color w:val="000000" w:themeColor="text1"/>
+                                <w:sz w:val="28"/>
+                                <w:szCs w:val="28"/>
+                              </w:rPr>
+                              <w:t xml:space="preserve">      </w:t>
+                            </w:r>
+                            <w:r>
+                              <w:rPr>
+                                <w:color w:val="000000" w:themeColor="text1"/>
+                                <w:sz w:val="28"/>
+                                <w:szCs w:val="28"/>
+                              </w:rPr>
+                              <w:t xml:space="preserve">    </w:t>
+                            </w:r>
+                            <w:r>
+                              <w:rPr>
+                                <w:color w:val="000000" w:themeColor="text1"/>
+                                <w:sz w:val="28"/>
+                                <w:szCs w:val="28"/>
+                              </w:rPr>
+                              <w:t xml:space="preserve"> </w:t>
+                            </w:r>
+                            <w:r>
+                              <w:rPr>
+                                <w:rFonts w:ascii="Angsana New" w:hAnsi="Angsana New" w:cs="Angsana New"/>
+                                <w:color w:val="000000" w:themeColor="text1"/>
+                                <w:sz w:val="28"/>
+                                <w:szCs w:val="28"/>
+                              </w:rPr>
+                              <w:t>pxp141730@utdallas.edu</w:t>
+                            </w:r>
+                          </w:p>
+                          <w:p>
+                            <w:pPr>
+                              <w:spacing w:line="240" w:lineRule="auto"/>
+                              <w:ind w:left="4320"/>
+                              <w:rPr>
+                                <w:sz w:val="28"/>
+                                <w:szCs w:val="28"/>
+                              </w:rPr>
+                            </w:pPr>
+                          </w:p>
+                          <w:p>
+                            <w:pPr>
+                              <w:spacing w:line="240" w:lineRule="auto"/>
+                              <w:ind w:left="4320"/>
+                              <w:rPr>
+                                <w:sz w:val="28"/>
+                                <w:szCs w:val="28"/>
+                              </w:rPr>
+                            </w:pPr>
+                          </w:p>
+                          <w:p>
+                            <w:pPr>
+                              <w:spacing w:line="240" w:lineRule="auto"/>
+                              <w:ind w:left="4320"/>
+                              <w:rPr>
+                                <w:sz w:val="28"/>
+                                <w:szCs w:val="28"/>
+                              </w:rPr>
+                            </w:pPr>
+                          </w:p>
+                          <w:p>
+                            <w:pPr>
+                              <w:spacing w:line="240" w:lineRule="auto"/>
+                              <w:ind w:left="4320"/>
+                              <w:rPr>
+                                <w:sz w:val="28"/>
+                                <w:szCs w:val="28"/>
+                              </w:rPr>
+                            </w:pPr>
+                          </w:p>
+                          <w:p>
+                            <w:pPr>
+                              <w:spacing w:line="240" w:lineRule="auto"/>
+                              <w:ind w:left="4320"/>
+                              <w:rPr>
+                                <w:sz w:val="28"/>
+                                <w:szCs w:val="28"/>
+                              </w:rPr>
+                            </w:pPr>
+                          </w:p>
+                          <w:p>
+                            <w:pPr>
+                              <w:spacing w:line="240" w:lineRule="auto"/>
+                              <w:ind w:left="4320"/>
+                              <w:rPr>
+                                <w:sz w:val="28"/>
+                                <w:szCs w:val="28"/>
+                              </w:rPr>
+                            </w:pPr>
+                          </w:p>
+                          <w:p>
+                            <w:pPr>
+                              <w:spacing w:line="240" w:lineRule="auto"/>
+                              <w:ind w:left="4320"/>
+                              <w:rPr>
+                                <w:sz w:val="28"/>
+                                <w:szCs w:val="28"/>
+                              </w:rPr>
+                            </w:pPr>
+                          </w:p>
+                          <w:p>
+                            <w:pPr>
+                              <w:ind w:left="2160" w:firstLine="720"/>
+                              <w:rPr>
+                                <w:sz w:val="40"/>
+                                <w:szCs w:val="40"/>
+                              </w:rPr>
+                            </w:pPr>
+                          </w:p>
+                          <w:p>
+                            <w:pPr>
+                              <w:ind w:left="2160" w:firstLine="720"/>
+                              <w:rPr>
+                                <w:sz w:val="40"/>
+                                <w:szCs w:val="40"/>
+                              </w:rPr>
+                            </w:pPr>
+                          </w:p>
+                        </w:txbxContent>
+                      </wps:txbx>
+                      <wps:bodyPr rot="0" spcFirstLastPara="0" vertOverflow="overflow" horzOverflow="overflow" vert="horz" wrap="square" lIns="91440" tIns="45720" rIns="91440" bIns="45720" numCol="1" spcCol="0" rtlCol="0" fromWordArt="0" anchor="ctr" anchorCtr="0" forceAA="0" compatLnSpc="1">
+                        <a:prstTxWarp prst="textNoShape">
+                          <a:avLst/>
+                        </a:prstTxWarp>
+                        <a:noAutofit/>
+                      </wps:bodyPr>
+                    </wps:wsp>
+                  </a:graphicData>
+                </a:graphic>
+                <wp14:sizeRelH relativeFrom="margin">
+                  <wp14:pctWidth>0</wp14:pctWidth>
+                </wp14:sizeRelH>
+                <wp14:sizeRelV relativeFrom="margin">
+                  <wp14:pctHeight>0</wp14:pctHeight>
+                </wp14:sizeRelV>
+              </wp:anchor>
+            </w:drawing>
+          </mc:Choice>
+          <mc:Fallback>
+            <w:pict>
+              <v:rect w14:anchorId="72156261" id="Rectangle_x0020_10" o:spid="_x0000_s1026" style="position:absolute;left:0;text-align:left;margin-left:-23.1pt;margin-top:0;width:656.65pt;height:171.35pt;z-index:251684864;visibility:visible;mso-wrap-style:square;mso-width-percent:0;mso-height-percent:0;mso-wrap-distance-left:9pt;mso-wrap-distance-top:0;mso-wrap-distance-right:9pt;mso-wrap-distance-bottom:0;mso-position-horizontal:absolute;mso-position-horizontal-relative:text;mso-position-vertical:absolute;mso-position-vertical-relative:text;mso-width-percent:0;mso-height-percent:0;mso-width-relative:margin;mso-height-relative:margin;v-text-anchor:middle" o:gfxdata="UEsDBBQABgAIAAAAIQDkmcPA+wAAAOEBAAATAAAAW0NvbnRlbnRfVHlwZXNdLnhtbJSRQU7DMBBF&#10;90jcwfIWJQ5dIISSdEHaJSBUDjCyJ4nVZGx53NDeHictG4SKWNrj9//TuFwfx0FMGNg6quR9XkiB&#10;pJ2x1FXyY7fNHqXgCGRgcISVPCHLdX17U+5OHlkkmriSfYz+SSnWPY7AufNIadK6MEJMx9ApD3oP&#10;HapVUTwo7SgixSzOGbIuG2zhMESxOabrs0nCpXg+v5urKgneD1ZDTKJqnqpfuYADXwEnMj/ssotZ&#10;nsglnHvr+e7S8JpWE6xB8QYhvsCYPJQJrHDlGqfz65Zz2ciZa1urMW8Cbxbqr2zjPing9N/wJmHv&#10;OH2nq+WD6i8AAAD//wMAUEsDBBQABgAIAAAAIQAjsmrh1wAAAJQBAAALAAAAX3JlbHMvLnJlbHOk&#10;kMFqwzAMhu+DvYPRfXGawxijTi+j0GvpHsDYimMaW0Yy2fr28w6DZfS2o36h7xP//vCZFrUiS6Rs&#10;YNf1oDA78jEHA++X49MLKKk2e7tQRgM3FDiMjw/7My62tiOZYxHVKFkMzLWWV63FzZisdFQwt81E&#10;nGxtIwddrLvagHro+2fNvxkwbpjq5A3wye9AXW6lmf+wU3RMQlPtHCVN0xTdPaoObMsc3ZFtwjdy&#10;jWY5YDXgWTQO1LKu/Qj6vn74p97TRz7jutV+h4zrj1dvuhy/AAAA//8DAFBLAwQUAAYACAAAACEA&#10;KyqzDIkCAABqBQAADgAAAGRycy9lMm9Eb2MueG1srFRbT9swFH6ftP9g+X2kDfeIFFUgpkmIIWDi&#10;2XXsJpLt49luk+7X79hOAwO0h2l9cO1z+c4l3zkXl4NWZCuc78DUdH4wo0QYDk1n1jX98XTz5YwS&#10;H5hpmAIjaroTnl4uPn+66G0lSmhBNcIRBDG+6m1N2xBsVRSet0IzfwBWGFRKcJoFfLp10TjWI7pW&#10;RTmbnRQ9uMY64MJ7lF5nJV0kfCkFD9+l9CIQVVPMLaTTpXMVz2Jxwaq1Y7bt+JgG+4csNOsMBp2g&#10;rllgZOO6d1C64w48yHDAQRcgZcdFqgGrmc/eVPPYMitSLdgcb6c2+f8Hy++29450DX47bI9hGr/R&#10;A3aNmbUSBGXYoN76Cu0e7b0bXx6vsdpBOh3/sQ4ypKbupqaKIRCOwrPDw/PDEmnAUVfOT0/K0zKi&#10;Fi/u1vnwVYAm8VJTh/FTM9n21odsujeJ0QzcdEqhnFXK/CFAzCgpYsY5x3QLOyWy9YOQWCxmVaYA&#10;iWbiSjmyZUgQxrkwYZ5VLWtEFh/P8DemPHmkApRBwIgsMaEJewSIFH6PncsZ7aOrSCydnGd/Syw7&#10;Tx4pMpgwOevOgPsIQGFVY+Rsv29Sbk3sUhhWA5rE6wqaHbLCQR4Xb/lNh1/mlvlwzxzOB1IFZz58&#10;x0Mq6GsK442SFtyvj+TRHmmLWkp6nLea+p8b5gQl6ptBQp/Pj47igKbH0fFpiQ/3WrN6rTEbfQX4&#10;xea4XSxP12gf1P4qHehnXA3LGBVVzHCMXVMe3P5xFfIewOXCxXKZzHAoLQu35tHyCB4bHJn3NDwz&#10;Z0d6BmT2Hexnk1VvWJpto6eB5SaA7BKFX/o6th4HOnFoXD5xY7x+J6uXFbn4DQAA//8DAFBLAwQU&#10;AAYACAAAACEAzoLzBt4AAAAJAQAADwAAAGRycy9kb3ducmV2LnhtbEyPzU7DMBCE70i8g7VI3Fqn&#10;oUqrNE4FSAihHhAF7o69TaLG68h2fvr2uCd6HM1o5ptiP5uOjeh8a0nAapkAQ1JWt1QL+Pl+W2yB&#10;+SBJy84SCrigh315f1fIXNuJvnA8hprFEvK5FNCE0Oece9WgkX5pe6TonawzMkTpaq6dnGK56Xia&#10;JBk3sqW40MgeXxtU5+NgBPza08tkVEUf4+WzHd4PTqntQYjHh/l5ByzgHP7DcMWP6FBGpsoOpD3r&#10;BCzWWRqjAuKjq51mmxWwSsDTOt0ALwt++6D8AwAA//8DAFBLAQItABQABgAIAAAAIQDkmcPA+wAA&#10;AOEBAAATAAAAAAAAAAAAAAAAAAAAAABbQ29udGVudF9UeXBlc10ueG1sUEsBAi0AFAAGAAgAAAAh&#10;ACOyauHXAAAAlAEAAAsAAAAAAAAAAAAAAAAALAEAAF9yZWxzLy5yZWxzUEsBAi0AFAAGAAgAAAAh&#10;ACsqswyJAgAAagUAAA4AAAAAAAAAAAAAAAAALAIAAGRycy9lMm9Eb2MueG1sUEsBAi0AFAAGAAgA&#10;AAAhAM6C8wbeAAAACQEAAA8AAAAAAAAAAAAAAAAA4QQAAGRycy9kb3ducmV2LnhtbFBLBQYAAAAA&#10;BAAEAPMAAADsBQAAAAA=&#10;" filled="f" stroked="f" strokeweight="1pt">
+                <v:textbox>
+                  <w:txbxContent>
+                    <w:p>
+                      <w:pPr>
+                        <w:rPr>
+                          <w:b/>
+                          <w:color w:val="000000" w:themeColor="text1"/>
+                          <w:sz w:val="48"/>
+                          <w:szCs w:val="48"/>
+                        </w:rPr>
+                      </w:pPr>
+                      <w:r>
+                        <w:rPr>
+                          <w:sz w:val="48"/>
+                          <w:szCs w:val="48"/>
+                        </w:rPr>
+                        <w:t xml:space="preserve"> </w:t>
+                      </w:r>
+                      <w:r>
+                        <w:rPr>
+                          <w:sz w:val="48"/>
+                          <w:szCs w:val="48"/>
+                        </w:rPr>
+                        <w:tab/>
+                      </w:r>
+                      <w:r>
+                        <w:rPr>
+                          <w:sz w:val="48"/>
+                          <w:szCs w:val="48"/>
+                        </w:rPr>
+                        <w:tab/>
+                      </w:r>
+                      <w:r>
+                        <w:rPr>
+                          <w:sz w:val="48"/>
+                          <w:szCs w:val="48"/>
+                        </w:rPr>
+                        <w:tab/>
+                      </w:r>
+                      <w:r>
+                        <w:rPr>
+                          <w:b/>
+                          <w:color w:val="000000" w:themeColor="text1"/>
+                          <w:sz w:val="48"/>
+                          <w:szCs w:val="48"/>
+                        </w:rPr>
+                        <w:t xml:space="preserve">POS Tagging Using Hidden Markov Model </w:t>
+                      </w:r>
+                    </w:p>
+                    <w:p>
+                      <w:pPr>
+                        <w:spacing w:line="240" w:lineRule="auto"/>
+                        <w:ind w:left="2160" w:firstLine="720"/>
+                        <w:rPr>
+                          <w:b/>
+                          <w:color w:val="000000" w:themeColor="text1"/>
+                          <w:sz w:val="28"/>
+                          <w:szCs w:val="28"/>
+                        </w:rPr>
+                      </w:pPr>
+                      <w:r>
+                        <w:rPr>
+                          <w:color w:val="000000" w:themeColor="text1"/>
+                          <w:sz w:val="40"/>
+                          <w:szCs w:val="40"/>
+                        </w:rPr>
+                        <w:t xml:space="preserve">                    </w:t>
+                      </w:r>
+                      <w:r>
+                        <w:rPr>
+                          <w:color w:val="000000" w:themeColor="text1"/>
+                          <w:sz w:val="40"/>
+                          <w:szCs w:val="40"/>
+                        </w:rPr>
+                        <w:t xml:space="preserve">    </w:t>
+                      </w:r>
+                      <w:r>
+                        <w:rPr>
+                          <w:b/>
+                          <w:color w:val="000000" w:themeColor="text1"/>
+                          <w:sz w:val="28"/>
+                          <w:szCs w:val="28"/>
+                        </w:rPr>
+                        <w:t>Prashant Prakash</w:t>
+                      </w:r>
+                    </w:p>
+                    <w:p>
+                      <w:pPr>
+                        <w:spacing w:line="240" w:lineRule="auto"/>
+                        <w:ind w:left="2160" w:firstLine="720"/>
+                        <w:rPr>
+                          <w:color w:val="000000" w:themeColor="text1"/>
+                          <w:sz w:val="24"/>
+                          <w:szCs w:val="24"/>
+                        </w:rPr>
+                      </w:pPr>
+                      <w:r>
+                        <w:rPr>
+                          <w:color w:val="000000" w:themeColor="text1"/>
+                          <w:sz w:val="28"/>
+                          <w:szCs w:val="28"/>
+                        </w:rPr>
+                        <w:t xml:space="preserve">               </w:t>
+                      </w:r>
+                      <w:r>
+                        <w:rPr>
+                          <w:color w:val="000000" w:themeColor="text1"/>
+                          <w:sz w:val="28"/>
+                          <w:szCs w:val="28"/>
+                        </w:rPr>
+                        <w:tab/>
+                      </w:r>
+                      <w:r>
+                        <w:rPr>
+                          <w:color w:val="000000" w:themeColor="text1"/>
+                          <w:sz w:val="28"/>
+                          <w:szCs w:val="28"/>
+                        </w:rPr>
+                        <w:t xml:space="preserve">     </w:t>
+                      </w:r>
+                      <w:r>
+                        <w:rPr>
+                          <w:color w:val="000000" w:themeColor="text1"/>
+                          <w:sz w:val="24"/>
+                          <w:szCs w:val="24"/>
+                        </w:rPr>
+                        <w:t xml:space="preserve">Natural Language Processing </w:t>
+                      </w:r>
+                    </w:p>
+                    <w:p>
+                      <w:pPr>
+                        <w:spacing w:line="240" w:lineRule="auto"/>
+                        <w:ind w:left="3600"/>
+                        <w:rPr>
+                          <w:color w:val="000000" w:themeColor="text1"/>
+                          <w:sz w:val="24"/>
+                          <w:szCs w:val="24"/>
+                        </w:rPr>
+                      </w:pPr>
+                      <w:r>
+                        <w:rPr>
+                          <w:color w:val="000000" w:themeColor="text1"/>
+                          <w:sz w:val="24"/>
+                          <w:szCs w:val="24"/>
+                        </w:rPr>
+                        <w:t xml:space="preserve">        </w:t>
+                      </w:r>
+                      <w:r>
+                        <w:rPr>
+                          <w:color w:val="000000" w:themeColor="text1"/>
+                          <w:sz w:val="24"/>
+                          <w:szCs w:val="24"/>
+                        </w:rPr>
+                        <w:t xml:space="preserve">        </w:t>
+                      </w:r>
+                      <w:r>
+                        <w:rPr>
+                          <w:color w:val="000000" w:themeColor="text1"/>
+                          <w:sz w:val="24"/>
+                          <w:szCs w:val="24"/>
+                        </w:rPr>
+                        <w:t xml:space="preserve">The University </w:t>
+                      </w:r>
+                      <w:proofErr w:type="gramStart"/>
+                      <w:r>
+                        <w:rPr>
+                          <w:color w:val="000000" w:themeColor="text1"/>
+                          <w:sz w:val="24"/>
+                          <w:szCs w:val="24"/>
+                        </w:rPr>
+                        <w:t>Of</w:t>
+                      </w:r>
+                      <w:proofErr w:type="gramEnd"/>
+                      <w:r>
+                        <w:rPr>
+                          <w:color w:val="000000" w:themeColor="text1"/>
+                          <w:sz w:val="24"/>
+                          <w:szCs w:val="24"/>
+                        </w:rPr>
+                        <w:t xml:space="preserve"> Texas at Dallas </w:t>
+                      </w:r>
+                    </w:p>
+                    <w:p>
+                      <w:pPr>
+                        <w:spacing w:line="240" w:lineRule="auto"/>
+                        <w:ind w:left="4320"/>
+                        <w:rPr>
+                          <w:color w:val="000000" w:themeColor="text1"/>
+                          <w:sz w:val="24"/>
+                          <w:szCs w:val="24"/>
+                        </w:rPr>
+                      </w:pPr>
+                      <w:r>
+                        <w:rPr>
+                          <w:color w:val="000000" w:themeColor="text1"/>
+                          <w:sz w:val="24"/>
+                          <w:szCs w:val="24"/>
+                        </w:rPr>
+                        <w:t xml:space="preserve">   </w:t>
+                      </w:r>
+                      <w:r>
+                        <w:rPr>
+                          <w:color w:val="000000" w:themeColor="text1"/>
+                          <w:sz w:val="24"/>
+                          <w:szCs w:val="24"/>
+                        </w:rPr>
+                        <w:t xml:space="preserve">      </w:t>
+                      </w:r>
+                      <w:r>
+                        <w:rPr>
+                          <w:color w:val="000000" w:themeColor="text1"/>
+                          <w:sz w:val="24"/>
+                          <w:szCs w:val="24"/>
+                        </w:rPr>
+                        <w:t xml:space="preserve"> </w:t>
+                      </w:r>
+                      <w:r>
+                        <w:rPr>
+                          <w:color w:val="000000" w:themeColor="text1"/>
+                          <w:sz w:val="24"/>
+                          <w:szCs w:val="24"/>
+                        </w:rPr>
+                        <w:t>Richardson, TX</w:t>
+                      </w:r>
+                      <w:r>
+                        <w:rPr>
+                          <w:color w:val="000000" w:themeColor="text1"/>
+                          <w:sz w:val="24"/>
+                          <w:szCs w:val="24"/>
+                        </w:rPr>
+                        <w:t xml:space="preserve"> 75080 USA</w:t>
+                      </w:r>
+                    </w:p>
+                    <w:p>
+                      <w:pPr>
+                        <w:spacing w:line="240" w:lineRule="auto"/>
+                        <w:ind w:left="4320"/>
+                        <w:rPr>
+                          <w:rFonts w:ascii="Angsana New" w:hAnsi="Angsana New" w:cs="Angsana New"/>
+                          <w:color w:val="000000" w:themeColor="text1"/>
+                          <w:sz w:val="28"/>
+                          <w:szCs w:val="28"/>
+                        </w:rPr>
+                      </w:pPr>
+                      <w:r>
+                        <w:rPr>
+                          <w:color w:val="000000" w:themeColor="text1"/>
+                          <w:sz w:val="28"/>
+                          <w:szCs w:val="28"/>
+                        </w:rPr>
+                        <w:t xml:space="preserve">   </w:t>
+                      </w:r>
+                      <w:r>
+                        <w:rPr>
+                          <w:color w:val="000000" w:themeColor="text1"/>
+                          <w:sz w:val="28"/>
+                          <w:szCs w:val="28"/>
+                        </w:rPr>
+                        <w:t xml:space="preserve">      </w:t>
+                      </w:r>
+                      <w:r>
+                        <w:rPr>
+                          <w:color w:val="000000" w:themeColor="text1"/>
+                          <w:sz w:val="28"/>
+                          <w:szCs w:val="28"/>
+                        </w:rPr>
+                        <w:t xml:space="preserve">    </w:t>
+                      </w:r>
+                      <w:r>
+                        <w:rPr>
+                          <w:color w:val="000000" w:themeColor="text1"/>
+                          <w:sz w:val="28"/>
+                          <w:szCs w:val="28"/>
+                        </w:rPr>
+                        <w:t xml:space="preserve"> </w:t>
+                      </w:r>
+                      <w:r>
+                        <w:rPr>
+                          <w:rFonts w:ascii="Angsana New" w:hAnsi="Angsana New" w:cs="Angsana New"/>
+                          <w:color w:val="000000" w:themeColor="text1"/>
+                          <w:sz w:val="28"/>
+                          <w:szCs w:val="28"/>
+                        </w:rPr>
+                        <w:t>pxp141730@utdallas.edu</w:t>
+                      </w:r>
+                    </w:p>
+                    <w:p>
+                      <w:pPr>
+                        <w:spacing w:line="240" w:lineRule="auto"/>
+                        <w:ind w:left="4320"/>
+                        <w:rPr>
+                          <w:sz w:val="28"/>
+                          <w:szCs w:val="28"/>
+                        </w:rPr>
+                      </w:pPr>
+                    </w:p>
+                    <w:p>
+                      <w:pPr>
+                        <w:spacing w:line="240" w:lineRule="auto"/>
+                        <w:ind w:left="4320"/>
+                        <w:rPr>
+                          <w:sz w:val="28"/>
+                          <w:szCs w:val="28"/>
+                        </w:rPr>
+                      </w:pPr>
+                    </w:p>
+                    <w:p>
+                      <w:pPr>
+                        <w:spacing w:line="240" w:lineRule="auto"/>
+                        <w:ind w:left="4320"/>
+                        <w:rPr>
+                          <w:sz w:val="28"/>
+                          <w:szCs w:val="28"/>
+                        </w:rPr>
+                      </w:pPr>
+                    </w:p>
+                    <w:p>
+                      <w:pPr>
+                        <w:spacing w:line="240" w:lineRule="auto"/>
+                        <w:ind w:left="4320"/>
+                        <w:rPr>
+                          <w:sz w:val="28"/>
+                          <w:szCs w:val="28"/>
+                        </w:rPr>
+                      </w:pPr>
+                    </w:p>
+                    <w:p>
+                      <w:pPr>
+                        <w:spacing w:line="240" w:lineRule="auto"/>
+                        <w:ind w:left="4320"/>
+                        <w:rPr>
+                          <w:sz w:val="28"/>
+                          <w:szCs w:val="28"/>
+                        </w:rPr>
+                      </w:pPr>
+                    </w:p>
+                    <w:p>
+                      <w:pPr>
+                        <w:spacing w:line="240" w:lineRule="auto"/>
+                        <w:ind w:left="4320"/>
+                        <w:rPr>
+                          <w:sz w:val="28"/>
+                          <w:szCs w:val="28"/>
+                        </w:rPr>
+                      </w:pPr>
+                    </w:p>
+                    <w:p>
+                      <w:pPr>
+                        <w:spacing w:line="240" w:lineRule="auto"/>
+                        <w:ind w:left="4320"/>
+                        <w:rPr>
+                          <w:sz w:val="28"/>
+                          <w:szCs w:val="28"/>
+                        </w:rPr>
+                      </w:pPr>
+                    </w:p>
+                    <w:p>
+                      <w:pPr>
+                        <w:ind w:left="2160" w:firstLine="720"/>
+                        <w:rPr>
+                          <w:sz w:val="40"/>
+                          <w:szCs w:val="40"/>
+                        </w:rPr>
+                      </w:pPr>
+                    </w:p>
+                    <w:p>
+                      <w:pPr>
+                        <w:ind w:left="2160" w:firstLine="720"/>
+                        <w:rPr>
+                          <w:sz w:val="40"/>
+                          <w:szCs w:val="40"/>
+                        </w:rPr>
+                      </w:pPr>
+                    </w:p>
+                  </w:txbxContent>
+                </v:textbox>
+                <w10:wrap type="through"/>
+              </v:rect>
+            </w:pict>
+          </mc:Fallback>
+        </mc:AlternateContent>
+      </w:r>
+    </w:p>
+    <w:p>
+      <w:pPr>
+        <w:spacing w:before="3"/>
+        <w:ind w:right="1120"/>
+        <w:jc w:val="center"/>
+        <w:rPr>
+          <w:rFonts w:ascii="Calibri" w:eastAsia="Calibri" w:hAnsi="Calibri" w:cs="Calibri"/>
+          <w:b/>
+          <w:sz w:val="32"/>
+          <w:szCs w:val="32"/>
+        </w:rPr>
+      </w:pPr>
+    </w:p>
+    <w:p>
+      <w:pPr>
+        <w:spacing w:before="3"/>
+        <w:ind w:right="1120"/>
+        <w:jc w:val="center"/>
+        <w:rPr>
+          <w:rFonts w:ascii="Calibri" w:eastAsia="Calibri" w:hAnsi="Calibri" w:cs="Calibri"/>
+          <w:b/>
+          <w:sz w:val="32"/>
+          <w:szCs w:val="32"/>
+        </w:rPr>
+      </w:pPr>
+    </w:p>
+    <w:p>
+      <w:pPr>
+        <w:spacing w:before="3"/>
+        <w:ind w:right="1120"/>
+        <w:jc w:val="center"/>
+        <w:rPr>
+          <w:rFonts w:ascii="Calibri" w:eastAsia="Calibri" w:hAnsi="Calibri" w:cs="Calibri"/>
+          <w:b/>
+          <w:sz w:val="32"/>
+          <w:szCs w:val="32"/>
+        </w:rPr>
+      </w:pPr>
+      <w:r>
+        <w:rPr>
+          <w:rFonts w:ascii="Calibri" w:eastAsia="Calibri" w:hAnsi="Calibri" w:cs="Calibri"/>
+          <w:b/>
           <w:sz w:val="32"/>
           <w:szCs w:val="32"/>
         </w:rPr>
@@ -151,8 +1034,34 @@
           <w:sz w:val="24"/>
           <w:szCs w:val="24"/>
         </w:rPr>
+        <w:t xml:space="preserve">Research on part-of-speech tagging has been closely tied to corpus linguistics. The first major corpus of English for computer analysis was the </w:t>
+      </w:r>
+      <w:r>
+        <w:rPr>
+          <w:rFonts w:ascii="Calibri" w:eastAsia="Calibri" w:hAnsi="Calibri" w:cs="Calibri"/>
+          <w:sz w:val="24"/>
+          <w:szCs w:val="24"/>
+        </w:rPr>
         <w:lastRenderedPageBreak/>
-        <w:t>Research on part-of-speech tagging has been closely tied to corpus linguistics. The first major corpus of English for computer analysis was the Brown Corpus developed at Brown University by Henry Kučera and W. Nelson Francis, in the mid-1960s. It consists of about 1,000,000 words of running English prose text, made up of 500 samples from randomly chosen publications. Each sample is 2,000 or more words (ending at the first sentence-end after 2,000 words, so that the corpus con</w:t>
+        <w:t xml:space="preserve">Brown Corpus developed at Brown University by Henry </w:t>
+      </w:r>
+      <w:proofErr w:type="spellStart"/>
+      <w:r>
+        <w:rPr>
+          <w:rFonts w:ascii="Calibri" w:eastAsia="Calibri" w:hAnsi="Calibri" w:cs="Calibri"/>
+          <w:sz w:val="24"/>
+          <w:szCs w:val="24"/>
+        </w:rPr>
+        <w:t>Kučera</w:t>
+      </w:r>
+      <w:proofErr w:type="spellEnd"/>
+      <w:r>
+        <w:rPr>
+          <w:rFonts w:ascii="Calibri" w:eastAsia="Calibri" w:hAnsi="Calibri" w:cs="Calibri"/>
+          <w:sz w:val="24"/>
+          <w:szCs w:val="24"/>
+        </w:rPr>
+        <w:t xml:space="preserve"> and W. Nelson Francis, in the mid-1960s. It consists of about 1,000,000 words of running English prose text, made up of 500 samples from randomly chosen publications. Each sample is 2,000 or more words (ending at the first sentence-end after 2,000 words, so that the corpus con</w:t>
       </w:r>
       <w:r>
         <w:rPr>
@@ -198,16 +1107,7 @@
           <w:sz w:val="24"/>
           <w:szCs w:val="24"/>
         </w:rPr>
-        <w:t xml:space="preserve">For some time, part-of-speech tagging was considered an inseparable part of natural language processing, because there are certain cases where the correct part of speech cannot be decided without understanding the semantics or even the </w:t>
-      </w:r>
-      <w:r>
-        <w:rPr>
-          <w:rFonts w:ascii="Calibri" w:eastAsia="Calibri" w:hAnsi="Calibri" w:cs="Calibri"/>
-          <w:sz w:val="24"/>
-          <w:szCs w:val="24"/>
-        </w:rPr>
-        <w:lastRenderedPageBreak/>
-        <w:t>pragmatics of the context. This is extremely expensive, especially because analyzing the higher levels is much harder when multiple part-of-speech possibilities must be considered for each word.</w:t>
+        <w:t>For some time, part-of-speech tagging was considered an inseparable part of natural language processing, because there are certain cases where the correct part of speech cannot be decided without understanding the semantics or even the pragmatics of the context. This is extremely expensive, especially because analyzing the higher levels is much harder when multiple part-of-speech possibilities must be considered for each word.</w:t>
       </w:r>
     </w:p>
     <w:p>
@@ -621,7 +1521,7 @@
           </mc:Choice>
           <mc:Fallback>
             <w:pict>
-              <v:oval w14:anchorId="6B6ACA1B" id="Oval_x0020_3" o:spid="_x0000_s1026" style="position:absolute;margin-left:-13.95pt;margin-top:4.4pt;width:179.9pt;height:189.2pt;z-index:251659264;visibility:visible;mso-wrap-style:square;mso-width-percent:0;mso-height-percent:0;mso-wrap-distance-left:9pt;mso-wrap-distance-top:0;mso-wrap-distance-right:9pt;mso-wrap-distance-bottom:0;mso-position-horizontal:absolute;mso-position-horizontal-relative:text;mso-position-vertical:absolute;mso-position-vertical-relative:text;mso-width-percent:0;mso-height-percent:0;mso-width-relative:margin;mso-height-relative:margin;v-text-anchor:middle" o:gfxdata="UEsDBBQABgAIAAAAIQDkmcPA+wAAAOEBAAATAAAAW0NvbnRlbnRfVHlwZXNdLnhtbJSRQU7DMBBF&#10;90jcwfIWJQ5dIISSdEHaJSBUDjCyJ4nVZGx53NDeHictG4SKWNrj9//TuFwfx0FMGNg6quR9XkiB&#10;pJ2x1FXyY7fNHqXgCGRgcISVPCHLdX17U+5OHlkkmriSfYz+SSnWPY7AufNIadK6MEJMx9ApD3oP&#10;HapVUTwo7SgixSzOGbIuG2zhMESxOabrs0nCpXg+v5urKgneD1ZDTKJqnqpfuYADXwEnMj/ssotZ&#10;nsglnHvr+e7S8JpWE6xB8QYhvsCYPJQJrHDlGqfz65Zz2ciZa1urMW8Cbxbqr2zjPing9N/wJmHv&#10;OH2nq+WD6i8AAAD//wMAUEsDBBQABgAIAAAAIQAjsmrh1wAAAJQBAAALAAAAX3JlbHMvLnJlbHOk&#10;kMFqwzAMhu+DvYPRfXGawxijTi+j0GvpHsDYimMaW0Yy2fr28w6DZfS2o36h7xP//vCZFrUiS6Rs&#10;YNf1oDA78jEHA++X49MLKKk2e7tQRgM3FDiMjw/7My62tiOZYxHVKFkMzLWWV63FzZisdFQwt81E&#10;nGxtIwddrLvagHro+2fNvxkwbpjq5A3wye9AXW6lmf+wU3RMQlPtHCVN0xTdPaoObMsc3ZFtwjdy&#10;jWY5YDXgWTQO1LKu/Qj6vn74p97TRz7jutV+h4zrj1dvuhy/AAAA//8DAFBLAwQUAAYACAAAACEA&#10;yUb5YmgCAAAcBQAADgAAAGRycy9lMm9Eb2MueG1srFRLb9swDL4P2H8QdF+d19ouqFMELToMKNqi&#10;7dCzIkuJMUnUJCZ29utHyY7brTkNu8ik+dL3kdTFZWsN26kQa3AlH5+MOFNOQlW7dcm/P998Oucs&#10;onCVMOBUyfcq8svFxw8XjZ+rCWzAVCowSuLivPEl3yD6eVFEuVFWxBPwypFRQ7ACSQ3rogqioezW&#10;FJPR6LRoIFQ+gFQx0t/rzsgXOb/WSuK91lEhMyWnu2E+Qz5X6SwWF2K+DsJvatlfQ/zDLayoHRUd&#10;Ul0LFGwb6nepbC0DRNB4IsEWoHUtVcZAaMajv9A8bYRXGQuRE/1AU/x/aeXd7iGwuir5lDMnLLXo&#10;ficMmyZmGh/n5PDkH0KvRRITzFYHm74EgLWZzf3ApmqRSfo5mZzPzqZEuiTbZDYiNfNdvIb7EPGr&#10;AsuSUHJlTO1jQizmYncbkaqS98GLlHSj7g5Zwr1Rydm4R6UJRaqao/P8qCsTGIEpuZBSOTxNmChf&#10;9k5hujZmCBwfCzQ47oN63xSm8lwNgaNjgX9WHCJyVXA4BNvaQTiWoPoxVO78D+g7zAk+tqu278sK&#10;qj31MUA34NHLm5oovRURH0SgiaY20JbiPR3aQFNy6CXONhB+Hfuf/GnQyMpZQxtS8vhzK4LizHxz&#10;NIJfxjNqKMOszD6fTUgJby2rtxa3tVdArRjTe+BlFpM/moOoA9gXWuZlqkom4STVLrnEcFCusNtc&#10;eg6kWi6zG62RF3jrnrxMyRPBaV6e2xcRfD9XSCN5B4dtejdbnW+KdLDcIug6D16iuOO1p55WMM9P&#10;/1ykHX+rZ6/XR23xGwAA//8DAFBLAwQUAAYACAAAACEAsBk/yd8AAAAJAQAADwAAAGRycy9kb3du&#10;cmV2LnhtbEyPQU+DQBCF7yb+h82YeDHtAjWWIkujJobES2M1nhd2CkR2lrBLQX+940lv8/Je3nwv&#10;3y+2F2ccfedIQbyOQCDVznTUKHh/e16lIHzQZHTvCBV8oYd9cXmR68y4mV7xfAyN4BLymVbQhjBk&#10;Uvq6Rav92g1I7J3caHVgOTbSjHrmctvLJIrupNUd8YdWD/jUYv15nKwCGc2ljOU8vIwft4fHqpwO&#10;3+WNUtdXy8M9iIBL+AvDLz6jQ8FMlZvIeNErWCXbHUcVpLyA/c0mZl3xkW4TkEUu/y8ofgAAAP//&#10;AwBQSwECLQAUAAYACAAAACEA5JnDwPsAAADhAQAAEwAAAAAAAAAAAAAAAAAAAAAAW0NvbnRlbnRf&#10;VHlwZXNdLnhtbFBLAQItABQABgAIAAAAIQAjsmrh1wAAAJQBAAALAAAAAAAAAAAAAAAAACwBAABf&#10;cmVscy8ucmVsc1BLAQItABQABgAIAAAAIQDJRvliaAIAABwFAAAOAAAAAAAAAAAAAAAAACwCAABk&#10;cnMvZTJvRG9jLnhtbFBLAQItABQABgAIAAAAIQCwGT/J3wAAAAkBAAAPAAAAAAAAAAAAAAAAAMAE&#10;AABkcnMvZG93bnJldi54bWxQSwUGAAAAAAQABADzAAAAzAUAAAAA&#10;" fillcolor="white [3201]" strokecolor="#70ad47 [3209]" strokeweight="1pt">
+              <v:oval w14:anchorId="6B6ACA1B" id="Oval_x0020_3" o:spid="_x0000_s1027" style="position:absolute;margin-left:-13.95pt;margin-top:4.4pt;width:179.9pt;height:189.2pt;z-index:251659264;visibility:visible;mso-wrap-style:square;mso-width-percent:0;mso-height-percent:0;mso-wrap-distance-left:9pt;mso-wrap-distance-top:0;mso-wrap-distance-right:9pt;mso-wrap-distance-bottom:0;mso-position-horizontal:absolute;mso-position-horizontal-relative:text;mso-position-vertical:absolute;mso-position-vertical-relative:text;mso-width-percent:0;mso-height-percent:0;mso-width-relative:margin;mso-height-relative:margin;v-text-anchor:middle" o:gfxdata="UEsDBBQABgAIAAAAIQDkmcPA+wAAAOEBAAATAAAAW0NvbnRlbnRfVHlwZXNdLnhtbJSRQU7DMBBF&#10;90jcwfIWJQ5dIISSdEHaJSBUDjCyJ4nVZGx53NDeHictG4SKWNrj9//TuFwfx0FMGNg6quR9XkiB&#10;pJ2x1FXyY7fNHqXgCGRgcISVPCHLdX17U+5OHlkkmriSfYz+SSnWPY7AufNIadK6MEJMx9ApD3oP&#10;HapVUTwo7SgixSzOGbIuG2zhMESxOabrs0nCpXg+v5urKgneD1ZDTKJqnqpfuYADXwEnMj/ssotZ&#10;nsglnHvr+e7S8JpWE6xB8QYhvsCYPJQJrHDlGqfz65Zz2ciZa1urMW8Cbxbqr2zjPing9N/wJmHv&#10;OH2nq+WD6i8AAAD//wMAUEsDBBQABgAIAAAAIQAjsmrh1wAAAJQBAAALAAAAX3JlbHMvLnJlbHOk&#10;kMFqwzAMhu+DvYPRfXGawxijTi+j0GvpHsDYimMaW0Yy2fr28w6DZfS2o36h7xP//vCZFrUiS6Rs&#10;YNf1oDA78jEHA++X49MLKKk2e7tQRgM3FDiMjw/7My62tiOZYxHVKFkMzLWWV63FzZisdFQwt81E&#10;nGxtIwddrLvagHro+2fNvxkwbpjq5A3wye9AXW6lmf+wU3RMQlPtHCVN0xTdPaoObMsc3ZFtwjdy&#10;jWY5YDXgWTQO1LKu/Qj6vn74p97TRz7jutV+h4zrj1dvuhy/AAAA//8DAFBLAwQUAAYACAAAACEA&#10;zUyO3GsCAAAjBQAADgAAAGRycy9lMm9Eb2MueG1srFRNb9swDL0P2H8QdF+dpFnbBXGKoEWHAUVb&#10;tB16VmQpESaLmsTEzn79KNlxuzWnYRebFB9JPX5oftnWlu1UiAZcyccnI86Uk1AZty759+ebTxec&#10;RRSuEhacKvleRX65+Phh3viZmsAGbKUCoyAuzhpf8g2inxVFlBtVi3gCXjkyagi1QFLDuqiCaCh6&#10;bYvJaHRWNBAqH0CqGOn0ujPyRY6vtZJ4r3VUyGzJ6W6YvyF/V+lbLOZitg7Cb4zsryH+4Ra1MI6S&#10;DqGuBQq2DeZdqNrIABE0nkioC9DaSJU5EJvx6C82TxvhVeZCxYl+KFP8f2Hl3e4hMFOV/JQzJ2pq&#10;0f1OWHaaKtP4OCPAk38IvRZJTDRbHer0JwKszdXcD9VULTJJh5PJxfT8lIouyTaZjkjN9S5e3X2I&#10;+FVBzZJQcmWt8TExFjOxu41IWQl9QJGSbtTdIUu4tyqBrXtUmlikrNk7z4+6soERmZILKZXDs8SJ&#10;4mV0ctPG2sFxfMzR4rh36rHJTeW5GhxHxxz/zDh45KzgcHCujYNwLED1Y8jc4Q/sO86JPrarNrcu&#10;I9PJCqo9tTNAN+fRyxtDlb0VER9EoMGmbtCy4j19tIWm5NBLnG0g/Dp2nvA0b2TlrKFFKXn8uRVB&#10;cWa/OZrEL+Mp9ZVhVqafzyekhLeW1VuL29ZXQB0Z07PgZRYTHu1B1AHqF9rpZcpKJuEk5S65xHBQ&#10;rrBbYHoVpFouM4y2yQu8dU9epuCpzmlsntsXEXw/XkiTeQeHpXo3Yh02eTpYbhG0yfP3Wte+A7SJ&#10;eYz6VyOt+ls9o17ftsVvAAAA//8DAFBLAwQUAAYACAAAACEAsBk/yd8AAAAJAQAADwAAAGRycy9k&#10;b3ducmV2LnhtbEyPQU+DQBCF7yb+h82YeDHtAjWWIkujJobES2M1nhd2CkR2lrBLQX+940lv8/Je&#10;3nwv3y+2F2ccfedIQbyOQCDVznTUKHh/e16lIHzQZHTvCBV8oYd9cXmR68y4mV7xfAyN4BLymVbQ&#10;hjBkUvq6Rav92g1I7J3caHVgOTbSjHrmctvLJIrupNUd8YdWD/jUYv15nKwCGc2ljOU8vIwft4fH&#10;qpwO3+WNUtdXy8M9iIBL+AvDLz6jQ8FMlZvIeNErWCXbHUcVpLyA/c0mZl3xkW4TkEUu/y8ofgAA&#10;AP//AwBQSwECLQAUAAYACAAAACEA5JnDwPsAAADhAQAAEwAAAAAAAAAAAAAAAAAAAAAAW0NvbnRl&#10;bnRfVHlwZXNdLnhtbFBLAQItABQABgAIAAAAIQAjsmrh1wAAAJQBAAALAAAAAAAAAAAAAAAAACwB&#10;AABfcmVscy8ucmVsc1BLAQItABQABgAIAAAAIQDNTI7cawIAACMFAAAOAAAAAAAAAAAAAAAAACwC&#10;AABkcnMvZTJvRG9jLnhtbFBLAQItABQABgAIAAAAIQCwGT/J3wAAAAkBAAAPAAAAAAAAAAAAAAAA&#10;AMMEAABkcnMvZG93bnJldi54bWxQSwUGAAAAAAQABADzAAAAzwUAAAAA&#10;" fillcolor="white [3201]" strokecolor="#70ad47 [3209]" strokeweight="1pt">
                 <v:stroke joinstyle="miter"/>
                 <v:textbox>
                   <w:txbxContent>
@@ -977,7 +1877,7 @@
           </mc:Choice>
           <mc:Fallback>
             <w:pict>
-              <v:oval w14:anchorId="5255D776" id="Oval_x0020_4" o:spid="_x0000_s1027" style="position:absolute;margin-left:256.05pt;margin-top:22.15pt;width:99.05pt;height:171.2pt;z-index:251660288;visibility:visible;mso-wrap-style:square;mso-width-percent:0;mso-height-percent:0;mso-wrap-distance-left:9pt;mso-wrap-distance-top:0;mso-wrap-distance-right:9pt;mso-wrap-distance-bottom:0;mso-position-horizontal:absolute;mso-position-horizontal-relative:text;mso-position-vertical:absolute;mso-position-vertical-relative:text;mso-width-percent:0;mso-height-percent:0;mso-width-relative:margin;mso-height-relative:margin;v-text-anchor:middle" o:gfxdata="UEsDBBQABgAIAAAAIQDkmcPA+wAAAOEBAAATAAAAW0NvbnRlbnRfVHlwZXNdLnhtbJSRQU7DMBBF&#10;90jcwfIWJQ5dIISSdEHaJSBUDjCyJ4nVZGx53NDeHictG4SKWNrj9//TuFwfx0FMGNg6quR9XkiB&#10;pJ2x1FXyY7fNHqXgCGRgcISVPCHLdX17U+5OHlkkmriSfYz+SSnWPY7AufNIadK6MEJMx9ApD3oP&#10;HapVUTwo7SgixSzOGbIuG2zhMESxOabrs0nCpXg+v5urKgneD1ZDTKJqnqpfuYADXwEnMj/ssotZ&#10;nsglnHvr+e7S8JpWE6xB8QYhvsCYPJQJrHDlGqfz65Zz2ciZa1urMW8Cbxbqr2zjPing9N/wJmHv&#10;OH2nq+WD6i8AAAD//wMAUEsDBBQABgAIAAAAIQAjsmrh1wAAAJQBAAALAAAAX3JlbHMvLnJlbHOk&#10;kMFqwzAMhu+DvYPRfXGawxijTi+j0GvpHsDYimMaW0Yy2fr28w6DZfS2o36h7xP//vCZFrUiS6Rs&#10;YNf1oDA78jEHA++X49MLKKk2e7tQRgM3FDiMjw/7My62tiOZYxHVKFkMzLWWV63FzZisdFQwt81E&#10;nGxtIwddrLvagHro+2fNvxkwbpjq5A3wye9AXW6lmf+wU3RMQlPtHCVN0xTdPaoObMsc3ZFtwjdy&#10;jWY5YDXgWTQO1LKu/Qj6vn74p97TRz7jutV+h4zrj1dvuhy/AAAA//8DAFBLAwQUAAYACAAAACEA&#10;cGa6FW0CAAAjBQAADgAAAGRycy9lMm9Eb2MueG1srFTfT9swEH6ftP/B8vtIkxUYVVNUgZgmIUDA&#10;xLPr2K012+fZbpPur9/ZSQMbfZr2ktz5vrvzdz88v+yMJjvhgwJb0/JkQomwHBpl1zX9/nzz6Qsl&#10;ITLbMA1W1HQvAr1cfPwwb91MVLAB3QhPMIgNs9bVdBOjmxVF4BthWDgBJywaJXjDIqp+XTSetRjd&#10;6KKaTM6KFnzjPHARAp5e90a6yPGlFDzeSxlEJLqmeLeYvz5/V+lbLOZstvbMbRQfrsH+4RaGKYtJ&#10;x1DXLDKy9epdKKO4hwAynnAwBUipuMgckE05+YvN04Y5kblgcYIbyxT+X1h+t3vwRDU1nVJimcEW&#10;3e+YJtNUmdaFGQKe3IMftIBiotlJb9IfCZAuV3M/VlN0kXA8LKvT84vPp5RwtFXl+bSa5noXr+7O&#10;h/hVgCFJqKnQWrmQGLMZ292GiFkRfUChkm7U3yFLca9FAmv7KCSywKxV9s7zI660J0impoxzYeNZ&#10;4oTxMjq5SaX16Fgec9SxHJwGbHITea5Gx8kxxz8zjh45K9g4OhtlwR8L0PwYM/f4A/uec6Ifu1WX&#10;W5eR6WQFzR7b6aGf8+D4jcLK3rIQH5jHwcYVwGWN9/iRGtqawiBRsgH/69h5wuO8oZWSFhelpuHn&#10;lnlBif5mcRIvyin2lcSsTE/PK1T8W8vqrcVuzRVgR0p8FhzPYsJHfRClB/OCO71MWdHELMfcNeXR&#10;H5Sr2C8wvgpcLJcZhtvkWLy1T46n4KnOaWyeuxfm3TBeESfzDg5L9W7EemzytLDcRpAqz99rXYcO&#10;4CbmMRpejbTqb/WMen3bFr8BAAD//wMAUEsDBBQABgAIAAAAIQClGB794QAAAAoBAAAPAAAAZHJz&#10;L2Rvd25yZXYueG1sTI9BS8QwEIXvgv8hjOBF3Em6dXepTRcVpOBlcRXPaRPbYjMpTbqt/nrjaT0O&#10;7+O9b/L9Ynt2MqPvHEkQKw7MUO10R42E97fn2x0wHxRp1TsyEr6Nh31xeZGrTLuZXs3pGBoWS8hn&#10;SkIbwpAh+ro1VvmVGwzF7NONVoV4jg3qUc2x3PaYcL5BqzqKC60azFNr6q/jZCUgn0sUOA8v40d6&#10;eKzK6fBT3kh5fbU83AMLZglnGP70ozoU0alyE2nPegl3IhERlZCma2AR2AqeAKskrHebLWCR4/8X&#10;il8AAAD//wMAUEsBAi0AFAAGAAgAAAAhAOSZw8D7AAAA4QEAABMAAAAAAAAAAAAAAAAAAAAAAFtD&#10;b250ZW50X1R5cGVzXS54bWxQSwECLQAUAAYACAAAACEAI7Jq4dcAAACUAQAACwAAAAAAAAAAAAAA&#10;AAAsAQAAX3JlbHMvLnJlbHNQSwECLQAUAAYACAAAACEAcGa6FW0CAAAjBQAADgAAAAAAAAAAAAAA&#10;AAAsAgAAZHJzL2Uyb0RvYy54bWxQSwECLQAUAAYACAAAACEApRge/eEAAAAKAQAADwAAAAAAAAAA&#10;AAAAAADFBAAAZHJzL2Rvd25yZXYueG1sUEsFBgAAAAAEAAQA8wAAANMFAAAAAA==&#10;" fillcolor="white [3201]" strokecolor="#70ad47 [3209]" strokeweight="1pt">
+              <v:oval w14:anchorId="5255D776" id="Oval_x0020_4" o:spid="_x0000_s1028" style="position:absolute;margin-left:256.05pt;margin-top:22.15pt;width:99.05pt;height:171.2pt;z-index:251660288;visibility:visible;mso-wrap-style:square;mso-width-percent:0;mso-height-percent:0;mso-wrap-distance-left:9pt;mso-wrap-distance-top:0;mso-wrap-distance-right:9pt;mso-wrap-distance-bottom:0;mso-position-horizontal:absolute;mso-position-horizontal-relative:text;mso-position-vertical:absolute;mso-position-vertical-relative:text;mso-width-percent:0;mso-height-percent:0;mso-width-relative:margin;mso-height-relative:margin;v-text-anchor:middle" o:gfxdata="UEsDBBQABgAIAAAAIQDkmcPA+wAAAOEBAAATAAAAW0NvbnRlbnRfVHlwZXNdLnhtbJSRQU7DMBBF&#10;90jcwfIWJQ5dIISSdEHaJSBUDjCyJ4nVZGx53NDeHictG4SKWNrj9//TuFwfx0FMGNg6quR9XkiB&#10;pJ2x1FXyY7fNHqXgCGRgcISVPCHLdX17U+5OHlkkmriSfYz+SSnWPY7AufNIadK6MEJMx9ApD3oP&#10;HapVUTwo7SgixSzOGbIuG2zhMESxOabrs0nCpXg+v5urKgneD1ZDTKJqnqpfuYADXwEnMj/ssotZ&#10;nsglnHvr+e7S8JpWE6xB8QYhvsCYPJQJrHDlGqfz65Zz2ciZa1urMW8Cbxbqr2zjPing9N/wJmHv&#10;OH2nq+WD6i8AAAD//wMAUEsDBBQABgAIAAAAIQAjsmrh1wAAAJQBAAALAAAAX3JlbHMvLnJlbHOk&#10;kMFqwzAMhu+DvYPRfXGawxijTi+j0GvpHsDYimMaW0Yy2fr28w6DZfS2o36h7xP//vCZFrUiS6Rs&#10;YNf1oDA78jEHA++X49MLKKk2e7tQRgM3FDiMjw/7My62tiOZYxHVKFkMzLWWV63FzZisdFQwt81E&#10;nGxtIwddrLvagHro+2fNvxkwbpjq5A3wye9AXW6lmf+wU3RMQlPtHCVN0xTdPaoObMsc3ZFtwjdy&#10;jWY5YDXgWTQO1LKu/Qj6vn74p97TRz7jutV+h4zrj1dvuhy/AAAA//8DAFBLAwQUAAYACAAAACEA&#10;S8eTWG4CAAAjBQAADgAAAGRycy9lMm9Eb2MueG1srFTfT9swEH6ftP/B8vtIkxUYFSmqipgmIUDA&#10;xLPr2K012+fZbpPur9/ZSQMbfZr24tzlfvm7+86XV53RZCd8UGBrWp5MKBGWQ6Psuqbfn28+faEk&#10;RGYbpsGKmu5FoFfzjx8uWzcTFWxAN8ITTGLDrHU13cToZkUR+EYYFk7ACYtGCd6wiKpfF41nLWY3&#10;uqgmk7OiBd84D1yEgH+veyOd5/xSCh7vpQwiEl1TvFvMp8/nKp3F/JLN1p65jeLDNdg/3MIwZbHo&#10;mOqaRUa2Xr1LZRT3EEDGEw6mACkVFxkDoiknf6F52jAnMhZsTnBjm8L/S8vvdg+eqKamU0osMzii&#10;+x3TZJo607owQ4cn9+AHLaCYYHbSm/RFAKTL3dyP3RRdJBx/ltXp+cXnU0o42qryfFpNc7+L13Dn&#10;Q/wqwJAk1FRorVxIiNmM7W5DxKroffBCJd2ov0OW4l6L5Kzto5CIAqtWOTrzRyy1JwimpoxzYeNZ&#10;woT5sncKk0rrMbA8FqhjOQQNvilMZF6NgZNjgX9WHCNyVbBxDDbKgj+WoPkxVu79D+h7zAl+7FZd&#10;Hl11GNYKmj2O00PP8+D4jcLO3rIQH5hHYuMK4LLGezykhramMEiUbMD/OvY/+SPf0EpJi4tS0/Bz&#10;y7ygRH+zyMSLcopzJTEr09PzChX/1rJ6a7FbswScSInPguNZTP5RH0TpwbzgTi9SVTQxy7F2TXn0&#10;B2UZ+wXGV4GLxSK74TY5Fm/tk+Mpeepzos1z98K8G+gVkZl3cFiqdxTrfVOkhcU2glSZf6nTfV+H&#10;CeAmZhoNr0Za9bd69np92+a/AQAA//8DAFBLAwQUAAYACAAAACEApRge/eEAAAAKAQAADwAAAGRy&#10;cy9kb3ducmV2LnhtbEyPQUvEMBCF74L/IYzgRdxJunV3qU0XFaTgZXEVz2kT22IzKU26rf5642k9&#10;Du/jvW/y/WJ7djKj7xxJECsOzFDtdEeNhPe359sdMB8UadU7MhK+jYd9cXmRq0y7mV7N6RgaFkvI&#10;Z0pCG8KQIfq6NVb5lRsMxezTjVaFeI4N6lHNsdz2mHC+Qas6igutGsxTa+qv42QlIJ9LFDgPL+NH&#10;enisyunwU95IeX21PNwDC2YJZxj+9KM6FNGpchNpz3oJdyIREZWQpmtgEdgKngCrJKx3my1gkeP/&#10;F4pfAAAA//8DAFBLAQItABQABgAIAAAAIQDkmcPA+wAAAOEBAAATAAAAAAAAAAAAAAAAAAAAAABb&#10;Q29udGVudF9UeXBlc10ueG1sUEsBAi0AFAAGAAgAAAAhACOyauHXAAAAlAEAAAsAAAAAAAAAAAAA&#10;AAAALAEAAF9yZWxzLy5yZWxzUEsBAi0AFAAGAAgAAAAhAEvHk1huAgAAIwUAAA4AAAAAAAAAAAAA&#10;AAAALAIAAGRycy9lMm9Eb2MueG1sUEsBAi0AFAAGAAgAAAAhAKUYHv3hAAAACgEAAA8AAAAAAAAA&#10;AAAAAAAAxgQAAGRycy9kb3ducmV2LnhtbFBLBQYAAAAABAAEAPMAAADUBQAAAAA=&#10;" fillcolor="white [3201]" strokecolor="#70ad47 [3209]" strokeweight="1pt">
                 <v:stroke joinstyle="miter"/>
                 <v:textbox>
                   <w:txbxContent>
@@ -1619,7 +2519,7 @@
           </mc:Choice>
           <mc:Fallback>
             <w:pict>
-              <v:rect w14:anchorId="0CE0EC2A" id="Rectangle_x0020_12" o:spid="_x0000_s1028" style="position:absolute;margin-left:202.1pt;margin-top:8.65pt;width:108pt;height:45pt;z-index:251668480;visibility:visible;mso-wrap-style:square;mso-wrap-distance-left:9pt;mso-wrap-distance-top:0;mso-wrap-distance-right:9pt;mso-wrap-distance-bottom:0;mso-position-horizontal:absolute;mso-position-horizontal-relative:text;mso-position-vertical:absolute;mso-position-vertical-relative:text;v-text-anchor:middle" o:gfxdata="UEsDBBQABgAIAAAAIQDkmcPA+wAAAOEBAAATAAAAW0NvbnRlbnRfVHlwZXNdLnhtbJSRQU7DMBBF&#10;90jcwfIWJQ5dIISSdEHaJSBUDjCyJ4nVZGx53NDeHictG4SKWNrj9//TuFwfx0FMGNg6quR9XkiB&#10;pJ2x1FXyY7fNHqXgCGRgcISVPCHLdX17U+5OHlkkmriSfYz+SSnWPY7AufNIadK6MEJMx9ApD3oP&#10;HapVUTwo7SgixSzOGbIuG2zhMESxOabrs0nCpXg+v5urKgneD1ZDTKJqnqpfuYADXwEnMj/ssotZ&#10;nsglnHvr+e7S8JpWE6xB8QYhvsCYPJQJrHDlGqfz65Zz2ciZa1urMW8Cbxbqr2zjPing9N/wJmHv&#10;OH2nq+WD6i8AAAD//wMAUEsDBBQABgAIAAAAIQAjsmrh1wAAAJQBAAALAAAAX3JlbHMvLnJlbHOk&#10;kMFqwzAMhu+DvYPRfXGawxijTi+j0GvpHsDYimMaW0Yy2fr28w6DZfS2o36h7xP//vCZFrUiS6Rs&#10;YNf1oDA78jEHA++X49MLKKk2e7tQRgM3FDiMjw/7My62tiOZYxHVKFkMzLWWV63FzZisdFQwt81E&#10;nGxtIwddrLvagHro+2fNvxkwbpjq5A3wye9AXW6lmf+wU3RMQlPtHCVN0xTdPaoObMsc3ZFtwjdy&#10;jWY5YDXgWTQO1LKu/Qj6vn74p97TRz7jutV+h4zrj1dvuhy/AAAA//8DAFBLAwQUAAYACAAAACEA&#10;62K+AnYCAAA+BQAADgAAAGRycy9lMm9Eb2MueG1srFRLb9swDL4P2H8QdF8dZ30tqFMELToMKNqi&#10;7dCzIkuJMUnUKCV29utHyY7bdTkNu0ik+CY/6uKys4ZtFYYGXMXLowlnykmoG7eq+Pfnm0/nnIUo&#10;XC0MOFXxnQr8cv7xw0XrZ2oKazC1QkZOXJi1vuLrGP2sKIJcKyvCEXjlSKgBrYjE4qqoUbTk3Zpi&#10;OpmcFi1g7RGkCoFer3shn2f/WisZ77UOKjJTccot5hPzuUxnMb8QsxUKv27kkIb4hyysaBwFHV1d&#10;iyjYBpu/XNlGIgTQ8UiCLUDrRqpcA1VTTt5V87QWXuVaqDnBj20K/8+tvNs+IGtqmt2UMycszeiR&#10;uibcyihGb9Sg1ocZ6T35Bxy4QGSqttNo0011sC43dTc2VXWRSXosP5+VpxPqvSTZyVl5QjS5KV6t&#10;PYb4VYFliag4UvjcS7G9DbFX3aukYMal08FNY0wvTS9FyrLPK1NxZ1Sv/ag0FUiZTLPXDC11ZZBt&#10;BYFCSKlcPB1SMo60k5km56NhecjQxHIwGnSTmcqQGw0nhwz/jDha5Kjg4mhsGwd4yEH9Y4zc6++r&#10;72tO5cdu2eWpjgNcQr2jSSP0KxC8vGmo3bcixAeBhHmaEO1xvKdDG2grDgPF2Rrw16H3pE9QJCln&#10;Le1QxcPPjUDFmfnmCKRfyuPjtHSZOT45mxKDbyXLtxK3sVdAEynpx/Ayk0k/mj2pEewLrfsiRSWR&#10;cJJiV1xG3DNXsd9t+jCkWiyyGi2aF/HWPXmZnKc+Jzg9dy8C/YC5SGi9g/2+idk76PW6ydLBYhNB&#10;NxmXqdN9X4cJ0JJmZA8fSvoF3vJZ6/Xbm/8GAAD//wMAUEsDBBQABgAIAAAAIQCGcrAe3wAAAAoB&#10;AAAPAAAAZHJzL2Rvd25yZXYueG1sTI/BTsMwEETvSPyDtUjcqE0SNSjEqVBFxYEDIoDE0Y23SSBe&#10;p7Hbhr9nOZXjvhnNzpSr2Q3iiFPoPWm4XSgQSI23PbUa3t82N3cgQjRkzeAJNfxggFV1eVGawvoT&#10;veKxjq3gEAqF0dDFOBZShqZDZ8LCj0is7fzkTORzaqWdzInD3SATpZbSmZ74Q2dGXHfYfNcHp+H5&#10;y+6z9vPxJe3zdf6xz57qzS7V+vpqfrgHEXGOZzP81efqUHGnrT+QDWLQkKksYSsLeQqCDctEMdgy&#10;UExkVcr/E6pfAAAA//8DAFBLAQItABQABgAIAAAAIQDkmcPA+wAAAOEBAAATAAAAAAAAAAAAAAAA&#10;AAAAAABbQ29udGVudF9UeXBlc10ueG1sUEsBAi0AFAAGAAgAAAAhACOyauHXAAAAlAEAAAsAAAAA&#10;AAAAAAAAAAAALAEAAF9yZWxzLy5yZWxzUEsBAi0AFAAGAAgAAAAhAOtivgJ2AgAAPgUAAA4AAAAA&#10;AAAAAAAAAAAALAIAAGRycy9lMm9Eb2MueG1sUEsBAi0AFAAGAAgAAAAhAIZysB7fAAAACgEAAA8A&#10;AAAAAAAAAAAAAAAAzgQAAGRycy9kb3ducmV2LnhtbFBLBQYAAAAABAAEAPMAAADaBQAAAAA=&#10;" fillcolor="white [3201]" stroked="f" strokeweight="1pt">
+              <v:rect w14:anchorId="0CE0EC2A" id="Rectangle_x0020_12" o:spid="_x0000_s1029" style="position:absolute;margin-left:202.1pt;margin-top:8.65pt;width:108pt;height:45pt;z-index:251668480;visibility:visible;mso-wrap-style:square;mso-wrap-distance-left:9pt;mso-wrap-distance-top:0;mso-wrap-distance-right:9pt;mso-wrap-distance-bottom:0;mso-position-horizontal:absolute;mso-position-horizontal-relative:text;mso-position-vertical:absolute;mso-position-vertical-relative:text;v-text-anchor:middle" o:gfxdata="UEsDBBQABgAIAAAAIQDkmcPA+wAAAOEBAAATAAAAW0NvbnRlbnRfVHlwZXNdLnhtbJSRQU7DMBBF&#10;90jcwfIWJQ5dIISSdEHaJSBUDjCyJ4nVZGx53NDeHictG4SKWNrj9//TuFwfx0FMGNg6quR9XkiB&#10;pJ2x1FXyY7fNHqXgCGRgcISVPCHLdX17U+5OHlkkmriSfYz+SSnWPY7AufNIadK6MEJMx9ApD3oP&#10;HapVUTwo7SgixSzOGbIuG2zhMESxOabrs0nCpXg+v5urKgneD1ZDTKJqnqpfuYADXwEnMj/ssotZ&#10;nsglnHvr+e7S8JpWE6xB8QYhvsCYPJQJrHDlGqfz65Zz2ciZa1urMW8Cbxbqr2zjPing9N/wJmHv&#10;OH2nq+WD6i8AAAD//wMAUEsDBBQABgAIAAAAIQAjsmrh1wAAAJQBAAALAAAAX3JlbHMvLnJlbHOk&#10;kMFqwzAMhu+DvYPRfXGawxijTi+j0GvpHsDYimMaW0Yy2fr28w6DZfS2o36h7xP//vCZFrUiS6Rs&#10;YNf1oDA78jEHA++X49MLKKk2e7tQRgM3FDiMjw/7My62tiOZYxHVKFkMzLWWV63FzZisdFQwt81E&#10;nGxtIwddrLvagHro+2fNvxkwbpjq5A3wye9AXW6lmf+wU3RMQlPtHCVN0xTdPaoObMsc3ZFtwjdy&#10;jWY5YDXgWTQO1LKu/Qj6vn74p97TRz7jutV+h4zrj1dvuhy/AAAA//8DAFBLAwQUAAYACAAAACEA&#10;PQB2j3cCAAA+BQAADgAAAGRycy9lMm9Eb2MueG1srFRLb9swDL4P2H8QdF8dp68tqFMELToMKNqi&#10;7dCzIkuJMUnUKCV29utHyY7bdTkNu0ik+CY/6uKys4ZtFYYGXMXLowlnykmoG7eq+Pfnm0+fOQtR&#10;uFoYcKriOxX45fzjh4vWz9QU1mBqhYycuDBrfcXXMfpZUQS5VlaEI/DKkVADWhGJxVVRo2jJuzXF&#10;dDI5K1rA2iNIFQK9XvdCPs/+tVYy3msdVGSm4pRbzCfmc5nOYn4hZisUft3IIQ3xD1lY0TgKOrq6&#10;FlGwDTZ/ubKNRAig45EEW4DWjVS5BqqmnLyr5mktvMq1UHOCH9sU/p9bebd9QNbUNLspZ05YmtEj&#10;dU24lVGM3qhBrQ8z0nvyDzhwgchUbafRppvqYF1u6m5squoik/RYHp+XZxPqvSTZ6Xl5SjS5KV6t&#10;PYb4VYFliag4UvjcS7G9DbFX3aukYMal08FNY0wvTS9FyrLPK1NxZ1Sv/ag0FUiZTLPXDC11ZZBt&#10;BYFCSKlcPBtSMo60k5km56NhecjQxHIwGnSTmcqQGw0nhwz/jDha5Kjg4mhsGwd4yEH9Y4zc6++r&#10;72tO5cdu2eWpHqcc08sS6h1NGqFfgeDlTUPtvhUhPggkzNOEaI/jPR3aQFtxGCjO1oC/Dr0nfYIi&#10;STlraYcqHn5uBCrOzDdHIP1SnpykpcvMyen5lBh8K1m+lbiNvQKaSEk/hpeZTPrR7EmNYF9o3Rcp&#10;KomEkxS74jLinrmK/W7ThyHVYpHVaNG8iLfuycvkPPU5wem5exHoB8xFQusd7PdNzN5Br9dNlg4W&#10;mwi6ybh87eswAVrSjOzhQ0m/wFs+a71+e/PfAAAA//8DAFBLAwQUAAYACAAAACEAhnKwHt8AAAAK&#10;AQAADwAAAGRycy9kb3ducmV2LnhtbEyPwU7DMBBE70j8g7VI3KhNEjUoxKlQRcWBAyKAxNGNt0kg&#10;Xqex24a/ZzmV474Zzc6Uq9kN4ohT6D1puF0oEEiNtz21Gt7fNjd3IEI0ZM3gCTX8YIBVdXlRmsL6&#10;E73isY6t4BAKhdHQxTgWUoamQ2fCwo9IrO385Ezkc2qlncyJw90gE6WW0pme+ENnRlx32HzXB6fh&#10;+cvus/bz8SXt83X+sc+e6s0u1fr6an64BxFxjmcz/NXn6lBxp60/kA1i0JCpLGErC3kKgg3LRDHY&#10;MlBMZFXK/xOqXwAAAP//AwBQSwECLQAUAAYACAAAACEA5JnDwPsAAADhAQAAEwAAAAAAAAAAAAAA&#10;AAAAAAAAW0NvbnRlbnRfVHlwZXNdLnhtbFBLAQItABQABgAIAAAAIQAjsmrh1wAAAJQBAAALAAAA&#10;AAAAAAAAAAAAACwBAABfcmVscy8ucmVsc1BLAQItABQABgAIAAAAIQA9AHaPdwIAAD4FAAAOAAAA&#10;AAAAAAAAAAAAACwCAABkcnMvZTJvRG9jLnhtbFBLAQItABQABgAIAAAAIQCGcrAe3wAAAAoBAAAP&#10;AAAAAAAAAAAAAAAAAM8EAABkcnMvZG93bnJldi54bWxQSwUGAAAAAAQABADzAAAA2wUAAAAA&#10;" fillcolor="white [3201]" stroked="f" strokeweight="1pt">
                 <v:textbox>
                   <w:txbxContent>
                     <w:p>
@@ -1737,7 +2637,7 @@
           </mc:Choice>
           <mc:Fallback>
             <w:pict>
-              <v:rect w14:anchorId="00FA7716" id="Rectangle_x0020_11" o:spid="_x0000_s1029" style="position:absolute;margin-left:22.25pt;margin-top:25.5pt;width:108pt;height:45pt;z-index:251667456;visibility:visible;mso-wrap-style:square;mso-wrap-distance-left:9pt;mso-wrap-distance-top:0;mso-wrap-distance-right:9pt;mso-wrap-distance-bottom:0;mso-position-horizontal:absolute;mso-position-horizontal-relative:text;mso-position-vertical:absolute;mso-position-vertical-relative:text;v-text-anchor:middle" o:gfxdata="UEsDBBQABgAIAAAAIQDkmcPA+wAAAOEBAAATAAAAW0NvbnRlbnRfVHlwZXNdLnhtbJSRQU7DMBBF&#10;90jcwfIWJQ5dIISSdEHaJSBUDjCyJ4nVZGx53NDeHictG4SKWNrj9//TuFwfx0FMGNg6quR9XkiB&#10;pJ2x1FXyY7fNHqXgCGRgcISVPCHLdX17U+5OHlkkmriSfYz+SSnWPY7AufNIadK6MEJMx9ApD3oP&#10;HapVUTwo7SgixSzOGbIuG2zhMESxOabrs0nCpXg+v5urKgneD1ZDTKJqnqpfuYADXwEnMj/ssotZ&#10;nsglnHvr+e7S8JpWE6xB8QYhvsCYPJQJrHDlGqfz65Zz2ciZa1urMW8Cbxbqr2zjPing9N/wJmHv&#10;OH2nq+WD6i8AAAD//wMAUEsDBBQABgAIAAAAIQAjsmrh1wAAAJQBAAALAAAAX3JlbHMvLnJlbHOk&#10;kMFqwzAMhu+DvYPRfXGawxijTi+j0GvpHsDYimMaW0Yy2fr28w6DZfS2o36h7xP//vCZFrUiS6Rs&#10;YNf1oDA78jEHA++X49MLKKk2e7tQRgM3FDiMjw/7My62tiOZYxHVKFkMzLWWV63FzZisdFQwt81E&#10;nGxtIwddrLvagHro+2fNvxkwbpjq5A3wye9AXW6lmf+wU3RMQlPtHCVN0xTdPaoObMsc3ZFtwjdy&#10;jWY5YDXgWTQO1LKu/Qj6vn74p97TRz7jutV+h4zrj1dvuhy/AAAA//8DAFBLAwQUAAYACAAAACEA&#10;5LwAyXgCAAA+BQAADgAAAGRycy9lMm9Eb2MueG1srFRLb9swDL4P2H8QdF8dp68tqFMELToMKNqi&#10;7dCzIkuJMUnUKCV29utHyY7bdTkNu8iU+P740ReXnTVsqzA04CpeHk04U05C3bhVxb8/33z6zFmI&#10;wtXCgFMV36nAL+cfP1y0fqamsAZTK2QUxIVZ6yu+jtHPiiLItbIiHIFXjpQa0IpIV1wVNYqWoltT&#10;TCeTs6IFrD2CVCHQ63Wv5PMcX2sl473WQUVmKk61xXxiPpfpLOYXYrZC4deNHMoQ/1CFFY2jpGOo&#10;axEF22DzVyjbSIQAOh5JsAVo3UiVe6Buysm7bp7WwqvcC4ET/AhT+H9h5d32AVlT0+xKzpywNKNH&#10;Qk24lVGM3gig1ocZ2T35BxxugcTUbafRpi/1wboM6m4EVXWRSXosj8/LswlhL0l3el6ekkxhildv&#10;jyF+VWBZEiqOlD5jKba3Ifame5OUzLh0OrhpjOm16aVIVfZ1ZSnujOqtH5WmBqmSaY6aqaWuDLKt&#10;IFIIKZWLZ0NJxpF1ctMUfHQsDzmamMGhPgbb5KYy5UbHySHHPzOOHjkruDg628YBHgpQ/xgz9/b7&#10;7vueU/uxW3Z5qsf7AS6h3tGkEfoVCF7eNAT3rQjxQSBxniZEexzv6dAG2orDIHG2Bvx16D3ZExVJ&#10;y1lLO1Tx8HMjUHFmvjki6Zfy5CQtXb6cnJ5P6YJvNcu3GrexV0ATIR5SdVlM9tHsRY1gX2jdFykr&#10;qYSTlLviMuL+chX73aYfhlSLRTajRfMi3ronL1PwhHOi03P3ItAPnIvE1jvY75uYvaNeb5s8HSw2&#10;EXSTeZmQ7nEdJkBLmpk9/FDSX+DtPVu9/vbmvwEAAP//AwBQSwMEFAAGAAgAAAAhAOlInfbfAAAA&#10;CQEAAA8AAABkcnMvZG93bnJldi54bWxMj0FPwkAQhe8m/ofNmHiTLbCAqd0SQiQePBiLJh6X7tBW&#10;urOlu0D9944nOc57X968ly0H14oz9qHxpGE8SkAgld42VGn42G4eHkGEaMia1hNq+MEAy/z2JjOp&#10;9Rd6x3MRK8EhFFKjoY6xS6UMZY3OhJHvkNjb+96ZyGdfSdubC4e7Vk6SZC6daYg/1KbDdY3loTg5&#10;Da/f9qiqr+e3abNYLz6P6qXY7Kda398NqycQEYf4D8Nffa4OOXfa+RPZIFoNSs2Y1DAb8yT2J/OE&#10;hR2DihWZZ/J6Qf4LAAD//wMAUEsBAi0AFAAGAAgAAAAhAOSZw8D7AAAA4QEAABMAAAAAAAAAAAAA&#10;AAAAAAAAAFtDb250ZW50X1R5cGVzXS54bWxQSwECLQAUAAYACAAAACEAI7Jq4dcAAACUAQAACwAA&#10;AAAAAAAAAAAAAAAsAQAAX3JlbHMvLnJlbHNQSwECLQAUAAYACAAAACEA5LwAyXgCAAA+BQAADgAA&#10;AAAAAAAAAAAAAAAsAgAAZHJzL2Uyb0RvYy54bWxQSwECLQAUAAYACAAAACEA6Uid9t8AAAAJAQAA&#10;DwAAAAAAAAAAAAAAAADQBAAAZHJzL2Rvd25yZXYueG1sUEsFBgAAAAAEAAQA8wAAANwFAAAAAA==&#10;" fillcolor="white [3201]" stroked="f" strokeweight="1pt">
+              <v:rect w14:anchorId="00FA7716" id="Rectangle_x0020_11" o:spid="_x0000_s1030" style="position:absolute;margin-left:22.25pt;margin-top:25.5pt;width:108pt;height:45pt;z-index:251667456;visibility:visible;mso-wrap-style:square;mso-wrap-distance-left:9pt;mso-wrap-distance-top:0;mso-wrap-distance-right:9pt;mso-wrap-distance-bottom:0;mso-position-horizontal:absolute;mso-position-horizontal-relative:text;mso-position-vertical:absolute;mso-position-vertical-relative:text;v-text-anchor:middle" o:gfxdata="UEsDBBQABgAIAAAAIQDkmcPA+wAAAOEBAAATAAAAW0NvbnRlbnRfVHlwZXNdLnhtbJSRQU7DMBBF&#10;90jcwfIWJQ5dIISSdEHaJSBUDjCyJ4nVZGx53NDeHictG4SKWNrj9//TuFwfx0FMGNg6quR9XkiB&#10;pJ2x1FXyY7fNHqXgCGRgcISVPCHLdX17U+5OHlkkmriSfYz+SSnWPY7AufNIadK6MEJMx9ApD3oP&#10;HapVUTwo7SgixSzOGbIuG2zhMESxOabrs0nCpXg+v5urKgneD1ZDTKJqnqpfuYADXwEnMj/ssotZ&#10;nsglnHvr+e7S8JpWE6xB8QYhvsCYPJQJrHDlGqfz65Zz2ciZa1urMW8Cbxbqr2zjPing9N/wJmHv&#10;OH2nq+WD6i8AAAD//wMAUEsDBBQABgAIAAAAIQAjsmrh1wAAAJQBAAALAAAAX3JlbHMvLnJlbHOk&#10;kMFqwzAMhu+DvYPRfXGawxijTi+j0GvpHsDYimMaW0Yy2fr28w6DZfS2o36h7xP//vCZFrUiS6Rs&#10;YNf1oDA78jEHA++X49MLKKk2e7tQRgM3FDiMjw/7My62tiOZYxHVKFkMzLWWV63FzZisdFQwt81E&#10;nGxtIwddrLvagHro+2fNvxkwbpjq5A3wye9AXW6lmf+wU3RMQlPtHCVN0xTdPaoObMsc3ZFtwjdy&#10;jWY5YDXgWTQO1LKu/Qj6vn74p97TRz7jutV+h4zrj1dvuhy/AAAA//8DAFBLAwQUAAYACAAAACEA&#10;RJyb3ngCAAA+BQAADgAAAGRycy9lMm9Eb2MueG1srFTfT9swEH6ftP/B8vtI0xXYKlJUgZgmIYaA&#10;iWfXsdtots87u026v35nJw2M9Wnai3P2/f7uu1xcdtawncLQgKt4eTLhTDkJdePWFf/+dPPhE2ch&#10;ClcLA05VfK8Cv1y8f3fR+rmawgZMrZBREBfmra/4JkY/L4ogN8qKcAJeOVJqQCsiXXFd1Chaim5N&#10;MZ1MzooWsPYIUoVAr9e9ki9yfK2VjN+0DioyU3GqLeYT87lKZ7G4EPM1Cr9p5FCG+IcqrGgcJR1D&#10;XYso2Babv0LZRiIE0PFEgi1A60aq3AN1U07edPO4EV7lXgic4EeYwv8LK+9298iammZXcuaEpRk9&#10;EGrCrY1i9EYAtT7Mye7R3+NwCySmbjuNNn2pD9ZlUPcjqKqLTNJj+fG8PJsQ9pJ0p+flKckUpnjx&#10;9hjiFwWWJaHiSOkzlmJ3G2JvejBJyYxLp4Obxphem16KVGVfV5bi3qje+kFpapAqmeaomVrqyiDb&#10;CSKFkFK5eDaUZBxZJzdNwUfH8pijiRkc6mOwTW4qU250nBxz/DPj6JGzgoujs20c4LEA9Y8xc29/&#10;6L7vObUfu1WXpzo7DHAF9Z4mjdCvQPDypiG4b0WI9wKJ8zQh2uP4jQ5toK04DBJnG8Bfx96TPVGR&#10;tJy1tEMVDz+3AhVn5qsjkn4uZ7O0dPkyOz2f0gVfa1avNW5rr4AmQjyk6rKY7KM5iBrBPtO6L1NW&#10;UgknKXfFZcTD5Sr2u00/DKmWy2xGi+ZFvHWPXqbgCedEp6fuWaAfOBeJrXdw2Dcxf0O93jZ5Olhu&#10;I+gm8zIh3eM6TICWNDN7+KGkv8Dre7Z6+e0tfgMAAP//AwBQSwMEFAAGAAgAAAAhAOlInfbfAAAA&#10;CQEAAA8AAABkcnMvZG93bnJldi54bWxMj0FPwkAQhe8m/ofNmHiTLbCAqd0SQiQePBiLJh6X7tBW&#10;urOlu0D9944nOc57X968ly0H14oz9qHxpGE8SkAgld42VGn42G4eHkGEaMia1hNq+MEAy/z2JjOp&#10;9Rd6x3MRK8EhFFKjoY6xS6UMZY3OhJHvkNjb+96ZyGdfSdubC4e7Vk6SZC6daYg/1KbDdY3loTg5&#10;Da/f9qiqr+e3abNYLz6P6qXY7Kda398NqycQEYf4D8Nffa4OOXfa+RPZIFoNSs2Y1DAb8yT2J/OE&#10;hR2DihWZZ/J6Qf4LAAD//wMAUEsBAi0AFAAGAAgAAAAhAOSZw8D7AAAA4QEAABMAAAAAAAAAAAAA&#10;AAAAAAAAAFtDb250ZW50X1R5cGVzXS54bWxQSwECLQAUAAYACAAAACEAI7Jq4dcAAACUAQAACwAA&#10;AAAAAAAAAAAAAAAsAQAAX3JlbHMvLnJlbHNQSwECLQAUAAYACAAAACEARJyb3ngCAAA+BQAADgAA&#10;AAAAAAAAAAAAAAAsAgAAZHJzL2Uyb0RvYy54bWxQSwECLQAUAAYACAAAACEA6Uid9t8AAAAJAQAA&#10;DwAAAAAAAAAAAAAAAADQBAAAZHJzL2Rvd25yZXYueG1sUEsFBgAAAAAEAAQA8wAAANwFAAAAAA==&#10;" fillcolor="white [3201]" stroked="f" strokeweight="1pt">
                 <v:textbox>
                   <w:txbxContent>
                     <w:p>
@@ -1967,16 +2867,7 @@
           <w:sz w:val="28"/>
           <w:szCs w:val="28"/>
         </w:rPr>
-        <w:t xml:space="preserve">3.2 </w:t>
-      </w:r>
-      <w:r>
-        <w:rPr>
-          <w:rFonts w:ascii="Calibri" w:eastAsia="Calibri" w:hAnsi="Calibri" w:cs="Calibri"/>
-          <w:b/>
-          <w:sz w:val="28"/>
-          <w:szCs w:val="28"/>
-        </w:rPr>
-        <w:t xml:space="preserve">Why POS tagging is hard? </w:t>
+        <w:t xml:space="preserve">3.2 Why POS tagging is hard? </w:t>
       </w:r>
     </w:p>
     <w:p>
@@ -2209,16 +3100,7 @@
           <w:sz w:val="28"/>
           <w:szCs w:val="28"/>
         </w:rPr>
-        <w:t xml:space="preserve">3.3 </w:t>
-      </w:r>
-      <w:r>
-        <w:rPr>
-          <w:rFonts w:ascii="Calibri" w:eastAsia="Calibri" w:hAnsi="Calibri" w:cs="Calibri"/>
-          <w:b/>
-          <w:sz w:val="28"/>
-          <w:szCs w:val="28"/>
-        </w:rPr>
-        <w:t>Methods for POS tagging</w:t>
+        <w:t>3.3 Methods for POS tagging</w:t>
       </w:r>
     </w:p>
     <w:p>
@@ -2275,13 +3157,77 @@
           <w:szCs w:val="24"/>
         </w:rPr>
       </w:pPr>
-      <w:r>
-        <w:rPr>
-          <w:rFonts w:ascii="Calibri" w:eastAsia="Calibri" w:hAnsi="Calibri" w:cs="Calibri"/>
-          <w:sz w:val="24"/>
-          <w:szCs w:val="24"/>
-        </w:rPr>
-        <w:t xml:space="preserve">Pr(Det-N) &gt; Pr (Det-Det) </w:t>
+      <w:proofErr w:type="spellStart"/>
+      <w:r>
+        <w:rPr>
+          <w:rFonts w:ascii="Calibri" w:eastAsia="Calibri" w:hAnsi="Calibri" w:cs="Calibri"/>
+          <w:sz w:val="24"/>
+          <w:szCs w:val="24"/>
+        </w:rPr>
+        <w:t>Pr</w:t>
+      </w:r>
+      <w:proofErr w:type="spellEnd"/>
+      <w:r>
+        <w:rPr>
+          <w:rFonts w:ascii="Calibri" w:eastAsia="Calibri" w:hAnsi="Calibri" w:cs="Calibri"/>
+          <w:sz w:val="24"/>
+          <w:szCs w:val="24"/>
+        </w:rPr>
+        <w:t>(</w:t>
+      </w:r>
+      <w:proofErr w:type="spellStart"/>
+      <w:r>
+        <w:rPr>
+          <w:rFonts w:ascii="Calibri" w:eastAsia="Calibri" w:hAnsi="Calibri" w:cs="Calibri"/>
+          <w:sz w:val="24"/>
+          <w:szCs w:val="24"/>
+        </w:rPr>
+        <w:t>Det</w:t>
+      </w:r>
+      <w:proofErr w:type="spellEnd"/>
+      <w:r>
+        <w:rPr>
+          <w:rFonts w:ascii="Calibri" w:eastAsia="Calibri" w:hAnsi="Calibri" w:cs="Calibri"/>
+          <w:sz w:val="24"/>
+          <w:szCs w:val="24"/>
+        </w:rPr>
+        <w:t xml:space="preserve">-N) &gt; </w:t>
+      </w:r>
+      <w:proofErr w:type="spellStart"/>
+      <w:r>
+        <w:rPr>
+          <w:rFonts w:ascii="Calibri" w:eastAsia="Calibri" w:hAnsi="Calibri" w:cs="Calibri"/>
+          <w:sz w:val="24"/>
+          <w:szCs w:val="24"/>
+        </w:rPr>
+        <w:t>Pr</w:t>
+      </w:r>
+      <w:proofErr w:type="spellEnd"/>
+      <w:r>
+        <w:rPr>
+          <w:rFonts w:ascii="Calibri" w:eastAsia="Calibri" w:hAnsi="Calibri" w:cs="Calibri"/>
+          <w:sz w:val="24"/>
+          <w:szCs w:val="24"/>
+        </w:rPr>
+        <w:t xml:space="preserve"> (</w:t>
+      </w:r>
+      <w:proofErr w:type="spellStart"/>
+      <w:r>
+        <w:rPr>
+          <w:rFonts w:ascii="Calibri" w:eastAsia="Calibri" w:hAnsi="Calibri" w:cs="Calibri"/>
+          <w:sz w:val="24"/>
+          <w:szCs w:val="24"/>
+        </w:rPr>
+        <w:t>Det-Det</w:t>
+      </w:r>
+      <w:proofErr w:type="spellEnd"/>
+      <w:r>
+        <w:rPr>
+          <w:rFonts w:ascii="Calibri" w:eastAsia="Calibri" w:hAnsi="Calibri" w:cs="Calibri"/>
+          <w:sz w:val="24"/>
+          <w:szCs w:val="24"/>
+        </w:rPr>
+        <w:t xml:space="preserve">) </w:t>
       </w:r>
     </w:p>
     <w:p>
@@ -2355,13 +3301,41 @@
           <w:szCs w:val="24"/>
         </w:rPr>
       </w:pPr>
-      <w:r>
-        <w:rPr>
-          <w:rFonts w:ascii="Calibri" w:eastAsia="Calibri" w:hAnsi="Calibri" w:cs="Calibri"/>
-          <w:sz w:val="24"/>
-          <w:szCs w:val="24"/>
-        </w:rPr>
-        <w:t xml:space="preserve">Transmation-based (TB) tagging: The whimsical approach: ‘ Guess first , then change your mind is necessary!’  </w:t>
+      <w:proofErr w:type="spellStart"/>
+      <w:r>
+        <w:rPr>
+          <w:rFonts w:ascii="Calibri" w:eastAsia="Calibri" w:hAnsi="Calibri" w:cs="Calibri"/>
+          <w:sz w:val="24"/>
+          <w:szCs w:val="24"/>
+        </w:rPr>
+        <w:t>Transmation</w:t>
+      </w:r>
+      <w:proofErr w:type="spellEnd"/>
+      <w:r>
+        <w:rPr>
+          <w:rFonts w:ascii="Calibri" w:eastAsia="Calibri" w:hAnsi="Calibri" w:cs="Calibri"/>
+          <w:sz w:val="24"/>
+          <w:szCs w:val="24"/>
+        </w:rPr>
+        <w:t xml:space="preserve">-based (TB) tagging: The whimsical approach: </w:t>
+      </w:r>
+      <w:proofErr w:type="gramStart"/>
+      <w:r>
+        <w:rPr>
+          <w:rFonts w:ascii="Calibri" w:eastAsia="Calibri" w:hAnsi="Calibri" w:cs="Calibri"/>
+          <w:sz w:val="24"/>
+          <w:szCs w:val="24"/>
+        </w:rPr>
+        <w:t>‘ Guess</w:t>
+      </w:r>
+      <w:proofErr w:type="gramEnd"/>
+      <w:r>
+        <w:rPr>
+          <w:rFonts w:ascii="Calibri" w:eastAsia="Calibri" w:hAnsi="Calibri" w:cs="Calibri"/>
+          <w:sz w:val="24"/>
+          <w:szCs w:val="24"/>
+        </w:rPr>
+        <w:t xml:space="preserve"> first , then change your mind is necessary!’  </w:t>
       </w:r>
     </w:p>
     <w:p>
@@ -2621,6 +3595,30 @@
         </w:rPr>
         <w:t xml:space="preserve"> : Probability of the system emitting output Xj in state Si.</w:t>
       </w:r>
+    </w:p>
+    <w:p>
+      <w:pPr>
+        <w:spacing w:before="3"/>
+        <w:ind w:right="1120"/>
+        <w:rPr>
+          <w:rFonts w:ascii="Calibri" w:eastAsia="Calibri" w:hAnsi="Calibri" w:cs="Calibri"/>
+          <w:b/>
+          <w:sz w:val="28"/>
+          <w:szCs w:val="28"/>
+        </w:rPr>
+      </w:pPr>
+    </w:p>
+    <w:p>
+      <w:pPr>
+        <w:spacing w:before="3"/>
+        <w:ind w:right="1120"/>
+        <w:rPr>
+          <w:rFonts w:ascii="Calibri" w:eastAsia="Calibri" w:hAnsi="Calibri" w:cs="Calibri"/>
+          <w:b/>
+          <w:sz w:val="28"/>
+          <w:szCs w:val="28"/>
+        </w:rPr>
+      </w:pPr>
     </w:p>
     <w:p>
       <w:pPr>
@@ -2759,7 +3757,25 @@
           <w:sz w:val="24"/>
           <w:szCs w:val="24"/>
         </w:rPr>
-        <w:t xml:space="preserve"> { x1, x2, x3 }). The random variable y(t) is the observation at time t (with y(t) </w:t>
+        <w:t xml:space="preserve"> </w:t>
+      </w:r>
+      <w:proofErr w:type="gramStart"/>
+      <w:r>
+        <w:rPr>
+          <w:rFonts w:ascii="Calibri" w:eastAsia="Calibri" w:hAnsi="Calibri" w:cs="Calibri"/>
+          <w:sz w:val="24"/>
+          <w:szCs w:val="24"/>
+        </w:rPr>
+        <w:t>{ x</w:t>
+      </w:r>
+      <w:proofErr w:type="gramEnd"/>
+      <w:r>
+        <w:rPr>
+          <w:rFonts w:ascii="Calibri" w:eastAsia="Calibri" w:hAnsi="Calibri" w:cs="Calibri"/>
+          <w:sz w:val="24"/>
+          <w:szCs w:val="24"/>
+        </w:rPr>
+        <w:t xml:space="preserve">1, x2, x3 }). The random variable y(t) is the observation at time t (with y(t) </w:t>
       </w:r>
       <w:r>
         <w:rPr>
@@ -2775,7 +3791,25 @@
           <w:sz w:val="24"/>
           <w:szCs w:val="24"/>
         </w:rPr>
-        <w:t xml:space="preserve"> { y1, y2, y3, y4 }). The arrows in the diagram (often called a trellis diagram) denote conditional dependencies.</w:t>
+        <w:t xml:space="preserve"> </w:t>
+      </w:r>
+      <w:proofErr w:type="gramStart"/>
+      <w:r>
+        <w:rPr>
+          <w:rFonts w:ascii="Calibri" w:eastAsia="Calibri" w:hAnsi="Calibri" w:cs="Calibri"/>
+          <w:sz w:val="24"/>
+          <w:szCs w:val="24"/>
+        </w:rPr>
+        <w:t>{ y</w:t>
+      </w:r>
+      <w:proofErr w:type="gramEnd"/>
+      <w:r>
+        <w:rPr>
+          <w:rFonts w:ascii="Calibri" w:eastAsia="Calibri" w:hAnsi="Calibri" w:cs="Calibri"/>
+          <w:sz w:val="24"/>
+          <w:szCs w:val="24"/>
+        </w:rPr>
+        <w:t>1, y2, y3, y4 }). The arrows in the diagram (often called a trellis diagram) denote conditional dependencies.</w:t>
       </w:r>
     </w:p>
     <w:p>
@@ -2865,7 +3899,25 @@
           <w:sz w:val="24"/>
           <w:szCs w:val="24"/>
         </w:rPr>
-        <w:t>From the diagram, it is clear that the conditional probability distribution of the hidden variable x(t) at time t, given the values of the hidden variable x at all times, depends only on the value of the hidden variable x(t − 1); the values at time t − 2 and before have no influence. This is called the Markov property. Similarly, the value of the observed variable y(t) only depends on the value of the hidden variable x(t) (both at time t).</w:t>
+        <w:t xml:space="preserve">From the diagram, it is clear that the conditional probability distribution of the hidden variable x(t) at time t, given the values of the hidden variable x at all times, depends only on the value of the hidden variable </w:t>
+      </w:r>
+      <w:proofErr w:type="gramStart"/>
+      <w:r>
+        <w:rPr>
+          <w:rFonts w:ascii="Calibri" w:eastAsia="Calibri" w:hAnsi="Calibri" w:cs="Calibri"/>
+          <w:sz w:val="24"/>
+          <w:szCs w:val="24"/>
+        </w:rPr>
+        <w:t>x(</w:t>
+      </w:r>
+      <w:proofErr w:type="gramEnd"/>
+      <w:r>
+        <w:rPr>
+          <w:rFonts w:ascii="Calibri" w:eastAsia="Calibri" w:hAnsi="Calibri" w:cs="Calibri"/>
+          <w:sz w:val="24"/>
+          <w:szCs w:val="24"/>
+        </w:rPr>
+        <w:t>t − 1); the values at time t − 2 and before have no influence. This is called the Markov property. Similarly, the value of the observed variable y(t) only depends on the value of the hidden variable x(t) (both at time t).</w:t>
       </w:r>
     </w:p>
     <w:p>
@@ -2905,7 +3957,25 @@
           <w:sz w:val="24"/>
           <w:szCs w:val="24"/>
         </w:rPr>
-        <w:t>Consider two friends, Alice and Bob, who live far apart from each other and who talk together daily over the telephone about what they did that day. Bob is only interested in three activities: walking in the park, shopping, and cleaning his apartment. The choice of what to do is determined exclusively by the weather on a given day. Alice has no definite information about the weather where Bob lives, but she knows general trends. Based on what Bob tells her he did each day, Alice tries to guess what the weather must have been like.</w:t>
+        <w:t xml:space="preserve">Consider two friends, Alice and Bob, who live far apart from each other and who talk together daily over the telephone about what they did that day. Bob is only interested in three activities: walking in the park, shopping, and cleaning his apartment. The choice of what to do is determined exclusively by the weather on a given day. Alice has no definite information about the weather where Bob lives, but she knows general trends. Based on what Bob tells her he did each </w:t>
+      </w:r>
+      <w:proofErr w:type="gramStart"/>
+      <w:r>
+        <w:rPr>
+          <w:rFonts w:ascii="Calibri" w:eastAsia="Calibri" w:hAnsi="Calibri" w:cs="Calibri"/>
+          <w:sz w:val="24"/>
+          <w:szCs w:val="24"/>
+        </w:rPr>
+        <w:t>day,</w:t>
+      </w:r>
+      <w:proofErr w:type="gramEnd"/>
+      <w:r>
+        <w:rPr>
+          <w:rFonts w:ascii="Calibri" w:eastAsia="Calibri" w:hAnsi="Calibri" w:cs="Calibri"/>
+          <w:sz w:val="24"/>
+          <w:szCs w:val="24"/>
+        </w:rPr>
+        <w:t xml:space="preserve"> Alice tries to guess what the weather must have been like.</w:t>
       </w:r>
     </w:p>
     <w:p>
@@ -3139,7 +4209,43 @@
           <w:sz w:val="24"/>
           <w:szCs w:val="24"/>
         </w:rPr>
-        <w:t>In this piece of code, start_probability represents Alice's belief about which state the HMM is in when Bob first calls her (all she knows is that it tends to be rainy on average). The particular probability distribution used here is not the equilibrium one, which is (given the transition probabilities) approximately {'Rainy': 0.57, 'Sunny': 0.43}. The transition_probability represents the change of the weather in the underlying Markov chain. In this example, there is only a 30% chance that</w:t>
+        <w:t xml:space="preserve">In this piece of code, </w:t>
+      </w:r>
+      <w:proofErr w:type="spellStart"/>
+      <w:r>
+        <w:rPr>
+          <w:rFonts w:ascii="Calibri" w:eastAsia="Calibri" w:hAnsi="Calibri" w:cs="Calibri"/>
+          <w:sz w:val="24"/>
+          <w:szCs w:val="24"/>
+        </w:rPr>
+        <w:t>start_probability</w:t>
+      </w:r>
+      <w:proofErr w:type="spellEnd"/>
+      <w:r>
+        <w:rPr>
+          <w:rFonts w:ascii="Calibri" w:eastAsia="Calibri" w:hAnsi="Calibri" w:cs="Calibri"/>
+          <w:sz w:val="24"/>
+          <w:szCs w:val="24"/>
+        </w:rPr>
+        <w:t xml:space="preserve"> represents Alice's belief about which state the HMM is in when Bob first calls her (all she knows is that it tends to be rainy on average). The particular probability distribution used here is not the equilibrium one, which is (given the transition probabilities) approximately {'Rainy': 0.57, 'Sunny': 0.43}. The </w:t>
+      </w:r>
+      <w:proofErr w:type="spellStart"/>
+      <w:r>
+        <w:rPr>
+          <w:rFonts w:ascii="Calibri" w:eastAsia="Calibri" w:hAnsi="Calibri" w:cs="Calibri"/>
+          <w:sz w:val="24"/>
+          <w:szCs w:val="24"/>
+        </w:rPr>
+        <w:t>transition_probability</w:t>
+      </w:r>
+      <w:proofErr w:type="spellEnd"/>
+      <w:r>
+        <w:rPr>
+          <w:rFonts w:ascii="Calibri" w:eastAsia="Calibri" w:hAnsi="Calibri" w:cs="Calibri"/>
+          <w:sz w:val="24"/>
+          <w:szCs w:val="24"/>
+        </w:rPr>
+        <w:t xml:space="preserve"> represents the change of the weather in the underlying Markov chain. In this example, there is only a 30% chance that</w:t>
       </w:r>
       <w:r>
         <w:rPr>
@@ -3155,7 +4261,25 @@
           <w:sz w:val="24"/>
           <w:szCs w:val="24"/>
         </w:rPr>
-        <w:t>tomorrow will be sunny if today is rainy. The emission_probability represents how likely Bob is to perform a certain activity on each day. If it is rainy, there is a 50% chance that he is cleaning his apartment; if it is sunny, there is a 60% chance that he is outside for a walk.</w:t>
+        <w:t xml:space="preserve">tomorrow will be sunny if today is rainy. The </w:t>
+      </w:r>
+      <w:proofErr w:type="spellStart"/>
+      <w:r>
+        <w:rPr>
+          <w:rFonts w:ascii="Calibri" w:eastAsia="Calibri" w:hAnsi="Calibri" w:cs="Calibri"/>
+          <w:sz w:val="24"/>
+          <w:szCs w:val="24"/>
+        </w:rPr>
+        <w:t>emission_probability</w:t>
+      </w:r>
+      <w:proofErr w:type="spellEnd"/>
+      <w:r>
+        <w:rPr>
+          <w:rFonts w:ascii="Calibri" w:eastAsia="Calibri" w:hAnsi="Calibri" w:cs="Calibri"/>
+          <w:sz w:val="24"/>
+          <w:szCs w:val="24"/>
+        </w:rPr>
+        <w:t xml:space="preserve"> represents how likely Bob is to perform a certain activity on each day. If it is rainy, there is a 50% chance that he is cleaning his apartment; if it is sunny, there is a 60% chance that he is outside for a walk.</w:t>
       </w:r>
     </w:p>
     <w:p>
@@ -3245,7 +4369,61 @@
           <w:sz w:val="24"/>
           <w:szCs w:val="24"/>
         </w:rPr>
-        <w:t xml:space="preserve">is a k-tag Treebank with tags t1,t2,…,tk and m words w1,w2,…,wm is the dictionary. Let </w:t>
+        <w:t>is a k-tag Treebank with tags t</w:t>
+      </w:r>
+      <w:proofErr w:type="gramStart"/>
+      <w:r>
+        <w:rPr>
+          <w:rFonts w:ascii="Calibri" w:eastAsia="Calibri" w:hAnsi="Calibri" w:cs="Calibri"/>
+          <w:sz w:val="24"/>
+          <w:szCs w:val="24"/>
+        </w:rPr>
+        <w:t>1,t</w:t>
+      </w:r>
+      <w:proofErr w:type="gramEnd"/>
+      <w:r>
+        <w:rPr>
+          <w:rFonts w:ascii="Calibri" w:eastAsia="Calibri" w:hAnsi="Calibri" w:cs="Calibri"/>
+          <w:sz w:val="24"/>
+          <w:szCs w:val="24"/>
+        </w:rPr>
+        <w:t>2,…,</w:t>
+      </w:r>
+      <w:proofErr w:type="spellStart"/>
+      <w:r>
+        <w:rPr>
+          <w:rFonts w:ascii="Calibri" w:eastAsia="Calibri" w:hAnsi="Calibri" w:cs="Calibri"/>
+          <w:sz w:val="24"/>
+          <w:szCs w:val="24"/>
+        </w:rPr>
+        <w:t>tk</w:t>
+      </w:r>
+      <w:proofErr w:type="spellEnd"/>
+      <w:r>
+        <w:rPr>
+          <w:rFonts w:ascii="Calibri" w:eastAsia="Calibri" w:hAnsi="Calibri" w:cs="Calibri"/>
+          <w:sz w:val="24"/>
+          <w:szCs w:val="24"/>
+        </w:rPr>
+        <w:t xml:space="preserve"> and m words w1,w2,…,</w:t>
+      </w:r>
+      <w:proofErr w:type="spellStart"/>
+      <w:r>
+        <w:rPr>
+          <w:rFonts w:ascii="Calibri" w:eastAsia="Calibri" w:hAnsi="Calibri" w:cs="Calibri"/>
+          <w:sz w:val="24"/>
+          <w:szCs w:val="24"/>
+        </w:rPr>
+        <w:t>wm</w:t>
+      </w:r>
+      <w:proofErr w:type="spellEnd"/>
+      <w:r>
+        <w:rPr>
+          <w:rFonts w:ascii="Calibri" w:eastAsia="Calibri" w:hAnsi="Calibri" w:cs="Calibri"/>
+          <w:sz w:val="24"/>
+          <w:szCs w:val="24"/>
+        </w:rPr>
+        <w:t xml:space="preserve"> is the dictionary. Let </w:t>
       </w:r>
       <m:oMath>
         <m:r>
@@ -4320,7 +5498,7 @@
           </mc:Choice>
           <mc:Fallback>
             <w:pict>
-              <v:rect w14:anchorId="79249DEC" id="Rectangle_x0020_19" o:spid="_x0000_s1030" style="position:absolute;margin-left:22pt;margin-top:18.05pt;width:54.05pt;height:41.1pt;z-index:251671552;visibility:visible;mso-wrap-style:square;mso-width-percent:0;mso-height-percent:0;mso-wrap-distance-left:9pt;mso-wrap-distance-top:0;mso-wrap-distance-right:9pt;mso-wrap-distance-bottom:0;mso-position-horizontal:absolute;mso-position-horizontal-relative:text;mso-position-vertical:absolute;mso-position-vertical-relative:text;mso-width-percent:0;mso-height-percent:0;mso-width-relative:margin;mso-height-relative:margin;v-text-anchor:middle" o:gfxdata="UEsDBBQABgAIAAAAIQDkmcPA+wAAAOEBAAATAAAAW0NvbnRlbnRfVHlwZXNdLnhtbJSRQU7DMBBF&#10;90jcwfIWJQ5dIISSdEHaJSBUDjCyJ4nVZGx53NDeHictG4SKWNrj9//TuFwfx0FMGNg6quR9XkiB&#10;pJ2x1FXyY7fNHqXgCGRgcISVPCHLdX17U+5OHlkkmriSfYz+SSnWPY7AufNIadK6MEJMx9ApD3oP&#10;HapVUTwo7SgixSzOGbIuG2zhMESxOabrs0nCpXg+v5urKgneD1ZDTKJqnqpfuYADXwEnMj/ssotZ&#10;nsglnHvr+e7S8JpWE6xB8QYhvsCYPJQJrHDlGqfz65Zz2ciZa1urMW8Cbxbqr2zjPing9N/wJmHv&#10;OH2nq+WD6i8AAAD//wMAUEsDBBQABgAIAAAAIQAjsmrh1wAAAJQBAAALAAAAX3JlbHMvLnJlbHOk&#10;kMFqwzAMhu+DvYPRfXGawxijTi+j0GvpHsDYimMaW0Yy2fr28w6DZfS2o36h7xP//vCZFrUiS6Rs&#10;YNf1oDA78jEHA++X49MLKKk2e7tQRgM3FDiMjw/7My62tiOZYxHVKFkMzLWWV63FzZisdFQwt81E&#10;nGxtIwddrLvagHro+2fNvxkwbpjq5A3wye9AXW6lmf+wU3RMQlPtHCVN0xTdPaoObMsc3ZFtwjdy&#10;jWY5YDXgWTQO1LKu/Qj6vn74p97TRz7jutV+h4zrj1dvuhy/AAAA//8DAFBLAwQUAAYACAAAACEA&#10;kn8P034CAABMBQAADgAAAGRycy9lMm9Eb2MueG1srFTBbtswDL0P2D8Iuq9OsqRrgzpFkKLDgKIN&#10;2g49K7IUG5BFjVJiZ18/Snacoi12GOaDLInkI/lI6uq6rQ3bK/QV2JyPz0acKSuhqOw25z+fb79c&#10;cOaDsIUwYFXOD8rz68XnT1eNm6sJlGAKhYxArJ83LudlCG6eZV6Wqhb+DJyyJNSAtQh0xG1WoGgI&#10;vTbZZDQ6zxrAwiFI5T3d3nRCvkj4WisZHrT2KjCTc4otpBXTuolrtrgS8y0KV1ayD0P8QxS1qCw5&#10;HaBuRBBsh9U7qLqSCB50OJNQZ6B1JVXKgbIZj95k81QKp1IuRI53A03+/8HK+/0aWVVQ7S45s6Km&#10;Gj0Sa8JujWJ0RwQ1zs9J78mtsT952sZsW411/FMerE2kHgZSVRuYpMvzi/Pp1xlnkkSzyfhiNouY&#10;2cnYoQ/fFdQsbnKO5D1RKfZ3PnSqRxWyi8F07tMuHIyKERj7qDTlQQ4nyTp1kFoZZHtBtRdSKhvG&#10;nagUhequZyP6+ngGixRdAozIujJmwO4BYne+x+5i7fWjqUoNOBiP/hZYZzxYJM9gw2BcVxbwIwBD&#10;WfWeO/0jSR01kaXQbtpU42nUjDcbKA5Ud4RuILyTtxWxfyd8WAukCaBZoakOD7RoA03Ood9xVgL+&#10;/ug+6lNjkpSzhiYq5/7XTqDizPyw1LKX4+k0jmA6TGffJnTA15LNa4nd1Sugwo3p/XAybaN+MMet&#10;RqhfaPiX0SuJhJXkO+cy4PGwCt2k0/Mh1XKZ1GjsnAh39snJCB55jt313L4IdH0LBurdezhOn5i/&#10;6cRON1paWO4C6Cq16YnXvgI0sqmV+uclvgmvz0nr9Agu/gAAAP//AwBQSwMEFAAGAAgAAAAhAHq8&#10;+NTcAAAACQEAAA8AAABkcnMvZG93bnJldi54bWxMj81OwzAQhO9IvIO1SNyok7aUKsSpUCUuSBza&#10;8gDbeIlD/RPFTpO8PdsT3GY1q5lvyt3krLhSH9vgFeSLDAT5OujWNwq+Tu9PWxAxoddogycFM0XY&#10;Vfd3JRY6jP5A12NqBIf4WKACk1JXSBlrQw7jInTk2fsOvcPEZ99I3ePI4c7KZZZtpMPWc4PBjvaG&#10;6stxcFyCdJjzl3F/+TTTR0t2/qFhVurxYXp7BZFoSn/PcMNndKiY6RwGr6OwCtZrnpIUrDY5iJv/&#10;vGRxZpFvVyCrUv5fUP0CAAD//wMAUEsBAi0AFAAGAAgAAAAhAOSZw8D7AAAA4QEAABMAAAAAAAAA&#10;AAAAAAAAAAAAAFtDb250ZW50X1R5cGVzXS54bWxQSwECLQAUAAYACAAAACEAI7Jq4dcAAACUAQAA&#10;CwAAAAAAAAAAAAAAAAAsAQAAX3JlbHMvLnJlbHNQSwECLQAUAAYACAAAACEAkn8P034CAABMBQAA&#10;DgAAAAAAAAAAAAAAAAAsAgAAZHJzL2Uyb0RvYy54bWxQSwECLQAUAAYACAAAACEAerz41NwAAAAJ&#10;AQAADwAAAAAAAAAAAAAAAADWBAAAZHJzL2Rvd25yZXYueG1sUEsFBgAAAAAEAAQA8wAAAN8FAAAA&#10;AA==&#10;" fillcolor="#5b9bd5 [3204]" strokecolor="#1f4d78 [1604]" strokeweight="1pt">
+              <v:rect w14:anchorId="79249DEC" id="Rectangle_x0020_19" o:spid="_x0000_s1031" style="position:absolute;margin-left:22pt;margin-top:18.05pt;width:54.05pt;height:41.1pt;z-index:251671552;visibility:visible;mso-wrap-style:square;mso-width-percent:0;mso-height-percent:0;mso-wrap-distance-left:9pt;mso-wrap-distance-top:0;mso-wrap-distance-right:9pt;mso-wrap-distance-bottom:0;mso-position-horizontal:absolute;mso-position-horizontal-relative:text;mso-position-vertical:absolute;mso-position-vertical-relative:text;mso-width-percent:0;mso-height-percent:0;mso-width-relative:margin;mso-height-relative:margin;v-text-anchor:middle" o:gfxdata="UEsDBBQABgAIAAAAIQDkmcPA+wAAAOEBAAATAAAAW0NvbnRlbnRfVHlwZXNdLnhtbJSRQU7DMBBF&#10;90jcwfIWJQ5dIISSdEHaJSBUDjCyJ4nVZGx53NDeHictG4SKWNrj9//TuFwfx0FMGNg6quR9XkiB&#10;pJ2x1FXyY7fNHqXgCGRgcISVPCHLdX17U+5OHlkkmriSfYz+SSnWPY7AufNIadK6MEJMx9ApD3oP&#10;HapVUTwo7SgixSzOGbIuG2zhMESxOabrs0nCpXg+v5urKgneD1ZDTKJqnqpfuYADXwEnMj/ssotZ&#10;nsglnHvr+e7S8JpWE6xB8QYhvsCYPJQJrHDlGqfz65Zz2ciZa1urMW8Cbxbqr2zjPing9N/wJmHv&#10;OH2nq+WD6i8AAAD//wMAUEsDBBQABgAIAAAAIQAjsmrh1wAAAJQBAAALAAAAX3JlbHMvLnJlbHOk&#10;kMFqwzAMhu+DvYPRfXGawxijTi+j0GvpHsDYimMaW0Yy2fr28w6DZfS2o36h7xP//vCZFrUiS6Rs&#10;YNf1oDA78jEHA++X49MLKKk2e7tQRgM3FDiMjw/7My62tiOZYxHVKFkMzLWWV63FzZisdFQwt81E&#10;nGxtIwddrLvagHro+2fNvxkwbpjq5A3wye9AXW6lmf+wU3RMQlPtHCVN0xTdPaoObMsc3ZFtwjdy&#10;jWY5YDXgWTQO1LKu/Qj6vn74p97TRz7jutV+h4zrj1dvuhy/AAAA//8DAFBLAwQUAAYACAAAACEA&#10;RB3HXn0CAABMBQAADgAAAGRycy9lMm9Eb2MueG1srFTBbtswDL0P2D8Iuq9OsqRrgzpFkKLDgKIN&#10;2g49K7IUG5BFjVJiZ18/Snacoi12GOaDLInkI/lI6uq6rQ3bK/QV2JyPz0acKSuhqOw25z+fb79c&#10;cOaDsIUwYFXOD8rz68XnT1eNm6sJlGAKhYxArJ83LudlCG6eZV6Wqhb+DJyyJNSAtQh0xG1WoGgI&#10;vTbZZDQ6zxrAwiFI5T3d3nRCvkj4WisZHrT2KjCTc4otpBXTuolrtrgS8y0KV1ayD0P8QxS1qCw5&#10;HaBuRBBsh9U7qLqSCB50OJNQZ6B1JVXKgbIZj95k81QKp1IuRI53A03+/8HK+/0aWVVQ7S45s6Km&#10;Gj0Sa8JujWJ0RwQ1zs9J78mtsT952sZsW411/FMerE2kHgZSVRuYpMvzi/Pp1xlnkkSzyfhiNouY&#10;2cnYoQ/fFdQsbnKO5D1RKfZ3PnSqRxWyi8F07tMuHIyKERj7qDTlQQ4nyTp1kFoZZHtBtRdSKhvG&#10;nagUhequZyP6+ngGixRdAozIujJmwO4BYne+x+5i7fWjqUoNOBiP/hZYZzxYJM9gw2BcVxbwIwBD&#10;WfWeO/0jSR01kaXQbtpU40R9vNlAcaC6I3QD4Z28rYj9O+HDWiBNAM0KTXV4oEUbaHIO/Y6zEvD3&#10;R/dRnxqTpJw1NFE59792AhVn5oellr0cT6dxBNNhOvs2oQO+lmxeS+yuXgEVbkzvh5NpG/WDOW41&#10;Qv1Cw7+MXkkkrCTfOZcBj4dV6Cadng+plsukRmPnRLizT05G8Mhz7K7n9kWg61swUO/ew3H6xPxN&#10;J3a60dLCchdAV6lNT7z2FaCRTa3UPy/xTXh9TlqnR3DxBwAA//8DAFBLAwQUAAYACAAAACEAerz4&#10;1NwAAAAJAQAADwAAAGRycy9kb3ducmV2LnhtbEyPzU7DMBCE70i8g7VI3KiTtpQqxKlQJS5IHNry&#10;ANt4iUP9E8VOk7w92xPcZjWrmW/K3eSsuFIf2+AV5IsMBPk66NY3Cr5O709bEDGh12iDJwUzRdhV&#10;93clFjqM/kDXY2oEh/hYoAKTUldIGWtDDuMidOTZ+w69w8Rn30jd48jhzspllm2kw9Zzg8GO9obq&#10;y3FwXIJ0mPOXcX/5NNNHS3b+oWFW6vFhensFkWhKf89ww2d0qJjpHAavo7AK1muekhSsNjmIm/+8&#10;ZHFmkW9XIKtS/l9Q/QIAAP//AwBQSwECLQAUAAYACAAAACEA5JnDwPsAAADhAQAAEwAAAAAAAAAA&#10;AAAAAAAAAAAAW0NvbnRlbnRfVHlwZXNdLnhtbFBLAQItABQABgAIAAAAIQAjsmrh1wAAAJQBAAAL&#10;AAAAAAAAAAAAAAAAACwBAABfcmVscy8ucmVsc1BLAQItABQABgAIAAAAIQBEHcdefQIAAEwFAAAO&#10;AAAAAAAAAAAAAAAAACwCAABkcnMvZTJvRG9jLnhtbFBLAQItABQABgAIAAAAIQB6vPjU3AAAAAkB&#10;AAAPAAAAAAAAAAAAAAAAANUEAABkcnMvZG93bnJldi54bWxQSwUGAAAAAAQABADzAAAA3gUAAAAA&#10;" fillcolor="#5b9bd5 [3204]" strokecolor="#1f4d78 [1604]" strokeweight="1pt">
                 <v:textbox>
                   <w:txbxContent>
                     <w:p>
@@ -4561,7 +5739,7 @@
           </mc:Choice>
           <mc:Fallback>
             <w:pict>
-              <v:rect w14:anchorId="77104C56" id="Rectangle_x0020_27" o:spid="_x0000_s1031" style="position:absolute;margin-left:255.7pt;margin-top:9.7pt;width:63.05pt;height:53.2pt;z-index:251679744;visibility:visible;mso-wrap-style:square;mso-width-percent:0;mso-height-percent:0;mso-wrap-distance-left:9pt;mso-wrap-distance-top:0;mso-wrap-distance-right:9pt;mso-wrap-distance-bottom:0;mso-position-horizontal:absolute;mso-position-horizontal-relative:text;mso-position-vertical:absolute;mso-position-vertical-relative:text;mso-width-percent:0;mso-height-percent:0;mso-width-relative:margin;mso-height-relative:margin;v-text-anchor:middle" o:gfxdata="UEsDBBQABgAIAAAAIQDkmcPA+wAAAOEBAAATAAAAW0NvbnRlbnRfVHlwZXNdLnhtbJSRQU7DMBBF&#10;90jcwfIWJQ5dIISSdEHaJSBUDjCyJ4nVZGx53NDeHictG4SKWNrj9//TuFwfx0FMGNg6quR9XkiB&#10;pJ2x1FXyY7fNHqXgCGRgcISVPCHLdX17U+5OHlkkmriSfYz+SSnWPY7AufNIadK6MEJMx9ApD3oP&#10;HapVUTwo7SgixSzOGbIuG2zhMESxOabrs0nCpXg+v5urKgneD1ZDTKJqnqpfuYADXwEnMj/ssotZ&#10;nsglnHvr+e7S8JpWE6xB8QYhvsCYPJQJrHDlGqfz65Zz2ciZa1urMW8Cbxbqr2zjPing9N/wJmHv&#10;OH2nq+WD6i8AAAD//wMAUEsDBBQABgAIAAAAIQAjsmrh1wAAAJQBAAALAAAAX3JlbHMvLnJlbHOk&#10;kMFqwzAMhu+DvYPRfXGawxijTi+j0GvpHsDYimMaW0Yy2fr28w6DZfS2o36h7xP//vCZFrUiS6Rs&#10;YNf1oDA78jEHA++X49MLKKk2e7tQRgM3FDiMjw/7My62tiOZYxHVKFkMzLWWV63FzZisdFQwt81E&#10;nGxtIwddrLvagHro+2fNvxkwbpjq5A3wye9AXW6lmf+wU3RMQlPtHCVN0xTdPaoObMsc3ZFtwjdy&#10;jWY5YDXgWTQO1LKu/Qj6vn74p97TRz7jutV+h4zrj1dvuhy/AAAA//8DAFBLAwQUAAYACAAAACEA&#10;1RZ8RoACAABMBQAADgAAAGRycy9lMm9Eb2MueG1srFTBbtswDL0P2D8Iuq92sqbpgjpF0KLDgKIN&#10;2g49K7IUG5BFjVJiZ18/Snbcoi12GOaDLIrko/hI6uKyawzbK/Q12IJPTnLOlJVQ1nZb8J9PN1/O&#10;OfNB2FIYsKrgB+X55fLzp4vWLdQUKjClQkYg1i9aV/AqBLfIMi8r1Qh/Ak5ZUmrARgQScZuVKFpC&#10;b0w2zfOzrAUsHYJU3tPpda/ky4SvtZLhXmuvAjMFp7uFtGJaN3HNlhdisUXhqloO1xD/cItG1JaC&#10;jlDXIgi2w/odVFNLBA86nEhoMtC6lirlQNlM8jfZPFbCqZQLkePdSJP/f7Dybr9GVpcFn845s6Kh&#10;Gj0Qa8JujWJ0RgS1zi/I7tGtcZA8bWO2ncYm/ikP1iVSDyOpqgtM0uF5ns+/zjiTpDqbz85OE+nZ&#10;i7NDH74raFjcFBwpeqJS7G99oIBkejQhIV6mD5924WBUvIGxD0pTHhRwmrxTB6krg2wvqPZCSmXD&#10;pFdVolT98SynL+ZIQUaPJCXAiKxrY0bsASB253vsHmawj64qNeDonP/tYr3z6JEigw2jc1NbwI8A&#10;DGU1RO7tjyT11ESWQrfpUo1nx3JuoDxQ3RH6gfBO3tTE/q3wYS2QJoBmhaY63NOiDbQFh2HHWQX4&#10;+6PzaE+NSVrOWpqogvtfO4GKM/PDUst+m5xS7VlIwulsPiUBX2s2rzV211wBFW5C74eTaRvtgzlu&#10;NULzTMO/ilFJJayk2AWXAY/CVegnnZ4PqVarZEZj50S4tY9ORvDIc+yup+5ZoBtaMFDv3sFx+sTi&#10;TSf2ttHTwmoXQNepTSPTPa9DBWhkUysNz0t8E17LyerlEVz+AQAA//8DAFBLAwQUAAYACAAAACEA&#10;oKQUS94AAAAKAQAADwAAAGRycy9kb3ducmV2LnhtbEyPwU7DMBBE70j8g7VI3KiTQtqSxqlQJS5I&#10;HNryAW68TULtdRQ7TfL3LCc4rXZnNPO22E3Oihv2ofWkIF0kIJAqb1qqFXyd3p82IELUZLT1hApm&#10;DLAr7+8KnRs/0gFvx1gLDqGQawVNjF0uZagadDosfIfE2sX3Tkde+1qaXo8c7qxcJslKOt0SNzS6&#10;w32D1fU4OC7ReJjT9bi/fjbTR4t2/sZhVurxYXrbgog4xT8z/OIzOpTMdPYDmSCsgixNX9jKwitP&#10;Nqye1xmIMx+W2QZkWcj/L5Q/AAAA//8DAFBLAQItABQABgAIAAAAIQDkmcPA+wAAAOEBAAATAAAA&#10;AAAAAAAAAAAAAAAAAABbQ29udGVudF9UeXBlc10ueG1sUEsBAi0AFAAGAAgAAAAhACOyauHXAAAA&#10;lAEAAAsAAAAAAAAAAAAAAAAALAEAAF9yZWxzLy5yZWxzUEsBAi0AFAAGAAgAAAAhANUWfEaAAgAA&#10;TAUAAA4AAAAAAAAAAAAAAAAALAIAAGRycy9lMm9Eb2MueG1sUEsBAi0AFAAGAAgAAAAhAKCkFEve&#10;AAAACgEAAA8AAAAAAAAAAAAAAAAA2AQAAGRycy9kb3ducmV2LnhtbFBLBQYAAAAABAAEAPMAAADj&#10;BQAAAAA=&#10;" fillcolor="#5b9bd5 [3204]" strokecolor="#1f4d78 [1604]" strokeweight="1pt">
+              <v:rect w14:anchorId="77104C56" id="Rectangle_x0020_27" o:spid="_x0000_s1032" style="position:absolute;margin-left:255.7pt;margin-top:9.7pt;width:63.05pt;height:53.2pt;z-index:251679744;visibility:visible;mso-wrap-style:square;mso-width-percent:0;mso-height-percent:0;mso-wrap-distance-left:9pt;mso-wrap-distance-top:0;mso-wrap-distance-right:9pt;mso-wrap-distance-bottom:0;mso-position-horizontal:absolute;mso-position-horizontal-relative:text;mso-position-vertical:absolute;mso-position-vertical-relative:text;mso-width-percent:0;mso-height-percent:0;mso-width-relative:margin;mso-height-relative:margin;v-text-anchor:middle" o:gfxdata="UEsDBBQABgAIAAAAIQDkmcPA+wAAAOEBAAATAAAAW0NvbnRlbnRfVHlwZXNdLnhtbJSRQU7DMBBF&#10;90jcwfIWJQ5dIISSdEHaJSBUDjCyJ4nVZGx53NDeHictG4SKWNrj9//TuFwfx0FMGNg6quR9XkiB&#10;pJ2x1FXyY7fNHqXgCGRgcISVPCHLdX17U+5OHlkkmriSfYz+SSnWPY7AufNIadK6MEJMx9ApD3oP&#10;HapVUTwo7SgixSzOGbIuG2zhMESxOabrs0nCpXg+v5urKgneD1ZDTKJqnqpfuYADXwEnMj/ssotZ&#10;nsglnHvr+e7S8JpWE6xB8QYhvsCYPJQJrHDlGqfz65Zz2ciZa1urMW8Cbxbqr2zjPing9N/wJmHv&#10;OH2nq+WD6i8AAAD//wMAUEsDBBQABgAIAAAAIQAjsmrh1wAAAJQBAAALAAAAX3JlbHMvLnJlbHOk&#10;kMFqwzAMhu+DvYPRfXGawxijTi+j0GvpHsDYimMaW0Yy2fr28w6DZfS2o36h7xP//vCZFrUiS6Rs&#10;YNf1oDA78jEHA++X49MLKKk2e7tQRgM3FDiMjw/7My62tiOZYxHVKFkMzLWWV63FzZisdFQwt81E&#10;nGxtIwddrLvagHro+2fNvxkwbpjq5A3wye9AXW6lmf+wU3RMQlPtHCVN0xTdPaoObMsc3ZFtwjdy&#10;jWY5YDXgWTQO1LKu/Qj6vn74p97TRz7jutV+h4zrj1dvuhy/AAAA//8DAFBLAwQUAAYACAAAACEA&#10;7rdVC4ACAABMBQAADgAAAGRycy9lMm9Eb2MueG1srFTBbtswDL0P2D8Iuq92sibpgjpF0KLDgKIt&#10;2g49K7IUG5BFjVJiZ18/Snbcoi12GOaDLIrko/hI6vyiawzbK/Q12IJPTnLOlJVQ1nZb8J9P11/O&#10;OPNB2FIYsKrgB+X5xerzp/PWLdUUKjClQkYg1i9bV/AqBLfMMi8r1Qh/Ak5ZUmrARgQScZuVKFpC&#10;b0w2zfN51gKWDkEq7+n0qlfyVcLXWslwp7VXgZmC091CWjGtm7hmq3Ox3KJwVS2Ha4h/uEUjaktB&#10;R6grEQTbYf0OqqklggcdTiQ0GWhdS5VyoGwm+ZtsHivhVMqFyPFupMn/P1h5u79HVpcFny44s6Kh&#10;Gj0Qa8JujWJ0RgS1zi/J7tHd4yB52sZsO41N/FMerEukHkZSVReYpMOzPF98nXEmSTVfzOanifTs&#10;xdmhD98VNCxuCo4UPVEp9jc+UEAyPZqQEC/Th0+7cDAq3sDYB6UpDwo4Td6pg9SlQbYXVHshpbJh&#10;0qsqUar+eJbTF3OkIKNHkhJgRNa1MSP2ABC78z12DzPYR1eVGnB0zv92sd559EiRwYbRuakt4EcA&#10;hrIaIvf2R5J6aiJLodt0qcbzYzk3UB6o7gj9QHgnr2ti/0b4cC+QJoBmhaY63NGiDbQFh2HHWQX4&#10;+6PzaE+NSVrOWpqogvtfO4GKM/PDUst+m5xS7VlIwulsMSUBX2s2rzV211wCFW5C74eTaRvtgzlu&#10;NULzTMO/jlFJJayk2AWXAY/CZegnnZ4PqdbrZEZj50S4sY9ORvDIc+yup+5ZoBtaMFDv3sJx+sTy&#10;TSf2ttHTwnoXQNepTSPTPa9DBWhkUysNz0t8E17LyerlEVz9AQAA//8DAFBLAwQUAAYACAAAACEA&#10;oKQUS94AAAAKAQAADwAAAGRycy9kb3ducmV2LnhtbEyPwU7DMBBE70j8g7VI3KiTQtqSxqlQJS5I&#10;HNryAW68TULtdRQ7TfL3LCc4rXZnNPO22E3Oihv2ofWkIF0kIJAqb1qqFXyd3p82IELUZLT1hApm&#10;DLAr7+8KnRs/0gFvx1gLDqGQawVNjF0uZagadDosfIfE2sX3Tkde+1qaXo8c7qxcJslKOt0SNzS6&#10;w32D1fU4OC7ReJjT9bi/fjbTR4t2/sZhVurxYXrbgog4xT8z/OIzOpTMdPYDmSCsgixNX9jKwitP&#10;Nqye1xmIMx+W2QZkWcj/L5Q/AAAA//8DAFBLAQItABQABgAIAAAAIQDkmcPA+wAAAOEBAAATAAAA&#10;AAAAAAAAAAAAAAAAAABbQ29udGVudF9UeXBlc10ueG1sUEsBAi0AFAAGAAgAAAAhACOyauHXAAAA&#10;lAEAAAsAAAAAAAAAAAAAAAAALAEAAF9yZWxzLy5yZWxzUEsBAi0AFAAGAAgAAAAhAO63VQuAAgAA&#10;TAUAAA4AAAAAAAAAAAAAAAAALAIAAGRycy9lMm9Eb2MueG1sUEsBAi0AFAAGAAgAAAAhAKCkFEve&#10;AAAACgEAAA8AAAAAAAAAAAAAAAAA2AQAAGRycy9kb3ducmV2LnhtbFBLBQYAAAAABAAEAPMAAADj&#10;BQAAAAA=&#10;" fillcolor="#5b9bd5 [3204]" strokecolor="#1f4d78 [1604]" strokeweight="1pt">
                 <v:textbox>
                   <w:txbxContent>
                     <w:p>
@@ -4663,7 +5841,12 @@
                               <w:jc w:val="center"/>
                             </w:pPr>
                             <w:r>
-                              <w:t xml:space="preserve">HMM Model </w:t>
+                              <w:t>HMM Mod</w:t>
+                            </w:r>
+                            <w:bookmarkStart w:id="0" w:name="_GoBack"/>
+                            <w:bookmarkEnd w:id="0"/>
+                            <w:r>
+                              <w:t xml:space="preserve">el </w:t>
                             </w:r>
                           </w:p>
                         </w:txbxContent>
@@ -4700,7 +5883,7 @@
                 </v:handles>
                 <o:complex v:ext="view"/>
               </v:shapetype>
-              <v:shape id="Can_x0020_18" o:spid="_x0000_s1032" type="#_x0000_t22" style="position:absolute;margin-left:130.15pt;margin-top:9.65pt;width:62.85pt;height:62.95pt;z-index:251670528;visibility:visible;mso-wrap-style:square;mso-width-percent:0;mso-height-percent:0;mso-wrap-distance-left:9pt;mso-wrap-distance-top:0;mso-wrap-distance-right:9pt;mso-wrap-distance-bottom:0;mso-position-horizontal:absolute;mso-position-horizontal-relative:text;mso-position-vertical:absolute;mso-position-vertical-relative:text;mso-width-percent:0;mso-height-percent:0;mso-width-relative:margin;mso-height-relative:margin;v-text-anchor:middle" o:gfxdata="UEsDBBQABgAIAAAAIQDkmcPA+wAAAOEBAAATAAAAW0NvbnRlbnRfVHlwZXNdLnhtbJSRQU7DMBBF&#10;90jcwfIWJQ5dIISSdEHaJSBUDjCyJ4nVZGx53NDeHictG4SKWNrj9//TuFwfx0FMGNg6quR9XkiB&#10;pJ2x1FXyY7fNHqXgCGRgcISVPCHLdX17U+5OHlkkmriSfYz+SSnWPY7AufNIadK6MEJMx9ApD3oP&#10;HapVUTwo7SgixSzOGbIuG2zhMESxOabrs0nCpXg+v5urKgneD1ZDTKJqnqpfuYADXwEnMj/ssotZ&#10;nsglnHvr+e7S8JpWE6xB8QYhvsCYPJQJrHDlGqfz65Zz2ciZa1urMW8Cbxbqr2zjPing9N/wJmHv&#10;OH2nq+WD6i8AAAD//wMAUEsDBBQABgAIAAAAIQAjsmrh1wAAAJQBAAALAAAAX3JlbHMvLnJlbHOk&#10;kMFqwzAMhu+DvYPRfXGawxijTi+j0GvpHsDYimMaW0Yy2fr28w6DZfS2o36h7xP//vCZFrUiS6Rs&#10;YNf1oDA78jEHA++X49MLKKk2e7tQRgM3FDiMjw/7My62tiOZYxHVKFkMzLWWV63FzZisdFQwt81E&#10;nGxtIwddrLvagHro+2fNvxkwbpjq5A3wye9AXW6lmf+wU3RMQlPtHCVN0xTdPaoObMsc3ZFtwjdy&#10;jWY5YDXgWTQO1LKu/Qj6vn74p97TRz7jutV+h4zrj1dvuhy/AAAA//8DAFBLAwQUAAYACAAAACEA&#10;fs7Xc3gCAABFBQAADgAAAGRycy9lMm9Eb2MueG1srFRNTxsxEL1X6n+wfG82iRIgERsUBVFVQoCA&#10;irPjtdmVbI9rO9lNf33H9maDAPVQNYeNxzPz5uuNL686rcheON+AKelkNKZEGA5VY15L+vP55tsF&#10;JT4wUzEFRpT0IDy9Wn39ctnapZhCDaoSjiCI8cvWlrQOwS6LwvNaaOZHYIVBpQSnWUDRvRaVYy2i&#10;a1VMx+OzogVXWQdceI+311lJVwlfSsHDvZReBKJKirmF9HXpu43fYnXJlq+O2brhfRrsH7LQrDEY&#10;dIC6ZoGRnWs+QOmGO/Agw4iDLkDKhotUA1YzGb+r5qlmVqRasDneDm3y/w+W3+0fHGkqnB1OyjCN&#10;M9owQ1DC1rTWL9HiyT64XvJ4jHV20un4jxWQLrXzMLRTdIFwvDxfXEwWc0o4qs4Xi9nZPGIWJ2fr&#10;fPguQJN4KClnuYdsf+tDtjxaoFvMJUdPp3BQIiagzKOQWADGm6YJJOqIjXJkz3DojHNhwiSralaJ&#10;fD0f469PZ/BIySXAiCwbpQbsHiDS8iN2zrW3j64iMW9wHv8tsew8eKTIYMLgrBsD7jMAhVX1kbP9&#10;sUm5NbFLodt2abhn0TLebKE64MAd5E3wlt802Pxb5sMDc0h9XBJc53CPH6mgLSn0J0pqcL8/u4/2&#10;yEjUUtLiKpXU/9oxJyhRPwxydTGZzeLuJWE2P5+i4N5qtm81Zqc3gIOb4MNheTpG+6COR+lAv+DW&#10;r2NUVDHDMTbSJ7ijsAl5xfHd4GK9Tma4b5aFW/NkeQSPfY7seu5emLM9AwNS9w6Oa8eW75iYbaOn&#10;gfUugGwSTU997SeAu5qo1L8r8TF4Kyer0+u3+gMAAP//AwBQSwMEFAAGAAgAAAAhAEu+RCDhAAAA&#10;CgEAAA8AAABkcnMvZG93bnJldi54bWxMj81OwzAQhO9IvIO1SFwqapNC1IY4FUICwaWC/kgc3XhJ&#10;AvE6st02vD3LCU6r3RnNflMuR9eLI4bYedJwPVUgkGpvO2o0bDePV3MQMRmypveEGr4xwrI6PytN&#10;Yf2J3vC4To3gEIqF0dCmNBRSxrpFZ+LUD0isffjgTOI1NNIGc+Jw18tMqVw60xF/aM2ADy3WX+uD&#10;06Dq1VOwi1X+Omknn2H3/LJ7T4PWlxfj/R2IhGP6M8MvPqNDxUx7fyAbRa8hy9WMrSwseLJhNs+5&#10;3J4PN7cZyKqU/ytUPwAAAP//AwBQSwECLQAUAAYACAAAACEA5JnDwPsAAADhAQAAEwAAAAAAAAAA&#10;AAAAAAAAAAAAW0NvbnRlbnRfVHlwZXNdLnhtbFBLAQItABQABgAIAAAAIQAjsmrh1wAAAJQBAAAL&#10;AAAAAAAAAAAAAAAAACwBAABfcmVscy8ucmVsc1BLAQItABQABgAIAAAAIQB+ztdzeAIAAEUFAAAO&#10;AAAAAAAAAAAAAAAAACwCAABkcnMvZTJvRG9jLnhtbFBLAQItABQABgAIAAAAIQBLvkQg4QAAAAoB&#10;AAAPAAAAAAAAAAAAAAAAANAEAABkcnMvZG93bnJldi54bWxQSwUGAAAAAAQABADzAAAA3gUAAAAA&#10;" adj="5391" fillcolor="#5b9bd5 [3204]" strokecolor="#1f4d78 [1604]" strokeweight="1pt">
+              <v:shape id="Can_x0020_18" o:spid="_x0000_s1033" type="#_x0000_t22" style="position:absolute;margin-left:130.15pt;margin-top:9.65pt;width:62.85pt;height:62.95pt;z-index:251670528;visibility:visible;mso-wrap-style:square;mso-width-percent:0;mso-height-percent:0;mso-wrap-distance-left:9pt;mso-wrap-distance-top:0;mso-wrap-distance-right:9pt;mso-wrap-distance-bottom:0;mso-position-horizontal:absolute;mso-position-horizontal-relative:text;mso-position-vertical:absolute;mso-position-vertical-relative:text;mso-width-percent:0;mso-height-percent:0;mso-width-relative:margin;mso-height-relative:margin;v-text-anchor:middle" o:gfxdata="UEsDBBQABgAIAAAAIQDkmcPA+wAAAOEBAAATAAAAW0NvbnRlbnRfVHlwZXNdLnhtbJSRQU7DMBBF&#10;90jcwfIWJQ5dIISSdEHaJSBUDjCyJ4nVZGx53NDeHictG4SKWNrj9//TuFwfx0FMGNg6quR9XkiB&#10;pJ2x1FXyY7fNHqXgCGRgcISVPCHLdX17U+5OHlkkmriSfYz+SSnWPY7AufNIadK6MEJMx9ApD3oP&#10;HapVUTwo7SgixSzOGbIuG2zhMESxOabrs0nCpXg+v5urKgneD1ZDTKJqnqpfuYADXwEnMj/ssotZ&#10;nsglnHvr+e7S8JpWE6xB8QYhvsCYPJQJrHDlGqfz65Zz2ciZa1urMW8Cbxbqr2zjPing9N/wJmHv&#10;OH2nq+WD6i8AAAD//wMAUEsDBBQABgAIAAAAIQAjsmrh1wAAAJQBAAALAAAAX3JlbHMvLnJlbHOk&#10;kMFqwzAMhu+DvYPRfXGawxijTi+j0GvpHsDYimMaW0Yy2fr28w6DZfS2o36h7xP//vCZFrUiS6Rs&#10;YNf1oDA78jEHA++X49MLKKk2e7tQRgM3FDiMjw/7My62tiOZYxHVKFkMzLWWV63FzZisdFQwt81E&#10;nGxtIwddrLvagHro+2fNvxkwbpjq5A3wye9AXW6lmf+wU3RMQlPtHCVN0xTdPaoObMsc3ZFtwjdy&#10;jWY5YDXgWTQO1LKu/Qj6vn74p97TRz7jutV+h4zrj1dvuhy/AAAA//8DAFBLAwQUAAYACAAAACEA&#10;qKwf/ngCAABFBQAADgAAAGRycy9lMm9Eb2MueG1srFRNTxsxEL1X6n+wfC+bRAkhERsUBVFVQoAI&#10;FWfHa7Mr2R7XdrKb/vqO7c2CAPVQNYeNxzPz5uuNL686rchBON+AKen4bESJMByqxryU9OfTzbcL&#10;SnxgpmIKjCjpUXh6tfr65bK1SzGBGlQlHEEQ45etLWkdgl0Whee10MyfgRUGlRKcZgFF91JUjrWI&#10;rlUxGY3OixZcZR1w4T3eXmclXSV8KQUP91J6EYgqKeYW0tel7y5+i9UlW744ZuuG92mwf8hCs8Zg&#10;0AHqmgVG9q75AKUb7sCDDGccdAFSNlykGrCa8ehdNduaWZFqweZ4O7TJ/z9Yfnd4cKSpcHY4KcM0&#10;zmjDDEEJW9Nav0SLrX1wveTxGOvspNPxHysgXWrncWin6ALheDlfXIwXM0o4quaLxfR8FjGLV2fr&#10;fPguQJN4KClnuYfscOtDtjxZoFvMJUdPp3BUIiagzKOQWADGm6QJJOqIjXLkwHDojHNhwjiralaJ&#10;fD0b4a9PZ/BIySXAiCwbpQbsHiDS8iN2zrW3j64iMW9wHv0tsew8eKTIYMLgrBsD7jMAhVX1kbP9&#10;qUm5NbFLodt1abjzaBlvdlAdceAO8iZ4y28abP4t8+GBOaQ+Lgmuc7jHj1TQlhT6EyU1uN+f3Ud7&#10;ZCRqKWlxlUrqf+2ZE5SoHwa5uhhPp3H3kjCdzScouLea3VuN2esN4ODG+HBYno7RPqjTUTrQz7j1&#10;6xgVVcxwjI30Ce4kbEJecXw3uFivkxnum2Xh1mwtj+Cxz5FdT90zc7ZnYEDq3sFp7djyHROzbfQ0&#10;sN4HkE2i6Wtf+wngriYq9e9KfAzeysnq9fVb/QEAAP//AwBQSwMEFAAGAAgAAAAhAEu+RCDhAAAA&#10;CgEAAA8AAABkcnMvZG93bnJldi54bWxMj81OwzAQhO9IvIO1SFwqapNC1IY4FUICwaWC/kgc3XhJ&#10;AvE6st02vD3LCU6r3RnNflMuR9eLI4bYedJwPVUgkGpvO2o0bDePV3MQMRmypveEGr4xwrI6PytN&#10;Yf2J3vC4To3gEIqF0dCmNBRSxrpFZ+LUD0isffjgTOI1NNIGc+Jw18tMqVw60xF/aM2ADy3WX+uD&#10;06Dq1VOwi1X+Omknn2H3/LJ7T4PWlxfj/R2IhGP6M8MvPqNDxUx7fyAbRa8hy9WMrSwseLJhNs+5&#10;3J4PN7cZyKqU/ytUPwAAAP//AwBQSwECLQAUAAYACAAAACEA5JnDwPsAAADhAQAAEwAAAAAAAAAA&#10;AAAAAAAAAAAAW0NvbnRlbnRfVHlwZXNdLnhtbFBLAQItABQABgAIAAAAIQAjsmrh1wAAAJQBAAAL&#10;AAAAAAAAAAAAAAAAACwBAABfcmVscy8ucmVsc1BLAQItABQABgAIAAAAIQCorB/+eAIAAEUFAAAO&#10;AAAAAAAAAAAAAAAAACwCAABkcnMvZTJvRG9jLnhtbFBLAQItABQABgAIAAAAIQBLvkQg4QAAAAoB&#10;AAAPAAAAAAAAAAAAAAAAANAEAABkcnMvZG93bnJldi54bWxQSwUGAAAAAAQABADzAAAA3gUAAAAA&#10;" adj="5391" fillcolor="#5b9bd5 [3204]" strokecolor="#1f4d78 [1604]" strokeweight="1pt">
                 <v:stroke joinstyle="miter"/>
                 <v:textbox>
                   <w:txbxContent>
@@ -4709,7 +5892,12 @@
                         <w:jc w:val="center"/>
                       </w:pPr>
                       <w:r>
-                        <w:t xml:space="preserve">HMM Model </w:t>
+                        <w:t>HMM Mod</w:t>
+                      </w:r>
+                      <w:bookmarkStart w:id="1" w:name="_GoBack"/>
+                      <w:bookmarkEnd w:id="1"/>
+                      <w:r>
+                        <w:t xml:space="preserve">el </w:t>
                       </w:r>
                     </w:p>
                   </w:txbxContent>
@@ -4807,7 +5995,7 @@
           </mc:Choice>
           <mc:Fallback>
             <w:pict>
-              <v:rect w14:anchorId="54738431" id="Rectangle_x0020_22" o:spid="_x0000_s1033" style="position:absolute;margin-left:4.05pt;margin-top:89.8pt;width:90pt;height:27pt;z-index:251674624;visibility:visible;mso-wrap-style:square;mso-wrap-distance-left:9pt;mso-wrap-distance-top:0;mso-wrap-distance-right:9pt;mso-wrap-distance-bottom:0;mso-position-horizontal:absolute;mso-position-horizontal-relative:text;mso-position-vertical:absolute;mso-position-vertical-relative:text;v-text-anchor:middle" o:gfxdata="UEsDBBQABgAIAAAAIQDkmcPA+wAAAOEBAAATAAAAW0NvbnRlbnRfVHlwZXNdLnhtbJSRQU7DMBBF&#10;90jcwfIWJQ5dIISSdEHaJSBUDjCyJ4nVZGx53NDeHictG4SKWNrj9//TuFwfx0FMGNg6quR9XkiB&#10;pJ2x1FXyY7fNHqXgCGRgcISVPCHLdX17U+5OHlkkmriSfYz+SSnWPY7AufNIadK6MEJMx9ApD3oP&#10;HapVUTwo7SgixSzOGbIuG2zhMESxOabrs0nCpXg+v5urKgneD1ZDTKJqnqpfuYADXwEnMj/ssotZ&#10;nsglnHvr+e7S8JpWE6xB8QYhvsCYPJQJrHDlGqfz65Zz2ciZa1urMW8Cbxbqr2zjPing9N/wJmHv&#10;OH2nq+WD6i8AAAD//wMAUEsDBBQABgAIAAAAIQAjsmrh1wAAAJQBAAALAAAAX3JlbHMvLnJlbHOk&#10;kMFqwzAMhu+DvYPRfXGawxijTi+j0GvpHsDYimMaW0Yy2fr28w6DZfS2o36h7xP//vCZFrUiS6Rs&#10;YNf1oDA78jEHA++X49MLKKk2e7tQRgM3FDiMjw/7My62tiOZYxHVKFkMzLWWV63FzZisdFQwt81E&#10;nGxtIwddrLvagHro+2fNvxkwbpjq5A3wye9AXW6lmf+wU3RMQlPtHCVN0xTdPaoObMsc3ZFtwjdy&#10;jWY5YDXgWTQO1LKu/Qj6vn74p97TRz7jutV+h4zrj1dvuhy/AAAA//8DAFBLAwQUAAYACAAAACEA&#10;J9P9dXcCAAA+BQAADgAAAGRycy9lMm9Eb2MueG1srFRLbxshEL5X6n9A3Jt9xE0ay+vISpSqUpRY&#10;SaqcMQv2qsBQwN51f30Hdr1OU5+qXmAe3zyZYXbdaUV2wvkGTEWLs5wSYTjUjVlX9PvL3acvlPjA&#10;TM0UGFHRvfD0ev7xw6y1U1HCBlQtHEEnxk9bW9FNCHaaZZ5vhGb+DKwwqJTgNAvIunVWO9aid62y&#10;Ms8vshZcbR1w4T1Kb3slnSf/UgoeHqX0IhBVUcwtpNOlcxXPbD5j07VjdtPwIQ32D1lo1hgMOrq6&#10;ZYGRrWv+cqUb7sCDDGccdAZSNlykGrCaIn9XzfOGWZFqweZ4O7bJ/z+3/GG3dKSpK1qWlBim8Y2e&#10;sGvMrJUgKMMGtdZPEfdsl27gPJKx2k46HW+sg3SpqfuxqaILhKOwKCbneY6956g7n5RXSKOb7Ght&#10;nQ9fBWgSiYo6DJ96yXb3PvTQAyQGUyaeBu4apXptlGQxyz6vRIW9Ej36SUgsEDMpk9c0WuJGObJj&#10;OBSMc2HCxZCSMoiOZhKdj4bFKUMVisFowEYzkUZuNMxPGf4ZcbRIUcGE0Vg3BtwpB/WPMXKPP1Tf&#10;1xzLD92qS696GXOMkhXUe3xpB/0KeMvvGmz3PfNhyRzOPL4Q7nF4xEMqaCsKA0XJBtyvU/KIx1FE&#10;LSUt7lBF/c8tc4IS9c3gkF4Vk0lcusRMPl+WyLi3mtVbjdnqG8AXKfDHsDyRER/UgZQO9Cuu+yJG&#10;RRUzHGNXlAd3YG5Cv9v4YXCxWCQYLppl4d48Wx6dxz7HcXrpXpmzw8wFnNYHOOwbm74bvR4bLQ0s&#10;tgFkk+by2NfhBXBJ02QPH0r8Bd7yCXX89ua/AQAA//8DAFBLAwQUAAYACAAAACEAVOaGHOAAAAAJ&#10;AQAADwAAAGRycy9kb3ducmV2LnhtbEyPwW7CMBBE75X4B2uReisOBCVpGgdVqKiHHirSInE08ZIE&#10;4nWIDaR/X+fUHndmNPsmWw26ZTfsbWNIwHwWAEMqjWqoEvD9tXlKgFknScnWEAr4QQurfPKQyVSZ&#10;O23xVriK+RKyqRRQO9elnNuyRi3tzHRI3juaXkvnz77iqpd3X65bvgiCiGvZkP9Qyw7XNZbn4qoF&#10;fJzUZVnt3z7DJl7Hu8vyvdgcQyEep8PrCzCHg/sLw4jv0SH3TAdzJWVZKyCZ+6CX4+cI2Ogno3IQ&#10;sAjDCHie8f8L8l8AAAD//wMAUEsBAi0AFAAGAAgAAAAhAOSZw8D7AAAA4QEAABMAAAAAAAAAAAAA&#10;AAAAAAAAAFtDb250ZW50X1R5cGVzXS54bWxQSwECLQAUAAYACAAAACEAI7Jq4dcAAACUAQAACwAA&#10;AAAAAAAAAAAAAAAsAQAAX3JlbHMvLnJlbHNQSwECLQAUAAYACAAAACEAJ9P9dXcCAAA+BQAADgAA&#10;AAAAAAAAAAAAAAAsAgAAZHJzL2Uyb0RvYy54bWxQSwECLQAUAAYACAAAACEAVOaGHOAAAAAJAQAA&#10;DwAAAAAAAAAAAAAAAADPBAAAZHJzL2Rvd25yZXYueG1sUEsFBgAAAAAEAAQA8wAAANwFAAAAAA==&#10;" fillcolor="white [3201]" stroked="f" strokeweight="1pt">
+              <v:rect w14:anchorId="54738431" id="Rectangle_x0020_22" o:spid="_x0000_s1034" style="position:absolute;margin-left:4.05pt;margin-top:89.8pt;width:90pt;height:27pt;z-index:251674624;visibility:visible;mso-wrap-style:square;mso-wrap-distance-left:9pt;mso-wrap-distance-top:0;mso-wrap-distance-right:9pt;mso-wrap-distance-bottom:0;mso-position-horizontal:absolute;mso-position-horizontal-relative:text;mso-position-vertical:absolute;mso-position-vertical-relative:text;v-text-anchor:middle" o:gfxdata="UEsDBBQABgAIAAAAIQDkmcPA+wAAAOEBAAATAAAAW0NvbnRlbnRfVHlwZXNdLnhtbJSRQU7DMBBF&#10;90jcwfIWJQ5dIISSdEHaJSBUDjCyJ4nVZGx53NDeHictG4SKWNrj9//TuFwfx0FMGNg6quR9XkiB&#10;pJ2x1FXyY7fNHqXgCGRgcISVPCHLdX17U+5OHlkkmriSfYz+SSnWPY7AufNIadK6MEJMx9ApD3oP&#10;HapVUTwo7SgixSzOGbIuG2zhMESxOabrs0nCpXg+v5urKgneD1ZDTKJqnqpfuYADXwEnMj/ssotZ&#10;nsglnHvr+e7S8JpWE6xB8QYhvsCYPJQJrHDlGqfz65Zz2ciZa1urMW8Cbxbqr2zjPing9N/wJmHv&#10;OH2nq+WD6i8AAAD//wMAUEsDBBQABgAIAAAAIQAjsmrh1wAAAJQBAAALAAAAX3JlbHMvLnJlbHOk&#10;kMFqwzAMhu+DvYPRfXGawxijTi+j0GvpHsDYimMaW0Yy2fr28w6DZfS2o36h7xP//vCZFrUiS6Rs&#10;YNf1oDA78jEHA++X49MLKKk2e7tQRgM3FDiMjw/7My62tiOZYxHVKFkMzLWWV63FzZisdFQwt81E&#10;nGxtIwddrLvagHro+2fNvxkwbpjq5A3wye9AXW6lmf+wU3RMQlPtHCVN0xTdPaoObMsc3ZFtwjdy&#10;jWY5YDXgWTQO1LKu/Qj6vn74p97TRz7jutV+h4zrj1dvuhy/AAAA//8DAFBLAwQUAAYACAAAACEA&#10;sfAD13cCAAA+BQAADgAAAGRycy9lMm9Eb2MueG1srFRLbxshEL5X6n9A3Jt9xE0TK+vIcuSqUpRY&#10;SaqcMQv2qsBQwN51f30Hdr1JU5+qXmAe3zyZ4fqm04rshfMNmIoWZzklwnCoG7Op6Pfn5adLSnxg&#10;pmYKjKjoQXh6M/v44bq1U1HCFlQtHEEnxk9bW9FtCHaaZZ5vhWb+DKwwqJTgNAvIuk1WO9aid62y&#10;Ms8vshZcbR1w4T1Kb3slnSX/UgoeHqT0IhBVUcwtpNOlcx3PbHbNphvH7LbhQxrsH7LQrDEYdHR1&#10;ywIjO9f85Uo33IEHGc446AykbLhINWA1Rf6umqctsyLVgs3xdmyT/39u+f1+5UhTV7QsKTFM4xs9&#10;YteY2ShBUIYNaq2fIu7JrtzAeSRjtZ10Ot5YB+lSUw9jU0UXCEdhUUzO8xx7z1F3PimvkEY32au1&#10;dT58FaBJJCrqMHzqJdvf+dBDj5AYTJl4Glg2SvXaKMliln1eiQoHJXr0o5BYIGZSJq9ptMRCObJn&#10;OBSMc2HCxZCSMoiOZhKdj4bFKUMVisFowEYzkUZuNMxPGf4ZcbRIUcGE0Vg3BtwpB/WPMXKPP1bf&#10;1xzLD926S696GXOMkjXUB3xpB/0KeMuXDbb7jvmwYg5nHl8I9zg84CEVtBWFgaJkC+7XKXnE4yii&#10;lpIWd6ii/ueOOUGJ+mZwSK+KySQuXWImn7+UyLi3mvVbjdnpBeCLFPhjWJ7IiA/qSEoH+gXXfR6j&#10;oooZjrEryoM7MovQ7zZ+GFzM5wmGi2ZZuDNPlkfnsc9xnJ67F+bsMHMBp/UejvvGpu9Gr8dGSwPz&#10;XQDZpLl87evwArikabKHDyX+Am/5hHr99ma/AQAA//8DAFBLAwQUAAYACAAAACEAVOaGHOAAAAAJ&#10;AQAADwAAAGRycy9kb3ducmV2LnhtbEyPwW7CMBBE75X4B2uReisOBCVpGgdVqKiHHirSInE08ZIE&#10;4nWIDaR/X+fUHndmNPsmWw26ZTfsbWNIwHwWAEMqjWqoEvD9tXlKgFknScnWEAr4QQurfPKQyVSZ&#10;O23xVriK+RKyqRRQO9elnNuyRi3tzHRI3juaXkvnz77iqpd3X65bvgiCiGvZkP9Qyw7XNZbn4qoF&#10;fJzUZVnt3z7DJl7Hu8vyvdgcQyEep8PrCzCHg/sLw4jv0SH3TAdzJWVZKyCZ+6CX4+cI2Ogno3IQ&#10;sAjDCHie8f8L8l8AAAD//wMAUEsBAi0AFAAGAAgAAAAhAOSZw8D7AAAA4QEAABMAAAAAAAAAAAAA&#10;AAAAAAAAAFtDb250ZW50X1R5cGVzXS54bWxQSwECLQAUAAYACAAAACEAI7Jq4dcAAACUAQAACwAA&#10;AAAAAAAAAAAAAAAsAQAAX3JlbHMvLnJlbHNQSwECLQAUAAYACAAAACEAsfAD13cCAAA+BQAADgAA&#10;AAAAAAAAAAAAAAAsAgAAZHJzL2Uyb0RvYy54bWxQSwECLQAUAAYACAAAACEAVOaGHOAAAAAJAQAA&#10;DwAAAAAAAAAAAAAAAADPBAAAZHJzL2Rvd25yZXYueG1sUEsFBgAAAAAEAAQA8wAAANwFAAAAAA==&#10;" fillcolor="white [3201]" stroked="f" strokeweight="1pt">
                 <v:textbox>
                   <w:txbxContent>
                     <w:p>
@@ -4924,7 +6112,7 @@
           </mc:Choice>
           <mc:Fallback>
             <w:pict>
-              <v:rect w14:anchorId="4A80915A" id="Rectangle_x0020_20" o:spid="_x0000_s1034" style="position:absolute;margin-left:4.1pt;margin-top:27pt;width:54.05pt;height:45.2pt;z-index:251672576;visibility:visible;mso-wrap-style:square;mso-width-percent:0;mso-height-percent:0;mso-wrap-distance-left:9pt;mso-wrap-distance-top:0;mso-wrap-distance-right:9pt;mso-wrap-distance-bottom:0;mso-position-horizontal:absolute;mso-position-horizontal-relative:text;mso-position-vertical:absolute;mso-position-vertical-relative:text;mso-width-percent:0;mso-height-percent:0;mso-width-relative:margin;mso-height-relative:margin;v-text-anchor:middle" o:gfxdata="UEsDBBQABgAIAAAAIQDkmcPA+wAAAOEBAAATAAAAW0NvbnRlbnRfVHlwZXNdLnhtbJSRQU7DMBBF&#10;90jcwfIWJQ5dIISSdEHaJSBUDjCyJ4nVZGx53NDeHictG4SKWNrj9//TuFwfx0FMGNg6quR9XkiB&#10;pJ2x1FXyY7fNHqXgCGRgcISVPCHLdX17U+5OHlkkmriSfYz+SSnWPY7AufNIadK6MEJMx9ApD3oP&#10;HapVUTwo7SgixSzOGbIuG2zhMESxOabrs0nCpXg+v5urKgneD1ZDTKJqnqpfuYADXwEnMj/ssotZ&#10;nsglnHvr+e7S8JpWE6xB8QYhvsCYPJQJrHDlGqfz65Zz2ciZa1urMW8Cbxbqr2zjPing9N/wJmHv&#10;OH2nq+WD6i8AAAD//wMAUEsDBBQABgAIAAAAIQAjsmrh1wAAAJQBAAALAAAAX3JlbHMvLnJlbHOk&#10;kMFqwzAMhu+DvYPRfXGawxijTi+j0GvpHsDYimMaW0Yy2fr28w6DZfS2o36h7xP//vCZFrUiS6Rs&#10;YNf1oDA78jEHA++X49MLKKk2e7tQRgM3FDiMjw/7My62tiOZYxHVKFkMzLWWV63FzZisdFQwt81E&#10;nGxtIwddrLvagHro+2fNvxkwbpjq5A3wye9AXW6lmf+wU3RMQlPtHCVN0xTdPaoObMsc3ZFtwjdy&#10;jWY5YDXgWTQO1LKu/Qj6vn74p97TRz7jutV+h4zrj1dvuhy/AAAA//8DAFBLAwQUAAYACAAAACEA&#10;d8wij4ACAABMBQAADgAAAGRycy9lMm9Eb2MueG1srFTBbtswDL0P2D8Iuq92sqTtgjpF0KLDgKIN&#10;2g49K7IUG5BFjVJiZ18/Snbcoi12GOaDLIrko/hI6uKyawzbK/Q12IJPTnLOlJVQ1nZb8J9PN1/O&#10;OfNB2FIYsKrgB+X55fLzp4vWLdQUKjClQkYg1i9aV/AqBLfIMi8r1Qh/Ak5ZUmrARgQScZuVKFpC&#10;b0w2zfPTrAUsHYJU3tPpda/ky4SvtZLhXmuvAjMFp7uFtGJaN3HNlhdisUXhqloO1xD/cItG1JaC&#10;jlDXIgi2w/odVFNLBA86nEhoMtC6lirlQNlM8jfZPFbCqZQLkePdSJP/f7Dybr9GVpcFnxI9VjRU&#10;owdiTditUYzOiKDW+QXZPbo1DpKnbcy209jEP+XBukTqYSRVdYFJOjw9P519nXMmSTU/m+WzhJm9&#10;ODv04buChsVNwZGiJyrF/tYHCkimRxMS4mX68GkXDkbFGxj7oDTlQQGnyTt1kLoyyPaCai+kVDZM&#10;elUlStUfz3P6Yo4UZPRIUgKMyLo2ZsQeAGJ3vsfuYQb76KpSA47O+d8u1juPHiky2DA6N7UF/AjA&#10;UFZD5N7+SFJPTWQpdJsu1fj8WM4NlAeqO0I/EN7Jm5rYvxU+rAXSBFAz0FSHe1q0gbbgMOw4qwB/&#10;f3Qe7akxSctZSxNVcP9rJ1BxZn5YatlvkxnVnoUkzOZnseHwtWbzWmN3zRVQ4Sb0fjiZttE+mONW&#10;IzTPNPyrGJVUwkqKXXAZ8ChchX7S6fmQarVKZjR2ToRb++hkBI88x+566p4FuqEFA/XuHRynTyze&#10;dGJvGz0trHYBdJ3aNDLd8zpUgEY2tdLwvMQ34bWcrF4eweUfAAAA//8DAFBLAwQUAAYACAAAACEA&#10;bUchgtsAAAAIAQAADwAAAGRycy9kb3ducmV2LnhtbEyPwU7DMBBE70j8g7VI3KiTEkoV4lSoEhck&#10;Di18gBsvcai9jmKnSf6e7Qluu5rRzJtqN3snLjjELpCCfJWBQGqC6ahV8PX59rAFEZMmo10gVLBg&#10;hF19e1Pp0oSJDng5plZwCMVSK7Ap9aWUsbHodVyFHom17zB4nfgdWmkGPXG4d3KdZRvpdUfcYHWP&#10;e4vN+Th6LtF4WPLnaX/+sPN7h275wXFR6v5ufn0BkXBOf2a44jM61Mx0CiOZKJyC7ZqNCp4KXnSV&#10;880jiBMfRVGArCv5f0D9CwAA//8DAFBLAQItABQABgAIAAAAIQDkmcPA+wAAAOEBAAATAAAAAAAA&#10;AAAAAAAAAAAAAABbQ29udGVudF9UeXBlc10ueG1sUEsBAi0AFAAGAAgAAAAhACOyauHXAAAAlAEA&#10;AAsAAAAAAAAAAAAAAAAALAEAAF9yZWxzLy5yZWxzUEsBAi0AFAAGAAgAAAAhAHfMIo+AAgAATAUA&#10;AA4AAAAAAAAAAAAAAAAALAIAAGRycy9lMm9Eb2MueG1sUEsBAi0AFAAGAAgAAAAhAG1HIYLbAAAA&#10;CAEAAA8AAAAAAAAAAAAAAAAA2AQAAGRycy9kb3ducmV2LnhtbFBLBQYAAAAABAAEAPMAAADgBQAA&#10;AAA=&#10;" fillcolor="#5b9bd5 [3204]" strokecolor="#1f4d78 [1604]" strokeweight="1pt">
+              <v:rect w14:anchorId="4A80915A" id="Rectangle_x0020_20" o:spid="_x0000_s1035" style="position:absolute;margin-left:4.1pt;margin-top:27pt;width:54.05pt;height:45.2pt;z-index:251672576;visibility:visible;mso-wrap-style:square;mso-width-percent:0;mso-height-percent:0;mso-wrap-distance-left:9pt;mso-wrap-distance-top:0;mso-wrap-distance-right:9pt;mso-wrap-distance-bottom:0;mso-position-horizontal:absolute;mso-position-horizontal-relative:text;mso-position-vertical:absolute;mso-position-vertical-relative:text;mso-width-percent:0;mso-height-percent:0;mso-width-relative:margin;mso-height-relative:margin;v-text-anchor:middle" o:gfxdata="UEsDBBQABgAIAAAAIQDkmcPA+wAAAOEBAAATAAAAW0NvbnRlbnRfVHlwZXNdLnhtbJSRQU7DMBBF&#10;90jcwfIWJQ5dIISSdEHaJSBUDjCyJ4nVZGx53NDeHictG4SKWNrj9//TuFwfx0FMGNg6quR9XkiB&#10;pJ2x1FXyY7fNHqXgCGRgcISVPCHLdX17U+5OHlkkmriSfYz+SSnWPY7AufNIadK6MEJMx9ApD3oP&#10;HapVUTwo7SgixSzOGbIuG2zhMESxOabrs0nCpXg+v5urKgneD1ZDTKJqnqpfuYADXwEnMj/ssotZ&#10;nsglnHvr+e7S8JpWE6xB8QYhvsCYPJQJrHDlGqfz65Zz2ciZa1urMW8Cbxbqr2zjPing9N/wJmHv&#10;OH2nq+WD6i8AAAD//wMAUEsDBBQABgAIAAAAIQAjsmrh1wAAAJQBAAALAAAAX3JlbHMvLnJlbHOk&#10;kMFqwzAMhu+DvYPRfXGawxijTi+j0GvpHsDYimMaW0Yy2fr28w6DZfS2o36h7xP//vCZFrUiS6Rs&#10;YNf1oDA78jEHA++X49MLKKk2e7tQRgM3FDiMjw/7My62tiOZYxHVKFkMzLWWV63FzZisdFQwt81E&#10;nGxtIwddrLvagHro+2fNvxkwbpjq5A3wye9AXW6lmf+wU3RMQlPtHCVN0xTdPaoObMsc3ZFtwjdy&#10;jWY5YDXgWTQO1LKu/Qj6vn74p97TRz7jutV+h4zrj1dvuhy/AAAA//8DAFBLAwQUAAYACAAAACEA&#10;oa7qAoACAABMBQAADgAAAGRycy9lMm9Eb2MueG1srFRLb9swDL4P2H8QdF/tZEkfQZ0iaNFhQNEW&#10;faBnRZZiA7KoUUrs7NePkh23aIsdhvkgiyL5UfxI6vyiawzbKfQ12IJPjnLOlJVQ1nZT8Oen62+n&#10;nPkgbCkMWFXwvfL8Yvn1y3nrFmoKFZhSISMQ6xetK3gVgltkmZeVaoQ/AqcsKTVgIwKJuMlKFC2h&#10;Nyab5vlx1gKWDkEq7+n0qlfyZcLXWslwp7VXgZmC091CWjGt67hmy3Ox2KBwVS2Ha4h/uEUjaktB&#10;R6grEQTbYv0BqqklggcdjiQ0GWhdS5VyoGwm+btsHivhVMqFyPFupMn/P1h5u7tHVpcFnxI9VjRU&#10;owdiTdiNUYzOiKDW+QXZPbp7HCRP25htp7GJf8qDdYnU/Uiq6gKTdHh8ejz7PudMkmp+MstnCTN7&#10;dXboww8FDYubgiNFT1SK3Y0PFJBMDyYkxMv04dMu7I2KNzD2QWnKgwJOk3fqIHVpkO0E1V5IqWyY&#10;9KpKlKo/nuf0xRwpyOiRpAQYkXVtzIg9AMTu/Ijdwwz20VWlBhyd879drHcePVJksGF0bmoL+BmA&#10;oayGyL39gaSemshS6NZdqvHZoZxrKPdUd4R+ILyT1zWxfyN8uBdIE0DNQFMd7mjRBtqCw7DjrAL8&#10;/dl5tKfGJC1nLU1Uwf2vrUDFmflpqWXPJjOqPQtJmM1PYsPhW836rcZum0ugwk3o/XAybaN9MIet&#10;RmheaPhXMSqphJUUu+Ay4EG4DP2k0/Mh1WqVzGjsnAg39tHJCB55jt311L0IdEMLBurdWzhMn1i8&#10;68TeNnpaWG0D6Dq1aWS653WoAI1saqXheYlvwls5Wb0+gss/AAAA//8DAFBLAwQUAAYACAAAACEA&#10;bUchgtsAAAAIAQAADwAAAGRycy9kb3ducmV2LnhtbEyPwU7DMBBE70j8g7VI3KiTEkoV4lSoEhck&#10;Di18gBsvcai9jmKnSf6e7Qluu5rRzJtqN3snLjjELpCCfJWBQGqC6ahV8PX59rAFEZMmo10gVLBg&#10;hF19e1Pp0oSJDng5plZwCMVSK7Ap9aWUsbHodVyFHom17zB4nfgdWmkGPXG4d3KdZRvpdUfcYHWP&#10;e4vN+Th6LtF4WPLnaX/+sPN7h275wXFR6v5ufn0BkXBOf2a44jM61Mx0CiOZKJyC7ZqNCp4KXnSV&#10;880jiBMfRVGArCv5f0D9CwAA//8DAFBLAQItABQABgAIAAAAIQDkmcPA+wAAAOEBAAATAAAAAAAA&#10;AAAAAAAAAAAAAABbQ29udGVudF9UeXBlc10ueG1sUEsBAi0AFAAGAAgAAAAhACOyauHXAAAAlAEA&#10;AAsAAAAAAAAAAAAAAAAALAEAAF9yZWxzLy5yZWxzUEsBAi0AFAAGAAgAAAAhAKGu6gKAAgAATAUA&#10;AA4AAAAAAAAAAAAAAAAALAIAAGRycy9lMm9Eb2MueG1sUEsBAi0AFAAGAAgAAAAhAG1HIYLbAAAA&#10;CAEAAA8AAAAAAAAAAAAAAAAA2AQAAGRycy9kb3ducmV2LnhtbFBLBQYAAAAABAAEAPMAAADgBQAA&#10;AAA=&#10;" fillcolor="#5b9bd5 [3204]" strokecolor="#1f4d78 [1604]" strokeweight="1pt">
                 <v:textbox>
                   <w:txbxContent>
                     <w:p>
@@ -5237,7 +6425,7 @@
           </mc:Choice>
           <mc:Fallback>
             <w:pict>
-              <v:rect w14:anchorId="700B3005" id="Rectangle_x0020_31" o:spid="_x0000_s1035" style="position:absolute;margin-left:328.1pt;margin-top:17.3pt;width:54.05pt;height:45.2pt;z-index:251683840;visibility:visible;mso-wrap-style:square;mso-width-percent:0;mso-height-percent:0;mso-wrap-distance-left:9pt;mso-wrap-distance-top:0;mso-wrap-distance-right:9pt;mso-wrap-distance-bottom:0;mso-position-horizontal:absolute;mso-position-horizontal-relative:text;mso-position-vertical:absolute;mso-position-vertical-relative:text;mso-width-percent:0;mso-height-percent:0;mso-width-relative:margin;mso-height-relative:margin;v-text-anchor:middle" o:gfxdata="UEsDBBQABgAIAAAAIQDkmcPA+wAAAOEBAAATAAAAW0NvbnRlbnRfVHlwZXNdLnhtbJSRQU7DMBBF&#10;90jcwfIWJQ5dIISSdEHaJSBUDjCyJ4nVZGx53NDeHictG4SKWNrj9//TuFwfx0FMGNg6quR9XkiB&#10;pJ2x1FXyY7fNHqXgCGRgcISVPCHLdX17U+5OHlkkmriSfYz+SSnWPY7AufNIadK6MEJMx9ApD3oP&#10;HapVUTwo7SgixSzOGbIuG2zhMESxOabrs0nCpXg+v5urKgneD1ZDTKJqnqpfuYADXwEnMj/ssotZ&#10;nsglnHvr+e7S8JpWE6xB8QYhvsCYPJQJrHDlGqfz65Zz2ciZa1urMW8Cbxbqr2zjPing9N/wJmHv&#10;OH2nq+WD6i8AAAD//wMAUEsDBBQABgAIAAAAIQAjsmrh1wAAAJQBAAALAAAAX3JlbHMvLnJlbHOk&#10;kMFqwzAMhu+DvYPRfXGawxijTi+j0GvpHsDYimMaW0Yy2fr28w6DZfS2o36h7xP//vCZFrUiS6Rs&#10;YNf1oDA78jEHA++X49MLKKk2e7tQRgM3FDiMjw/7My62tiOZYxHVKFkMzLWWV63FzZisdFQwt81E&#10;nGxtIwddrLvagHro+2fNvxkwbpjq5A3wye9AXW6lmf+wU3RMQlPtHCVN0xTdPaoObMsc3ZFtwjdy&#10;jWY5YDXgWTQO1LKu/Qj6vn74p97TRz7jutV+h4zrj1dvuhy/AAAA//8DAFBLAwQUAAYACAAAACEA&#10;0R0/bIACAABMBQAADgAAAGRycy9lMm9Eb2MueG1srFRNb9swDL0P2H8QdF/tpEk/gjpF0KLDgKIt&#10;2g49K7IUG5BFjVJiZ79+lOy4RVvsMCwHRxTJR/KR1MVl1xi2U+hrsAWfHOWcKSuhrO2m4D+fb76d&#10;ceaDsKUwYFXB98rzy+XXLxetW6gpVGBKhYxArF+0ruBVCG6RZV5WqhH+CJyypNSAjQgk4iYrUbSE&#10;3phsmucnWQtYOgSpvKfb617JlwlfayXDvdZeBWYKTrmF9MX0XcdvtrwQiw0KV9VySEP8QxaNqC0F&#10;HaGuRRBsi/UHqKaWCB50OJLQZKB1LVWqgaqZ5O+qeaqEU6kWIse7kSb//2Dl3e4BWV0W/HjCmRUN&#10;9eiRWBN2YxSjOyKodX5Bdk/uAQfJ0zFW22ls4j/VwbpE6n4kVXWBSbo8OTuZHc85k6San87yWSI9&#10;e3V26MN3BQ2Lh4IjRU9Uit2tDxSQTA8mJMRk+vDpFPZGxQyMfVSa6qCA0+SdJkhdGWQ7Qb0XUiob&#10;Jr2qEqXqr+c5/WKNFGT0SFICjMi6NmbEHgDidH7E7mEG++iq0gCOzvnfEuudR48UGWwYnZvaAn4G&#10;YKiqIXJvfyCppyayFLp1l3p8fmjnGso99R2hXwjv5E1N7N8KHx4E0gbQrtBWh3v6aANtwWE4cVYB&#10;/v7sPtrTYJKWs5Y2quD+11ag4sz8sDSy55MZ9Z6FJMzmp1MS8K1m/VZjt80VUONoKim7dIz2wRyO&#10;GqF5oeVfxaikElZS7ILLgAfhKvSbTs+HVKtVMqO1cyLc2icnI3jkOU7Xc/ci0A0jGGh27+CwfWLx&#10;bhJ72+hpYbUNoOs0ppHpntehA7SyaZSG5yW+CW/lZPX6CC7/AAAA//8DAFBLAwQUAAYACAAAACEA&#10;z7kD5N4AAAAKAQAADwAAAGRycy9kb3ducmV2LnhtbEyPy27CMBBF95X6D9ZU6q44BDBViIMqpG4q&#10;dQH0A0w8xCl+RLFDkr/vdNUuR/fo3jPlfnKW3bGPbfASlosMGPo66NY3Er7O7y+vwGJSXisbPEqY&#10;McK+enwoVaHD6I94P6WGUYmPhZJgUuoKzmNt0Km4CB16yq6hdyrR2Tdc92qkcmd5nmWCO9V6WjCq&#10;w4PB+nYaHI0oPM7L7Xi4fZrpo0U7f+MwS/n8NL3tgCWc0h8Mv/qkDhU5XcLgdWRWgtiInFAJq7UA&#10;RsBWrFfALkTmmwx4VfL/L1Q/AAAA//8DAFBLAQItABQABgAIAAAAIQDkmcPA+wAAAOEBAAATAAAA&#10;AAAAAAAAAAAAAAAAAABbQ29udGVudF9UeXBlc10ueG1sUEsBAi0AFAAGAAgAAAAhACOyauHXAAAA&#10;lAEAAAsAAAAAAAAAAAAAAAAALAEAAF9yZWxzLy5yZWxzUEsBAi0AFAAGAAgAAAAhANEdP2yAAgAA&#10;TAUAAA4AAAAAAAAAAAAAAAAALAIAAGRycy9lMm9Eb2MueG1sUEsBAi0AFAAGAAgAAAAhAM+5A+Te&#10;AAAACgEAAA8AAAAAAAAAAAAAAAAA2AQAAGRycy9kb3ducmV2LnhtbFBLBQYAAAAABAAEAPMAAADj&#10;BQAAAAA=&#10;" fillcolor="#5b9bd5 [3204]" strokecolor="#1f4d78 [1604]" strokeweight="1pt">
+              <v:rect w14:anchorId="700B3005" id="Rectangle_x0020_31" o:spid="_x0000_s1036" style="position:absolute;margin-left:328.1pt;margin-top:17.3pt;width:54.05pt;height:45.2pt;z-index:251683840;visibility:visible;mso-wrap-style:square;mso-width-percent:0;mso-height-percent:0;mso-wrap-distance-left:9pt;mso-wrap-distance-top:0;mso-wrap-distance-right:9pt;mso-wrap-distance-bottom:0;mso-position-horizontal:absolute;mso-position-horizontal-relative:text;mso-position-vertical:absolute;mso-position-vertical-relative:text;mso-width-percent:0;mso-height-percent:0;mso-width-relative:margin;mso-height-relative:margin;v-text-anchor:middle" o:gfxdata="UEsDBBQABgAIAAAAIQDkmcPA+wAAAOEBAAATAAAAW0NvbnRlbnRfVHlwZXNdLnhtbJSRQU7DMBBF&#10;90jcwfIWJQ5dIISSdEHaJSBUDjCyJ4nVZGx53NDeHictG4SKWNrj9//TuFwfx0FMGNg6quR9XkiB&#10;pJ2x1FXyY7fNHqXgCGRgcISVPCHLdX17U+5OHlkkmriSfYz+SSnWPY7AufNIadK6MEJMx9ApD3oP&#10;HapVUTwo7SgixSzOGbIuG2zhMESxOabrs0nCpXg+v5urKgneD1ZDTKJqnqpfuYADXwEnMj/ssotZ&#10;nsglnHvr+e7S8JpWE6xB8QYhvsCYPJQJrHDlGqfz65Zz2ciZa1urMW8Cbxbqr2zjPing9N/wJmHv&#10;OH2nq+WD6i8AAAD//wMAUEsDBBQABgAIAAAAIQAjsmrh1wAAAJQBAAALAAAAX3JlbHMvLnJlbHOk&#10;kMFqwzAMhu+DvYPRfXGawxijTi+j0GvpHsDYimMaW0Yy2fr28w6DZfS2o36h7xP//vCZFrUiS6Rs&#10;YNf1oDA78jEHA++X49MLKKk2e7tQRgM3FDiMjw/7My62tiOZYxHVKFkMzLWWV63FzZisdFQwt81E&#10;nGxtIwddrLvagHro+2fNvxkwbpjq5A3wye9AXW6lmf+wU3RMQlPtHCVN0xTdPaoObMsc3ZFtwjdy&#10;jWY5YDXgWTQO1LKu/Qj6vn74p97TRz7jutV+h4zrj1dvuhy/AAAA//8DAFBLAwQUAAYACAAAACEA&#10;BdPHKIACAABNBQAADgAAAGRycy9lMm9Eb2MueG1srFRNb9swDL0P2H8QdF/tpEk/gjpF0KLDgKIt&#10;2g49K7IUG5BFjVJiZ79+lOy4RVvsMCwHRxTJR/KR1MVl1xi2U+hrsAWfHOWcKSuhrO2m4D+fb76d&#10;ceaDsKUwYFXB98rzy+XXLxetW6gpVGBKhYxArF+0ruBVCG6RZV5WqhH+CJyypNSAjQgk4iYrUbSE&#10;3phsmucnWQtYOgSpvKfb617JlwlfayXDvdZeBWYKTrmF9MX0XcdvtrwQiw0KV9VySEP8QxaNqC0F&#10;HaGuRRBsi/UHqKaWCB50OJLQZKB1LVWqgaqZ5O+qeaqEU6kWIse7kSb//2Dl3e4BWV0W/HjCmRUN&#10;9eiRWBN2YxSjOyKodX5Bdk/uAQfJ0zFW22ls4j/VwbpE6n4kVXWBSbo8OTuZHc85k6San87yWSI9&#10;e3V26MN3BQ2Lh4IjRU9Uit2tDxSQTA8mJMRk+vDpFPZGxQyMfVSa6qCA0+SdJkhdGWQ7Qb0XUiob&#10;Jr2qEqXqr+c5/WKNFGT0SFICjMi6NmbEHgDidH7E7mEG++iq0gCOzvnfEuudR48UGWwYnZvaAn4G&#10;YKiqIXJvfyCppyayFLp1l3o8SbXGqzWUe2o8Qr8R3smbmui/FT48CKQVoGWhtQ739NEG2oLDcOKs&#10;Avz92X20p8kkLWctrVTB/a+tQMWZ+WFpZs8nM2o+C0mYzU+nJOBbzfqtxm6bK6DO0VhSdukY7YM5&#10;HDVC80Lbv4pRSSWspNgFlwEPwlXoV53eD6lWq2RGe+dEuLVPTkbwSHQcr+fuRaAbZjDQ8N7BYf3E&#10;4t0o9rbR08JqG0DXaU5feR1aQDubZml4X+Kj8FZOVq+v4PIPAAAA//8DAFBLAwQUAAYACAAAACEA&#10;z7kD5N4AAAAKAQAADwAAAGRycy9kb3ducmV2LnhtbEyPy27CMBBF95X6D9ZU6q44BDBViIMqpG4q&#10;dQH0A0w8xCl+RLFDkr/vdNUuR/fo3jPlfnKW3bGPbfASlosMGPo66NY3Er7O7y+vwGJSXisbPEqY&#10;McK+enwoVaHD6I94P6WGUYmPhZJgUuoKzmNt0Km4CB16yq6hdyrR2Tdc92qkcmd5nmWCO9V6WjCq&#10;w4PB+nYaHI0oPM7L7Xi4fZrpo0U7f+MwS/n8NL3tgCWc0h8Mv/qkDhU5XcLgdWRWgtiInFAJq7UA&#10;RsBWrFfALkTmmwx4VfL/L1Q/AAAA//8DAFBLAQItABQABgAIAAAAIQDkmcPA+wAAAOEBAAATAAAA&#10;AAAAAAAAAAAAAAAAAABbQ29udGVudF9UeXBlc10ueG1sUEsBAi0AFAAGAAgAAAAhACOyauHXAAAA&#10;lAEAAAsAAAAAAAAAAAAAAAAALAEAAF9yZWxzLy5yZWxzUEsBAi0AFAAGAAgAAAAhAAXTxyiAAgAA&#10;TQUAAA4AAAAAAAAAAAAAAAAALAIAAGRycy9lMm9Eb2MueG1sUEsBAi0AFAAGAAgAAAAhAM+5A+Te&#10;AAAACgEAAA8AAAAAAAAAAAAAAAAA2AQAAGRycy9kb3ducmV2LnhtbFBLBQYAAAAABAAEAPMAAADj&#10;BQAAAAA=&#10;" fillcolor="#5b9bd5 [3204]" strokecolor="#1f4d78 [1604]" strokeweight="1pt">
                 <v:textbox>
                   <w:txbxContent>
                     <w:p>
@@ -5463,7 +6651,7 @@
           </mc:Choice>
           <mc:Fallback>
             <w:pict>
-              <v:rect w14:anchorId="3FA1D811" id="Rectangle_x0020_23" o:spid="_x0000_s1036" style="position:absolute;margin-left:130pt;margin-top:14pt;width:63.05pt;height:45.2pt;z-index:251675648;visibility:visible;mso-wrap-style:square;mso-width-percent:0;mso-height-percent:0;mso-wrap-distance-left:9pt;mso-wrap-distance-top:0;mso-wrap-distance-right:9pt;mso-wrap-distance-bottom:0;mso-position-horizontal:absolute;mso-position-horizontal-relative:text;mso-position-vertical:absolute;mso-position-vertical-relative:text;mso-width-percent:0;mso-height-percent:0;mso-width-relative:margin;mso-height-relative:margin;v-text-anchor:middle" o:gfxdata="UEsDBBQABgAIAAAAIQDkmcPA+wAAAOEBAAATAAAAW0NvbnRlbnRfVHlwZXNdLnhtbJSRQU7DMBBF&#10;90jcwfIWJQ5dIISSdEHaJSBUDjCyJ4nVZGx53NDeHictG4SKWNrj9//TuFwfx0FMGNg6quR9XkiB&#10;pJ2x1FXyY7fNHqXgCGRgcISVPCHLdX17U+5OHlkkmriSfYz+SSnWPY7AufNIadK6MEJMx9ApD3oP&#10;HapVUTwo7SgixSzOGbIuG2zhMESxOabrs0nCpXg+v5urKgneD1ZDTKJqnqpfuYADXwEnMj/ssotZ&#10;nsglnHvr+e7S8JpWE6xB8QYhvsCYPJQJrHDlGqfz65Zz2ciZa1urMW8Cbxbqr2zjPing9N/wJmHv&#10;OH2nq+WD6i8AAAD//wMAUEsDBBQABgAIAAAAIQAjsmrh1wAAAJQBAAALAAAAX3JlbHMvLnJlbHOk&#10;kMFqwzAMhu+DvYPRfXGawxijTi+j0GvpHsDYimMaW0Yy2fr28w6DZfS2o36h7xP//vCZFrUiS6Rs&#10;YNf1oDA78jEHA++X49MLKKk2e7tQRgM3FDiMjw/7My62tiOZYxHVKFkMzLWWV63FzZisdFQwt81E&#10;nGxtIwddrLvagHro+2fNvxkwbpjq5A3wye9AXW6lmf+wU3RMQlPtHCVN0xTdPaoObMsc3ZFtwjdy&#10;jWY5YDXgWTQO1LKu/Qj6vn74p97TRz7jutV+h4zrj1dvuhy/AAAA//8DAFBLAwQUAAYACAAAACEA&#10;7T8AYoACAABNBQAADgAAAGRycy9lMm9Eb2MueG1srFTBbtswDL0P2D8Iuq920mTtgjpF0KLDgKIN&#10;2g49K7IUG5BFjVJiZ18/Snbcoi12GOaDLIrko/hI6uKyawzbK/Q12IJPTnLOlJVQ1nZb8J9PN1/O&#10;OfNB2FIYsKrgB+X55fLzp4vWLdQUKjClQkYg1i9aV/AqBLfIMi8r1Qh/Ak5ZUmrARgQScZuVKFpC&#10;b0w2zfOvWQtYOgSpvKfT617JlwlfayXDvdZeBWYKTncLacW0buKaLS/EYovCVbUcriH+4RaNqC0F&#10;HaGuRRBsh/U7qKaWCB50OJHQZKB1LVXKgbKZ5G+yeayEUykXIse7kSb//2Dl3X6NrC4LPj3lzIqG&#10;avRArAm7NYrRGRHUOr8gu0e3xkHytI3Zdhqb+Kc8WJdIPYykqi4wSYfneX52OudMkmp+NstnifTs&#10;xdmhD98VNCxuCo4UPVEp9rc+UEAyPZqQEC/Th0+7cDAq3sDYB6UpDwo4Td6pg9SVQbYXVHshpbJh&#10;0qsqUar+eJ7TF3OkIKNHkhJgRNa1MSP2ABC78z12DzPYR1eVGnB0zv92sd559EiRwYbRuakt4EcA&#10;hrIaIvf2R5J6aiJLodt0qcaTlGs82kB5oMIj9BPhnbypif5b4cNaII0ADQuNdbinRRtoCw7DjrMK&#10;8PdH59GeOpO0nLU0UgX3v3YCFWfmh6We/TaZUfFZSMJsfjYlAV9rNq81dtdcAVVuQg+Ik2kb7YM5&#10;bjVC80zTv4pRSSWspNgFlwGPwlXoR53eD6lWq2RGc+dEuLWPTkbwSHRsr6fuWaAbejBQ897BcfzE&#10;4k0r9rbR08JqF0DXqU9feB1KQDObeml4X+Kj8FpOVi+v4PIPAAAA//8DAFBLAwQUAAYACAAAACEA&#10;/Vqkk90AAAAKAQAADwAAAGRycy9kb3ducmV2LnhtbEyPwU7DMBBE70j8g7VI3KiTgkIU4lSoEhck&#10;Di39ADde4lB7HcVOk/w9ywlOu6sdzbypd4t34opj7AMpyDcZCKQ2mJ46BafPt4cSREyajHaBUMGK&#10;EXbN7U2tKxNmOuD1mDrBJhQrrcCmNFRSxtai13ETBiT+fYXR68Tn2Ekz6pnNvZPbLCuk1z1xgtUD&#10;7i22l+PkOUTjYc2f5/3lwy7vPbr1G6dVqfu75fUFRMIl/YnhF5/RoWGmc5jIROEUbIuMuyReSp4s&#10;eCyLHMSZlXn5BLKp5f8KzQ8AAAD//wMAUEsBAi0AFAAGAAgAAAAhAOSZw8D7AAAA4QEAABMAAAAA&#10;AAAAAAAAAAAAAAAAAFtDb250ZW50X1R5cGVzXS54bWxQSwECLQAUAAYACAAAACEAI7Jq4dcAAACU&#10;AQAACwAAAAAAAAAAAAAAAAAsAQAAX3JlbHMvLnJlbHNQSwECLQAUAAYACAAAACEA7T8AYoACAABN&#10;BQAADgAAAAAAAAAAAAAAAAAsAgAAZHJzL2Uyb0RvYy54bWxQSwECLQAUAAYACAAAACEA/Vqkk90A&#10;AAAKAQAADwAAAAAAAAAAAAAAAADYBAAAZHJzL2Rvd25yZXYueG1sUEsFBgAAAAAEAAQA8wAAAOIF&#10;AAAAAA==&#10;" fillcolor="#5b9bd5 [3204]" strokecolor="#1f4d78 [1604]" strokeweight="1pt">
+              <v:rect w14:anchorId="3FA1D811" id="Rectangle_x0020_23" o:spid="_x0000_s1037" style="position:absolute;margin-left:130pt;margin-top:14pt;width:63.05pt;height:45.2pt;z-index:251675648;visibility:visible;mso-wrap-style:square;mso-width-percent:0;mso-height-percent:0;mso-wrap-distance-left:9pt;mso-wrap-distance-top:0;mso-wrap-distance-right:9pt;mso-wrap-distance-bottom:0;mso-position-horizontal:absolute;mso-position-horizontal-relative:text;mso-position-vertical:absolute;mso-position-vertical-relative:text;mso-width-percent:0;mso-height-percent:0;mso-width-relative:margin;mso-height-relative:margin;v-text-anchor:middle" o:gfxdata="UEsDBBQABgAIAAAAIQDkmcPA+wAAAOEBAAATAAAAW0NvbnRlbnRfVHlwZXNdLnhtbJSRQU7DMBBF&#10;90jcwfIWJQ5dIISSdEHaJSBUDjCyJ4nVZGx53NDeHictG4SKWNrj9//TuFwfx0FMGNg6quR9XkiB&#10;pJ2x1FXyY7fNHqXgCGRgcISVPCHLdX17U+5OHlkkmriSfYz+SSnWPY7AufNIadK6MEJMx9ApD3oP&#10;HapVUTwo7SgixSzOGbIuG2zhMESxOabrs0nCpXg+v5urKgneD1ZDTKJqnqpfuYADXwEnMj/ssotZ&#10;nsglnHvr+e7S8JpWE6xB8QYhvsCYPJQJrHDlGqfz65Zz2ciZa1urMW8Cbxbqr2zjPing9N/wJmHv&#10;OH2nq+WD6i8AAAD//wMAUEsDBBQABgAIAAAAIQAjsmrh1wAAAJQBAAALAAAAX3JlbHMvLnJlbHOk&#10;kMFqwzAMhu+DvYPRfXGawxijTi+j0GvpHsDYimMaW0Yy2fr28w6DZfS2o36h7xP//vCZFrUiS6Rs&#10;YNf1oDA78jEHA++X49MLKKk2e7tQRgM3FDiMjw/7My62tiOZYxHVKFkMzLWWV63FzZisdFQwt81E&#10;nGxtIwddrLvagHro+2fNvxkwbpjq5A3wye9AXW6lmf+wU3RMQlPtHCVN0xTdPaoObMsc3ZFtwjdy&#10;jWY5YDXgWTQO1LKu/Qj6vn74p97TRz7jutV+h4zrj1dvuhy/AAAA//8DAFBLAwQUAAYACAAAACEA&#10;O13I738CAABNBQAADgAAAGRycy9lMm9Eb2MueG1srFTBbtswDL0P2D8Iuq920mTtgjpF0KLDgKIN&#10;2g49K7IUG5BFjVJiZ18/Snbcoi12GOaDLIrko/hI6uKyawzbK/Q12IJPTnLOlJVQ1nZb8J9PN1/O&#10;OfNB2FIYsKrgB+X55fLzp4vWLdQUKjClQkYg1i9aV/AqBLfIMi8r1Qh/Ak5ZUmrARgQScZuVKFpC&#10;b0w2zfOvWQtYOgSpvKfT617JlwlfayXDvdZeBWYKTncLacW0buKaLS/EYovCVbUcriH+4RaNqC0F&#10;HaGuRRBsh/U7qKaWCB50OJHQZKB1LVXKgbKZ5G+yeayEUykXIse7kSb//2Dl3X6NrC4LPj3lzIqG&#10;avRArAm7NYrRGRHUOr8gu0e3xkHytI3Zdhqb+Kc8WJdIPYykqi4wSYfneX52OudMkmp+NstnifTs&#10;xdmhD98VNCxuCo4UPVEp9rc+UEAyPZqQEC/Th0+7cDAq3sDYB6UpDwo4Td6pg9SVQbYXVHshpbJh&#10;0qsqUar+eJ7TF3OkIKNHkhJgRNa1MSP2ABC78z12DzPYR1eVGnB0zv92sd559EiRwYbRuakt4EcA&#10;hrIaIvf2R5J6aiJLodt0qcaTZBqPNlAeqPAI/UR4J29qov9W+LAWSCNAw0JjHe5p0QbagsOw46wC&#10;/P3RebSnziQtZy2NVMH9r51AxZn5Yalnv01mVHwWkjCbn01JwNeazWuN3TVXQJWb0APiZNpG+2CO&#10;W43QPNP0r2JUUgkrKXbBZcCjcBX6Uaf3Q6rVKpnR3DkRbu2jkxE8Eh3b66l7FuiGHgzUvHdwHD+x&#10;eNOKvW30tLDaBdB16tMXXocS0MymXhrel/govJaT1csruPwDAAD//wMAUEsDBBQABgAIAAAAIQD9&#10;WqST3QAAAAoBAAAPAAAAZHJzL2Rvd25yZXYueG1sTI/BTsMwEETvSPyDtUjcqJOCQhTiVKgSFyQO&#10;Lf0AN17iUHsdxU6T/D3LCU67qx3NvKl3i3fiimPsAynINxkIpDaYnjoFp8+3hxJETJqMdoFQwYoR&#10;ds3tTa0rE2Y64PWYOsEmFCutwKY0VFLG1qLXcRMGJP59hdHrxOfYSTPqmc29k9ssK6TXPXGC1QPu&#10;LbaX4+Q5RONhzZ/n/eXDLu89uvUbp1Wp+7vl9QVEwiX9ieEXn9GhYaZzmMhE4RRsi4y7JF5Knix4&#10;LIscxJmVefkEsqnl/wrNDwAAAP//AwBQSwECLQAUAAYACAAAACEA5JnDwPsAAADhAQAAEwAAAAAA&#10;AAAAAAAAAAAAAAAAW0NvbnRlbnRfVHlwZXNdLnhtbFBLAQItABQABgAIAAAAIQAjsmrh1wAAAJQB&#10;AAALAAAAAAAAAAAAAAAAACwBAABfcmVscy8ucmVsc1BLAQItABQABgAIAAAAIQA7XcjvfwIAAE0F&#10;AAAOAAAAAAAAAAAAAAAAACwCAABkcnMvZTJvRG9jLnhtbFBLAQItABQABgAIAAAAIQD9WqST3QAA&#10;AAoBAAAPAAAAAAAAAAAAAAAAANcEAABkcnMvZG93bnJldi54bWxQSwUGAAAAAAQABADzAAAA4QUA&#10;AAAA&#10;" fillcolor="#5b9bd5 [3204]" strokecolor="#1f4d78 [1604]" strokeweight="1pt">
                 <v:textbox>
                   <w:txbxContent>
                     <w:p>
@@ -5673,7 +6861,7 @@
           </mc:Choice>
           <mc:Fallback>
             <w:pict>
-              <v:rect w14:anchorId="5EF7E007" id="Rectangle_x0020_25" o:spid="_x0000_s1037" style="position:absolute;margin-left:31.15pt;margin-top:8.5pt;width:90pt;height:27pt;z-index:251677696;visibility:visible;mso-wrap-style:square;mso-wrap-distance-left:9pt;mso-wrap-distance-top:0;mso-wrap-distance-right:9pt;mso-wrap-distance-bottom:0;mso-position-horizontal:absolute;mso-position-horizontal-relative:text;mso-position-vertical:absolute;mso-position-vertical-relative:text;v-text-anchor:middle" o:gfxdata="UEsDBBQABgAIAAAAIQDkmcPA+wAAAOEBAAATAAAAW0NvbnRlbnRfVHlwZXNdLnhtbJSRQU7DMBBF&#10;90jcwfIWJQ5dIISSdEHaJSBUDjCyJ4nVZGx53NDeHictG4SKWNrj9//TuFwfx0FMGNg6quR9XkiB&#10;pJ2x1FXyY7fNHqXgCGRgcISVPCHLdX17U+5OHlkkmriSfYz+SSnWPY7AufNIadK6MEJMx9ApD3oP&#10;HapVUTwo7SgixSzOGbIuG2zhMESxOabrs0nCpXg+v5urKgneD1ZDTKJqnqpfuYADXwEnMj/ssotZ&#10;nsglnHvr+e7S8JpWE6xB8QYhvsCYPJQJrHDlGqfz65Zz2ciZa1urMW8Cbxbqr2zjPing9N/wJmHv&#10;OH2nq+WD6i8AAAD//wMAUEsDBBQABgAIAAAAIQAjsmrh1wAAAJQBAAALAAAAX3JlbHMvLnJlbHOk&#10;kMFqwzAMhu+DvYPRfXGawxijTi+j0GvpHsDYimMaW0Yy2fr28w6DZfS2o36h7xP//vCZFrUiS6Rs&#10;YNf1oDA78jEHA++X49MLKKk2e7tQRgM3FDiMjw/7My62tiOZYxHVKFkMzLWWV63FzZisdFQwt81E&#10;nGxtIwddrLvagHro+2fNvxkwbpjq5A3wye9AXW6lmf+wU3RMQlPtHCVN0xTdPaoObMsc3ZFtwjdy&#10;jWY5YDXgWTQO1LKu/Qj6vn74p97TRz7jutV+h4zrj1dvuhy/AAAA//8DAFBLAwQUAAYACAAAACEA&#10;eJjg93cCAAA/BQAADgAAAGRycy9lMm9Eb2MueG1srFTdT9swEH+ftP/B8vtIUgobFSmqQEyTEFTA&#10;xLPr2G00x+ed3SbdX7+zkwbG+jTtxb6P3336zpdXXWPYTqGvwZa8OMk5U1ZCVdt1yb8/3376wpkP&#10;wlbCgFUl3yvPr+YfP1y2bqYmsAFTKWTkxPpZ60q+CcHNsszLjWqEPwGnLCk1YCMCsbjOKhQteW9M&#10;Nsnz86wFrByCVN6T9KZX8nnyr7WS4UFrrwIzJafcQjoxnat4ZvNLMVujcJtaDmmIf8iiEbWloKOr&#10;GxEE22L9l6umlggedDiR0GSgdS1VqoGqKfJ31TxthFOpFmqOd2Ob/P9zK+93S2R1VfLJGWdWNPRG&#10;j9Q1YddGMZJRg1rnZ4R7ckscOE9krLbT2MSb6mBdaup+bKrqApMkLIrpaZ5T7yXpTqeTC6LJTfZq&#10;7dCHrwoaFomSI4VPvRS7Ox966AESgxkbTwu3tTG9NkqymGWfV6LC3qge/ag0FUiZTJLXNFrq2iDb&#10;CRoKIaWy4XxIyVhCRzNNzkfD4pihCcVgNGCjmUojNxrmxwz/jDhapKhgw2jc1BbwmIPqxxi5xx+q&#10;72uO5Ydu1aVXLRI0ilZQ7empEfod8E7e1tTvO+HDUiANPT0RLXJ4oEMbaEsOA8XZBvDXMXnE0yyS&#10;lrOWlqjk/udWoOLMfLM0pRfFdBq3LjHTs88TYvCtZvVWY7fNNdCTFPRlOJnIiA/mQGqE5oX2fRGj&#10;kkpYSbFLLgMemOvQLzf9GFItFglGm+ZEuLNPTkbnsdFxnp67F4FuGLpA43oPh4UTs3ez12OjpYXF&#10;NoCu02C+9nV4AtrSNNrDjxK/gbd8Qr3+e/PfAAAA//8DAFBLAwQUAAYACAAAACEA/d80LN8AAAAI&#10;AQAADwAAAGRycy9kb3ducmV2LnhtbEyPwU7DMBBE70j8g7VI3KjTJGqqEKdCFRUHDogAUo9uvE0C&#10;8TqN3Tb8PdtTOe7MaPZNsZpsL044+s6RgvksAoFUO9NRo+DzY/OwBOGDJqN7R6jgFz2sytubQufG&#10;nekdT1VoBJeQz7WCNoQhl9LXLVrtZ25AYm/vRqsDn2MjzajPXG57GUfRQlrdEX9o9YDrFuuf6mgV&#10;vH6bQ9psn9+SLltnX4f0pdrsE6Xu76anRxABp3ANwwWf0aFkpp07kvGiV7CIE06ynvEk9uP0IuwU&#10;ZPMIZFnI/wPKPwAAAP//AwBQSwECLQAUAAYACAAAACEA5JnDwPsAAADhAQAAEwAAAAAAAAAAAAAA&#10;AAAAAAAAW0NvbnRlbnRfVHlwZXNdLnhtbFBLAQItABQABgAIAAAAIQAjsmrh1wAAAJQBAAALAAAA&#10;AAAAAAAAAAAAACwBAABfcmVscy8ucmVsc1BLAQItABQABgAIAAAAIQB4mOD3dwIAAD8FAAAOAAAA&#10;AAAAAAAAAAAAACwCAABkcnMvZTJvRG9jLnhtbFBLAQItABQABgAIAAAAIQD93zQs3wAAAAgBAAAP&#10;AAAAAAAAAAAAAAAAAM8EAABkcnMvZG93bnJldi54bWxQSwUGAAAAAAQABADzAAAA2wUAAAAA&#10;" fillcolor="white [3201]" stroked="f" strokeweight="1pt">
+              <v:rect w14:anchorId="5EF7E007" id="Rectangle_x0020_25" o:spid="_x0000_s1038" style="position:absolute;margin-left:31.15pt;margin-top:8.5pt;width:90pt;height:27pt;z-index:251677696;visibility:visible;mso-wrap-style:square;mso-wrap-distance-left:9pt;mso-wrap-distance-top:0;mso-wrap-distance-right:9pt;mso-wrap-distance-bottom:0;mso-position-horizontal:absolute;mso-position-horizontal-relative:text;mso-position-vertical:absolute;mso-position-vertical-relative:text;v-text-anchor:middle" o:gfxdata="UEsDBBQABgAIAAAAIQDkmcPA+wAAAOEBAAATAAAAW0NvbnRlbnRfVHlwZXNdLnhtbJSRQU7DMBBF&#10;90jcwfIWJQ5dIISSdEHaJSBUDjCyJ4nVZGx53NDeHictG4SKWNrj9//TuFwfx0FMGNg6quR9XkiB&#10;pJ2x1FXyY7fNHqXgCGRgcISVPCHLdX17U+5OHlkkmriSfYz+SSnWPY7AufNIadK6MEJMx9ApD3oP&#10;HapVUTwo7SgixSzOGbIuG2zhMESxOabrs0nCpXg+v5urKgneD1ZDTKJqnqpfuYADXwEnMj/ssotZ&#10;nsglnHvr+e7S8JpWE6xB8QYhvsCYPJQJrHDlGqfz65Zz2ciZa1urMW8Cbxbqr2zjPing9N/wJmHv&#10;OH2nq+WD6i8AAAD//wMAUEsDBBQABgAIAAAAIQAjsmrh1wAAAJQBAAALAAAAX3JlbHMvLnJlbHOk&#10;kMFqwzAMhu+DvYPRfXGawxijTi+j0GvpHsDYimMaW0Yy2fr28w6DZfS2o36h7xP//vCZFrUiS6Rs&#10;YNf1oDA78jEHA++X49MLKKk2e7tQRgM3FDiMjw/7My62tiOZYxHVKFkMzLWWV63FzZisdFQwt81E&#10;nGxtIwddrLvagHro+2fNvxkwbpjq5A3wye9AXW6lmf+wU3RMQlPtHCVN0xTdPaoObMsc3ZFtwjdy&#10;jWY5YDXgWTQO1LKu/Qj6vn74p97TRz7jutV+h4zrj1dvuhy/AAAA//8DAFBLAwQUAAYACAAAACEA&#10;QznJungCAAA/BQAADgAAAGRycy9lMm9Eb2MueG1srFRLbxshEL5X6n9A3Jt9xEkby+vISpSqUpRY&#10;SaqcMQv2qsBQwN51f30Hdr1OU5+qXmAe3zyZYXbdaUV2wvkGTEWLs5wSYTjUjVlX9PvL3acvlPjA&#10;TM0UGFHRvfD0ev7xw6y1U1HCBlQtHEEnxk9bW9FNCHaaZZ5vhGb+DKwwqJTgNAvIunVWO9aid62y&#10;Ms8vsxZcbR1w4T1Kb3slnSf/UgoeHqX0IhBVUcwtpNOlcxXPbD5j07VjdtPwIQ32D1lo1hgMOrq6&#10;ZYGRrWv+cqUb7sCDDGccdAZSNlykGrCaIn9XzfOGWZFqweZ4O7bJ/z+3/GG3dKSpK1peUGKYxjd6&#10;wq4xs1aCoAwb1Fo/RdyzXbqB80jGajvpdLyxDtKlpu7HpoouEI7Copic5zn2nqPufFJeIY1usqO1&#10;dT58FaBJJCrqMHzqJdvd+9BDD5AYTJl4GrhrlOq1UZLFLPu8EhX2SvToJyGxQMykTF7TaIkb5ciO&#10;4VAwzoUJl0NKyiA6mkl0PhoWpwxVKAajARvNRBq50TA/ZfhnxNEiRQUTRmPdGHCnHNQ/xsg9/lB9&#10;X3MsP3SrLr1qUcYko2gF9R6f2kG/A97yuwb7fc98WDKHQ49PhIscHvGQCtqKwkBRsgH365Q84nEW&#10;UUtJi0tUUf9zy5ygRH0zOKVXxWQSty4xk4vPJTLurWb1VmO2+gbwSQr8MixPZMQHdSClA/2K+76I&#10;UVHFDMfYFeXBHZib0C83/hhcLBYJhptmWbg3z5ZH57HRcZ5eulfm7DB0Acf1AQ4Lx6bvZq/HRksD&#10;i20A2aTBPPZ1eALc0jTaw48Sv4G3fEId/735bwAAAP//AwBQSwMEFAAGAAgAAAAhAP3fNCzfAAAA&#10;CAEAAA8AAABkcnMvZG93bnJldi54bWxMj8FOwzAQRO9I/IO1SNyo0yRqqhCnQhUVBw6IAFKPbrxN&#10;AvE6jd02/D3bUznuzGj2TbGabC9OOPrOkYL5LAKBVDvTUaPg82PzsAThgyaje0eo4Bc9rMrbm0Ln&#10;xp3pHU9VaASXkM+1gjaEIZfS1y1a7WduQGJv70arA59jI82oz1xuexlH0UJa3RF/aPWA6xbrn+po&#10;Fbx+m0PabJ/fki5bZ1+H9KXa7BOl7u+mp0cQAadwDcMFn9GhZKadO5LxolewiBNOsp7xJPbj9CLs&#10;FGTzCGRZyP8Dyj8AAAD//wMAUEsBAi0AFAAGAAgAAAAhAOSZw8D7AAAA4QEAABMAAAAAAAAAAAAA&#10;AAAAAAAAAFtDb250ZW50X1R5cGVzXS54bWxQSwECLQAUAAYACAAAACEAI7Jq4dcAAACUAQAACwAA&#10;AAAAAAAAAAAAAAAsAQAAX3JlbHMvLnJlbHNQSwECLQAUAAYACAAAACEAQznJungCAAA/BQAADgAA&#10;AAAAAAAAAAAAAAAsAgAAZHJzL2Uyb0RvYy54bWxQSwECLQAUAAYACAAAACEA/d80LN8AAAAIAQAA&#10;DwAAAAAAAAAAAAAAAADQBAAAZHJzL2Rvd25yZXYueG1sUEsFBgAAAAAEAAQA8wAAANwFAAAAAA==&#10;" fillcolor="white [3201]" stroked="f" strokeweight="1pt">
                 <v:textbox>
                   <w:txbxContent>
                     <w:p>
@@ -5805,7 +6993,7 @@
           </mc:Choice>
           <mc:Fallback>
             <w:pict>
-              <v:rect w14:anchorId="2FE3B45F" id="Rectangle_x0020_26" o:spid="_x0000_s1038" style="position:absolute;margin-left:246.6pt;margin-top:-18.55pt;width:54.05pt;height:45.2pt;z-index:251678720;visibility:visible;mso-wrap-style:square;mso-width-percent:0;mso-height-percent:0;mso-wrap-distance-left:9pt;mso-wrap-distance-top:0;mso-wrap-distance-right:9pt;mso-wrap-distance-bottom:0;mso-position-horizontal:absolute;mso-position-horizontal-relative:text;mso-position-vertical:absolute;mso-position-vertical-relative:text;mso-width-percent:0;mso-height-percent:0;mso-width-relative:margin;mso-height-relative:margin;v-text-anchor:middle" o:gfxdata="UEsDBBQABgAIAAAAIQDkmcPA+wAAAOEBAAATAAAAW0NvbnRlbnRfVHlwZXNdLnhtbJSRQU7DMBBF&#10;90jcwfIWJQ5dIISSdEHaJSBUDjCyJ4nVZGx53NDeHictG4SKWNrj9//TuFwfx0FMGNg6quR9XkiB&#10;pJ2x1FXyY7fNHqXgCGRgcISVPCHLdX17U+5OHlkkmriSfYz+SSnWPY7AufNIadK6MEJMx9ApD3oP&#10;HapVUTwo7SgixSzOGbIuG2zhMESxOabrs0nCpXg+v5urKgneD1ZDTKJqnqpfuYADXwEnMj/ssotZ&#10;nsglnHvr+e7S8JpWE6xB8QYhvsCYPJQJrHDlGqfz65Zz2ciZa1urMW8Cbxbqr2zjPing9N/wJmHv&#10;OH2nq+WD6i8AAAD//wMAUEsDBBQABgAIAAAAIQAjsmrh1wAAAJQBAAALAAAAX3JlbHMvLnJlbHOk&#10;kMFqwzAMhu+DvYPRfXGawxijTi+j0GvpHsDYimMaW0Yy2fr28w6DZfS2o36h7xP//vCZFrUiS6Rs&#10;YNf1oDA78jEHA++X49MLKKk2e7tQRgM3FDiMjw/7My62tiOZYxHVKFkMzLWWV63FzZisdFQwt81E&#10;nGxtIwddrLvagHro+2fNvxkwbpjq5A3wye9AXW6lmf+wU3RMQlPtHCVN0xTdPaoObMsc3ZFtwjdy&#10;jWY5YDXgWTQO1LKu/Qj6vn74p97TRz7jutV+h4zrj1dvuhy/AAAA//8DAFBLAwQUAAYACAAAACEA&#10;z6WqWoECAABNBQAADgAAAGRycy9lMm9Eb2MueG1srFTBbtswDL0P2D8Iuq92siTtgjpF0KLDgKIt&#10;2g49K7IUG5BFjVJiZ18/Snbcoi12GOaDLIrko/hI6vyiawzbK/Q12IJPTnLOlJVQ1nZb8J9P11/O&#10;OPNB2FIYsKrgB+X5xerzp/PWLdUUKjClQkYg1i9bV/AqBLfMMi8r1Qh/Ak5ZUmrARgQScZuVKFpC&#10;b0w2zfNF1gKWDkEq7+n0qlfyVcLXWslwp7VXgZmC091CWjGtm7hmq3Ox3KJwVS2Ha4h/uEUjaktB&#10;R6grEQTbYf0OqqklggcdTiQ0GWhdS5VyoGwm+ZtsHivhVMqFyPFupMn/P1h5u79HVpcFny44s6Kh&#10;Gj0Qa8JujWJ0RgS1zi/J7tHd4yB52sZsO41N/FMerEukHkZSVReYpMPF2WL2dc6ZJNX8dJbPEunZ&#10;i7NDH74raFjcFBwpeqJS7G98oIBkejQhIV6mD5924WBUvIGxD0pTHhRwmrxTB6lLg2wvqPZCSmXD&#10;pFdVolT98TynL+ZIQUaPJCXAiKxrY0bsASB253vsHmawj64qNeDonP/tYr3z6JEigw2jc1NbwI8A&#10;DGU1RO7tjyT11ESWQrfpUo0n02M9N1AeqPAI/UR4J69rov9G+HAvkEaAhoXGOtzRog20BYdhx1kF&#10;+Puj82hPnUlazloaqYL7XzuBijPzw1LPfpvMqPgsJGE2P52SgK81m9cau2sugSo3oQfEybSN9sEc&#10;txqheabpX8eopBJWUuyCy4BH4TL0o07vh1TrdTKjuXMi3NhHJyN4JDq211P3LNANPRioeW/hOH5i&#10;+aYVe9voaWG9C6Dr1KeR6p7XoQQ0s6mXhvclPgqv5WT18gqu/gAAAP//AwBQSwMEFAAGAAgAAAAh&#10;AMynXFXeAAAACgEAAA8AAABkcnMvZG93bnJldi54bWxMj8tOwzAQRfdI/IM1SOxaJzW0NMSpUCU2&#10;SCza8gFuPI1D/Yhip0n+nmEFy9E9uvdMuZucZTfsYxu8hHyZAUNfB936RsLX6X3xAiwm5bWywaOE&#10;GSPsqvu7UhU6jP6At2NqGJX4WCgJJqWu4DzWBp2Ky9Chp+wSeqcSnX3Dda9GKneWr7JszZ1qPS0Y&#10;1eHeYH09Do5GFB7mfDPur59m+mjRzt84zFI+Pkxvr8ASTukPhl99UoeKnM5h8DoyK+FpK1aESliI&#10;TQ6MiHWWC2BnCc9CAK9K/v+F6gcAAP//AwBQSwECLQAUAAYACAAAACEA5JnDwPsAAADhAQAAEwAA&#10;AAAAAAAAAAAAAAAAAAAAW0NvbnRlbnRfVHlwZXNdLnhtbFBLAQItABQABgAIAAAAIQAjsmrh1wAA&#10;AJQBAAALAAAAAAAAAAAAAAAAACwBAABfcmVscy8ucmVsc1BLAQItABQABgAIAAAAIQDPpapagQIA&#10;AE0FAAAOAAAAAAAAAAAAAAAAACwCAABkcnMvZTJvRG9jLnhtbFBLAQItABQABgAIAAAAIQDMp1xV&#10;3gAAAAoBAAAPAAAAAAAAAAAAAAAAANkEAABkcnMvZG93bnJldi54bWxQSwUGAAAAAAQABADzAAAA&#10;5AUAAAAA&#10;" fillcolor="#5b9bd5 [3204]" strokecolor="#1f4d78 [1604]" strokeweight="1pt">
+              <v:rect w14:anchorId="2FE3B45F" id="Rectangle_x0020_26" o:spid="_x0000_s1039" style="position:absolute;margin-left:246.6pt;margin-top:-18.55pt;width:54.05pt;height:45.2pt;z-index:251678720;visibility:visible;mso-wrap-style:square;mso-width-percent:0;mso-height-percent:0;mso-wrap-distance-left:9pt;mso-wrap-distance-top:0;mso-wrap-distance-right:9pt;mso-wrap-distance-bottom:0;mso-position-horizontal:absolute;mso-position-horizontal-relative:text;mso-position-vertical:absolute;mso-position-vertical-relative:text;mso-width-percent:0;mso-height-percent:0;mso-width-relative:margin;mso-height-relative:margin;v-text-anchor:middle" o:gfxdata="UEsDBBQABgAIAAAAIQDkmcPA+wAAAOEBAAATAAAAW0NvbnRlbnRfVHlwZXNdLnhtbJSRQU7DMBBF&#10;90jcwfIWJQ5dIISSdEHaJSBUDjCyJ4nVZGx53NDeHictG4SKWNrj9//TuFwfx0FMGNg6quR9XkiB&#10;pJ2x1FXyY7fNHqXgCGRgcISVPCHLdX17U+5OHlkkmriSfYz+SSnWPY7AufNIadK6MEJMx9ApD3oP&#10;HapVUTwo7SgixSzOGbIuG2zhMESxOabrs0nCpXg+v5urKgneD1ZDTKJqnqpfuYADXwEnMj/ssotZ&#10;nsglnHvr+e7S8JpWE6xB8QYhvsCYPJQJrHDlGqfz65Zz2ciZa1urMW8Cbxbqr2zjPing9N/wJmHv&#10;OH2nq+WD6i8AAAD//wMAUEsDBBQABgAIAAAAIQAjsmrh1wAAAJQBAAALAAAAX3JlbHMvLnJlbHOk&#10;kMFqwzAMhu+DvYPRfXGawxijTi+j0GvpHsDYimMaW0Yy2fr28w6DZfS2o36h7xP//vCZFrUiS6Rs&#10;YNf1oDA78jEHA++X49MLKKk2e7tQRgM3FDiMjw/7My62tiOZYxHVKFkMzLWWV63FzZisdFQwt81E&#10;nGxtIwddrLvagHro+2fNvxkwbpjq5A3wye9AXW6lmf+wU3RMQlPtHCVN0xTdPaoObMsc3ZFtwjdy&#10;jWY5YDXgWTQO1LKu/Qj6vn74p97TRz7jutV+h4zrj1dvuhy/AAAA//8DAFBLAwQUAAYACAAAACEA&#10;Gcdi14ECAABNBQAADgAAAGRycy9lMm9Eb2MueG1srFTBbtswDL0P2D8Iuq920iTrgjpF0KLDgKIt&#10;2g49K7IUG5BFjVJiZ18/Snbcoi12GOaDLIrko/hI6vyiawzbK/Q12IJPTnLOlJVQ1nZb8J9P11/O&#10;OPNB2FIYsKrgB+X5xerzp/PWLdUUKjClQkYg1i9bV/AqBLfMMi8r1Qh/Ak5ZUmrARgQScZuVKFpC&#10;b0w2zfNF1gKWDkEq7+n0qlfyVcLXWslwp7VXgZmC091CWjGtm7hmq3Ox3KJwVS2Ha4h/uEUjaktB&#10;R6grEQTbYf0OqqklggcdTiQ0GWhdS5VyoGwm+ZtsHivhVMqFyPFupMn/P1h5u79HVpcFny44s6Kh&#10;Gj0Qa8JujWJ0RgS1zi/J7tHd4yB52sZsO41N/FMerEukHkZSVReYpMPF2WJ2OudMkmr+dZbPEunZ&#10;i7NDH74raFjcFBwpeqJS7G98oIBkejQhIV6mD5924WBUvIGxD0pTHhRwmrxTB6lLg2wvqPZCSmXD&#10;pFdVolT98TynL+ZIQUaPJCXAiKxrY0bsASB253vsHmawj64qNeDonP/tYr3z6JEigw2jc1NbwI8A&#10;DGU1RO7tjyT11ESWQrfpUo0np8d6bqA8UOER+onwTl7XRP+N8OFeII0ADQuNdbijRRtoCw7DjrMK&#10;8PdH59GeOpO0nLU0UgX3v3YCFWfmh6We/TaZUfFZSMJs/nVKAr7WbF5r7K65BKrchB4QJ9M22gdz&#10;3GqE5pmmfx2jkkpYSbELLgMehcvQjzq9H1Kt18mM5s6JcGMfnYzgkejYXk/ds0A39GCg5r2F4/iJ&#10;5ZtW7G2jp4X1LoCuU59GqntehxLQzKZeGt6X+Ci8lpPVyyu4+gMAAP//AwBQSwMEFAAGAAgAAAAh&#10;AMynXFXeAAAACgEAAA8AAABkcnMvZG93bnJldi54bWxMj8tOwzAQRfdI/IM1SOxaJzW0NMSpUCU2&#10;SCza8gFuPI1D/Yhip0n+nmEFy9E9uvdMuZucZTfsYxu8hHyZAUNfB936RsLX6X3xAiwm5bWywaOE&#10;GSPsqvu7UhU6jP6At2NqGJX4WCgJJqWu4DzWBp2Ky9Chp+wSeqcSnX3Dda9GKneWr7JszZ1qPS0Y&#10;1eHeYH09Do5GFB7mfDPur59m+mjRzt84zFI+Pkxvr8ASTukPhl99UoeKnM5h8DoyK+FpK1aESliI&#10;TQ6MiHWWC2BnCc9CAK9K/v+F6gcAAP//AwBQSwECLQAUAAYACAAAACEA5JnDwPsAAADhAQAAEwAA&#10;AAAAAAAAAAAAAAAAAAAAW0NvbnRlbnRfVHlwZXNdLnhtbFBLAQItABQABgAIAAAAIQAjsmrh1wAA&#10;AJQBAAALAAAAAAAAAAAAAAAAACwBAABfcmVscy8ucmVsc1BLAQItABQABgAIAAAAIQAZx2LXgQIA&#10;AE0FAAAOAAAAAAAAAAAAAAAAACwCAABkcnMvZTJvRG9jLnhtbFBLAQItABQABgAIAAAAIQDMp1xV&#10;3gAAAAoBAAAPAAAAAAAAAAAAAAAAANkEAABkcnMvZG93bnJldi54bWxQSwUGAAAAAAQABADzAAAA&#10;5AUAAAAA&#10;" fillcolor="#5b9bd5 [3204]" strokecolor="#1f4d78 [1604]" strokeweight="1pt">
                 <v:textbox>
                   <w:txbxContent>
                     <w:p>
@@ -6086,13 +7274,59 @@
           <w:szCs w:val="24"/>
         </w:rPr>
       </w:pPr>
-      <w:r>
-        <w:rPr>
-          <w:rFonts w:ascii="Calibri" w:eastAsia="Calibri" w:hAnsi="Calibri" w:cs="Calibri"/>
-          <w:sz w:val="24"/>
-          <w:szCs w:val="24"/>
-        </w:rPr>
-        <w:t xml:space="preserve">Thus , given a sequence of n words W1W2…Wn , the most likely sequence of tags T1T2…Tn is </w:t>
+      <w:proofErr w:type="gramStart"/>
+      <w:r>
+        <w:rPr>
+          <w:rFonts w:ascii="Calibri" w:eastAsia="Calibri" w:hAnsi="Calibri" w:cs="Calibri"/>
+          <w:sz w:val="24"/>
+          <w:szCs w:val="24"/>
+        </w:rPr>
+        <w:t>Thus ,</w:t>
+      </w:r>
+      <w:proofErr w:type="gramEnd"/>
+      <w:r>
+        <w:rPr>
+          <w:rFonts w:ascii="Calibri" w:eastAsia="Calibri" w:hAnsi="Calibri" w:cs="Calibri"/>
+          <w:sz w:val="24"/>
+          <w:szCs w:val="24"/>
+        </w:rPr>
+        <w:t xml:space="preserve"> given a sequence of n words W1W2…</w:t>
+      </w:r>
+      <w:proofErr w:type="spellStart"/>
+      <w:r>
+        <w:rPr>
+          <w:rFonts w:ascii="Calibri" w:eastAsia="Calibri" w:hAnsi="Calibri" w:cs="Calibri"/>
+          <w:sz w:val="24"/>
+          <w:szCs w:val="24"/>
+        </w:rPr>
+        <w:t>Wn</w:t>
+      </w:r>
+      <w:proofErr w:type="spellEnd"/>
+      <w:r>
+        <w:rPr>
+          <w:rFonts w:ascii="Calibri" w:eastAsia="Calibri" w:hAnsi="Calibri" w:cs="Calibri"/>
+          <w:sz w:val="24"/>
+          <w:szCs w:val="24"/>
+        </w:rPr>
+        <w:t xml:space="preserve"> , the most likely sequence of tags T1T2…</w:t>
+      </w:r>
+      <w:proofErr w:type="spellStart"/>
+      <w:r>
+        <w:rPr>
+          <w:rFonts w:ascii="Calibri" w:eastAsia="Calibri" w:hAnsi="Calibri" w:cs="Calibri"/>
+          <w:sz w:val="24"/>
+          <w:szCs w:val="24"/>
+        </w:rPr>
+        <w:t>Tn</w:t>
+      </w:r>
+      <w:proofErr w:type="spellEnd"/>
+      <w:r>
+        <w:rPr>
+          <w:rFonts w:ascii="Calibri" w:eastAsia="Calibri" w:hAnsi="Calibri" w:cs="Calibri"/>
+          <w:sz w:val="24"/>
+          <w:szCs w:val="24"/>
+        </w:rPr>
+        <w:t xml:space="preserve"> is </w:t>
       </w:r>
       <w:r>
         <w:rPr>
@@ -6225,47 +7459,15 @@
           <w:sz w:val="24"/>
           <w:szCs w:val="24"/>
         </w:rPr>
-        <w:t>579513</w:t>
-      </w:r>
-      <w:r>
-        <w:rPr>
-          <w:rFonts w:ascii="Calibri" w:eastAsia="Calibri" w:hAnsi="Calibri" w:cs="Calibri"/>
-          <w:sz w:val="24"/>
-          <w:szCs w:val="24"/>
-        </w:rPr>
-        <w:t xml:space="preserve">. For testing we have </w:t>
-      </w:r>
-      <w:r>
-        <w:rPr>
-          <w:rFonts w:ascii="Calibri" w:eastAsia="Calibri" w:hAnsi="Calibri" w:cs="Calibri"/>
-          <w:sz w:val="24"/>
-          <w:szCs w:val="24"/>
-        </w:rPr>
-        <w:t>2390</w:t>
-      </w:r>
-      <w:r>
-        <w:rPr>
-          <w:rFonts w:ascii="Calibri" w:eastAsia="Calibri" w:hAnsi="Calibri" w:cs="Calibri"/>
-          <w:sz w:val="24"/>
-          <w:szCs w:val="24"/>
-        </w:rPr>
-        <w:t xml:space="preserve"> sentences and </w:t>
-      </w:r>
-      <w:r>
-        <w:rPr>
-          <w:rFonts w:ascii="Calibri" w:eastAsia="Calibri" w:hAnsi="Calibri" w:cs="Calibri"/>
-          <w:sz w:val="24"/>
-          <w:szCs w:val="24"/>
-        </w:rPr>
-        <w:t>36394</w:t>
-      </w:r>
-      <w:r>
-        <w:rPr>
-          <w:rFonts w:ascii="Calibri" w:eastAsia="Calibri" w:hAnsi="Calibri" w:cs="Calibri"/>
-          <w:sz w:val="24"/>
-          <w:szCs w:val="24"/>
-        </w:rPr>
-        <w:t xml:space="preserve"> words whose tagging we decide using the built model. We already know the tags of test data set and we compare against </w:t>
+        <w:t xml:space="preserve">579513. For testing we have </w:t>
+      </w:r>
+      <w:r>
+        <w:rPr>
+          <w:rFonts w:ascii="Calibri" w:eastAsia="Calibri" w:hAnsi="Calibri" w:cs="Calibri"/>
+          <w:sz w:val="24"/>
+          <w:szCs w:val="24"/>
+        </w:rPr>
+        <w:t xml:space="preserve">2390 sentences and 36394 words whose tagging we decide using the built model. We already know the tags of test data set and we compare against </w:t>
       </w:r>
       <w:r>
         <w:rPr>
@@ -6808,24 +8010,70 @@
           <w:sz w:val="24"/>
           <w:szCs w:val="24"/>
         </w:rPr>
-        <w:t>he said he had never talked to liston '' .</w:t>
-      </w:r>
-    </w:p>
-    <w:p>
-      <w:pPr>
-        <w:rPr>
-          <w:rFonts w:ascii="Calibri" w:eastAsia="Calibri" w:hAnsi="Calibri" w:cs="Calibri"/>
-          <w:sz w:val="24"/>
-          <w:szCs w:val="24"/>
-        </w:rPr>
-      </w:pPr>
-      <w:r>
-        <w:rPr>
-          <w:rFonts w:ascii="Calibri" w:eastAsia="Calibri" w:hAnsi="Calibri" w:cs="Calibri"/>
-          <w:sz w:val="24"/>
-          <w:szCs w:val="24"/>
-        </w:rPr>
-        <w:t xml:space="preserve">The tag given by model is : </w:t>
+        <w:t xml:space="preserve">he said he had never talked to </w:t>
+      </w:r>
+      <w:proofErr w:type="spellStart"/>
+      <w:r>
+        <w:rPr>
+          <w:rFonts w:ascii="Calibri" w:eastAsia="Calibri" w:hAnsi="Calibri" w:cs="Calibri"/>
+          <w:sz w:val="24"/>
+          <w:szCs w:val="24"/>
+        </w:rPr>
+        <w:t>liston</w:t>
+      </w:r>
+      <w:proofErr w:type="spellEnd"/>
+      <w:r>
+        <w:rPr>
+          <w:rFonts w:ascii="Calibri" w:eastAsia="Calibri" w:hAnsi="Calibri" w:cs="Calibri"/>
+          <w:sz w:val="24"/>
+          <w:szCs w:val="24"/>
+        </w:rPr>
+        <w:t xml:space="preserve"> '</w:t>
+      </w:r>
+      <w:proofErr w:type="gramStart"/>
+      <w:r>
+        <w:rPr>
+          <w:rFonts w:ascii="Calibri" w:eastAsia="Calibri" w:hAnsi="Calibri" w:cs="Calibri"/>
+          <w:sz w:val="24"/>
+          <w:szCs w:val="24"/>
+        </w:rPr>
+        <w:t>' .</w:t>
+      </w:r>
+      <w:proofErr w:type="gramEnd"/>
+    </w:p>
+    <w:p>
+      <w:pPr>
+        <w:rPr>
+          <w:rFonts w:ascii="Calibri" w:eastAsia="Calibri" w:hAnsi="Calibri" w:cs="Calibri"/>
+          <w:sz w:val="24"/>
+          <w:szCs w:val="24"/>
+        </w:rPr>
+      </w:pPr>
+      <w:r>
+        <w:rPr>
+          <w:rFonts w:ascii="Calibri" w:eastAsia="Calibri" w:hAnsi="Calibri" w:cs="Calibri"/>
+          <w:sz w:val="24"/>
+          <w:szCs w:val="24"/>
+        </w:rPr>
+        <w:t xml:space="preserve">The tag given by model </w:t>
+      </w:r>
+      <w:proofErr w:type="gramStart"/>
+      <w:r>
+        <w:rPr>
+          <w:rFonts w:ascii="Calibri" w:eastAsia="Calibri" w:hAnsi="Calibri" w:cs="Calibri"/>
+          <w:sz w:val="24"/>
+          <w:szCs w:val="24"/>
+        </w:rPr>
+        <w:t>is :</w:t>
+      </w:r>
+      <w:proofErr w:type="gramEnd"/>
+      <w:r>
+        <w:rPr>
+          <w:rFonts w:ascii="Calibri" w:eastAsia="Calibri" w:hAnsi="Calibri" w:cs="Calibri"/>
+          <w:sz w:val="24"/>
+          <w:szCs w:val="24"/>
+        </w:rPr>
+        <w:t xml:space="preserve"> </w:t>
       </w:r>
       <w:r>
         <w:rPr>
@@ -6850,43 +8098,809 @@
           <w:sz w:val="24"/>
           <w:szCs w:val="24"/>
         </w:rPr>
-        <w:t xml:space="preserve">It identifies liston as NP correctly because in the traning data we have sentence like : </w:t>
-      </w:r>
-    </w:p>
-    <w:p>
-      <w:pPr>
-        <w:rPr>
-          <w:rFonts w:ascii="Calibri" w:eastAsia="Calibri" w:hAnsi="Calibri" w:cs="Calibri"/>
-          <w:sz w:val="24"/>
-          <w:szCs w:val="24"/>
-        </w:rPr>
-      </w:pPr>
-      <w:r>
-        <w:rPr>
-          <w:rFonts w:ascii="Calibri" w:eastAsia="Calibri" w:hAnsi="Calibri" w:cs="Calibri"/>
-          <w:sz w:val="24"/>
-          <w:szCs w:val="24"/>
-        </w:rPr>
-        <w:t>liston is bill liston , baseball writer for the boston traveler , who quoted jensen as saying :</w:t>
-      </w:r>
-    </w:p>
-    <w:p>
-      <w:pPr>
-        <w:rPr>
-          <w:rFonts w:ascii="Calibri" w:eastAsia="Calibri" w:hAnsi="Calibri" w:cs="Calibri"/>
-          <w:sz w:val="24"/>
-          <w:szCs w:val="24"/>
-        </w:rPr>
-      </w:pPr>
-      <w:bookmarkStart w:id="0" w:name="_GoBack"/>
-      <w:bookmarkEnd w:id="0"/>
-    </w:p>
-    <w:p>
-      <w:pPr>
-        <w:rPr>
-          <w:rFonts w:ascii="Calibri" w:eastAsia="Calibri" w:hAnsi="Calibri" w:cs="Calibri"/>
-          <w:sz w:val="24"/>
-          <w:szCs w:val="24"/>
+        <w:t xml:space="preserve">It identifies </w:t>
+      </w:r>
+      <w:proofErr w:type="spellStart"/>
+      <w:r>
+        <w:rPr>
+          <w:rFonts w:ascii="Calibri" w:eastAsia="Calibri" w:hAnsi="Calibri" w:cs="Calibri"/>
+          <w:sz w:val="24"/>
+          <w:szCs w:val="24"/>
+        </w:rPr>
+        <w:t>liston</w:t>
+      </w:r>
+      <w:proofErr w:type="spellEnd"/>
+      <w:r>
+        <w:rPr>
+          <w:rFonts w:ascii="Calibri" w:eastAsia="Calibri" w:hAnsi="Calibri" w:cs="Calibri"/>
+          <w:sz w:val="24"/>
+          <w:szCs w:val="24"/>
+        </w:rPr>
+        <w:t xml:space="preserve"> as NP correctly because in the </w:t>
+      </w:r>
+      <w:proofErr w:type="spellStart"/>
+      <w:r>
+        <w:rPr>
+          <w:rFonts w:ascii="Calibri" w:eastAsia="Calibri" w:hAnsi="Calibri" w:cs="Calibri"/>
+          <w:sz w:val="24"/>
+          <w:szCs w:val="24"/>
+        </w:rPr>
+        <w:t>traning</w:t>
+      </w:r>
+      <w:proofErr w:type="spellEnd"/>
+      <w:r>
+        <w:rPr>
+          <w:rFonts w:ascii="Calibri" w:eastAsia="Calibri" w:hAnsi="Calibri" w:cs="Calibri"/>
+          <w:sz w:val="24"/>
+          <w:szCs w:val="24"/>
+        </w:rPr>
+        <w:t xml:space="preserve"> data we have sentence </w:t>
+      </w:r>
+      <w:proofErr w:type="gramStart"/>
+      <w:r>
+        <w:rPr>
+          <w:rFonts w:ascii="Calibri" w:eastAsia="Calibri" w:hAnsi="Calibri" w:cs="Calibri"/>
+          <w:sz w:val="24"/>
+          <w:szCs w:val="24"/>
+        </w:rPr>
+        <w:t>like :</w:t>
+      </w:r>
+      <w:proofErr w:type="gramEnd"/>
+      <w:r>
+        <w:rPr>
+          <w:rFonts w:ascii="Calibri" w:eastAsia="Calibri" w:hAnsi="Calibri" w:cs="Calibri"/>
+          <w:sz w:val="24"/>
+          <w:szCs w:val="24"/>
+        </w:rPr>
+        <w:t xml:space="preserve"> </w:t>
+      </w:r>
+    </w:p>
+    <w:p>
+      <w:pPr>
+        <w:rPr>
+          <w:rFonts w:ascii="Calibri" w:eastAsia="Calibri" w:hAnsi="Calibri" w:cs="Calibri"/>
+          <w:sz w:val="24"/>
+          <w:szCs w:val="24"/>
+        </w:rPr>
+      </w:pPr>
+      <w:proofErr w:type="spellStart"/>
+      <w:r>
+        <w:rPr>
+          <w:rFonts w:ascii="Calibri" w:eastAsia="Calibri" w:hAnsi="Calibri" w:cs="Calibri"/>
+          <w:sz w:val="24"/>
+          <w:szCs w:val="24"/>
+        </w:rPr>
+        <w:t>liston</w:t>
+      </w:r>
+      <w:proofErr w:type="spellEnd"/>
+      <w:r>
+        <w:rPr>
+          <w:rFonts w:ascii="Calibri" w:eastAsia="Calibri" w:hAnsi="Calibri" w:cs="Calibri"/>
+          <w:sz w:val="24"/>
+          <w:szCs w:val="24"/>
+        </w:rPr>
+        <w:t xml:space="preserve"> is bill </w:t>
+      </w:r>
+      <w:proofErr w:type="spellStart"/>
+      <w:proofErr w:type="gramStart"/>
+      <w:r>
+        <w:rPr>
+          <w:rFonts w:ascii="Calibri" w:eastAsia="Calibri" w:hAnsi="Calibri" w:cs="Calibri"/>
+          <w:sz w:val="24"/>
+          <w:szCs w:val="24"/>
+        </w:rPr>
+        <w:t>liston</w:t>
+      </w:r>
+      <w:proofErr w:type="spellEnd"/>
+      <w:r>
+        <w:rPr>
+          <w:rFonts w:ascii="Calibri" w:eastAsia="Calibri" w:hAnsi="Calibri" w:cs="Calibri"/>
+          <w:sz w:val="24"/>
+          <w:szCs w:val="24"/>
+        </w:rPr>
+        <w:t xml:space="preserve"> ,</w:t>
+      </w:r>
+      <w:proofErr w:type="gramEnd"/>
+      <w:r>
+        <w:rPr>
+          <w:rFonts w:ascii="Calibri" w:eastAsia="Calibri" w:hAnsi="Calibri" w:cs="Calibri"/>
+          <w:sz w:val="24"/>
+          <w:szCs w:val="24"/>
+        </w:rPr>
+        <w:t xml:space="preserve"> baseball writer for the </w:t>
+      </w:r>
+      <w:proofErr w:type="spellStart"/>
+      <w:r>
+        <w:rPr>
+          <w:rFonts w:ascii="Calibri" w:eastAsia="Calibri" w:hAnsi="Calibri" w:cs="Calibri"/>
+          <w:sz w:val="24"/>
+          <w:szCs w:val="24"/>
+        </w:rPr>
+        <w:t>boston</w:t>
+      </w:r>
+      <w:proofErr w:type="spellEnd"/>
+      <w:r>
+        <w:rPr>
+          <w:rFonts w:ascii="Calibri" w:eastAsia="Calibri" w:hAnsi="Calibri" w:cs="Calibri"/>
+          <w:sz w:val="24"/>
+          <w:szCs w:val="24"/>
+        </w:rPr>
+        <w:t xml:space="preserve"> traveler , who quoted </w:t>
+      </w:r>
+      <w:proofErr w:type="spellStart"/>
+      <w:r>
+        <w:rPr>
+          <w:rFonts w:ascii="Calibri" w:eastAsia="Calibri" w:hAnsi="Calibri" w:cs="Calibri"/>
+          <w:sz w:val="24"/>
+          <w:szCs w:val="24"/>
+        </w:rPr>
+        <w:t>jensen</w:t>
+      </w:r>
+      <w:proofErr w:type="spellEnd"/>
+      <w:r>
+        <w:rPr>
+          <w:rFonts w:ascii="Calibri" w:eastAsia="Calibri" w:hAnsi="Calibri" w:cs="Calibri"/>
+          <w:sz w:val="24"/>
+          <w:szCs w:val="24"/>
+        </w:rPr>
+        <w:t xml:space="preserve"> as saying :</w:t>
+      </w:r>
+    </w:p>
+    <w:p>
+      <w:pPr>
+        <w:rPr>
+          <w:rFonts w:ascii="Calibri" w:eastAsia="Calibri" w:hAnsi="Calibri" w:cs="Calibri"/>
+          <w:sz w:val="24"/>
+          <w:szCs w:val="24"/>
+        </w:rPr>
+      </w:pPr>
+      <w:r>
+        <w:rPr>
+          <w:rFonts w:ascii="Calibri" w:eastAsia="Calibri" w:hAnsi="Calibri" w:cs="Calibri"/>
+          <w:sz w:val="24"/>
+          <w:szCs w:val="24"/>
+        </w:rPr>
+        <w:t xml:space="preserve">Also One </w:t>
+      </w:r>
+      <w:proofErr w:type="gramStart"/>
+      <w:r>
+        <w:rPr>
+          <w:rFonts w:ascii="Calibri" w:eastAsia="Calibri" w:hAnsi="Calibri" w:cs="Calibri"/>
+          <w:sz w:val="24"/>
+          <w:szCs w:val="24"/>
+        </w:rPr>
+        <w:t>scorer</w:t>
+      </w:r>
+      <w:proofErr w:type="gramEnd"/>
+      <w:r>
+        <w:rPr>
+          <w:rFonts w:ascii="Calibri" w:eastAsia="Calibri" w:hAnsi="Calibri" w:cs="Calibri"/>
+          <w:sz w:val="24"/>
+          <w:szCs w:val="24"/>
+        </w:rPr>
+        <w:t xml:space="preserve"> Class is written to understand which tags are getting wrong tagged mostly.</w:t>
+      </w:r>
+    </w:p>
+    <w:p>
+      <w:pPr>
+        <w:rPr>
+          <w:rFonts w:ascii="Calibri" w:eastAsia="Calibri" w:hAnsi="Calibri" w:cs="Calibri"/>
+          <w:sz w:val="24"/>
+          <w:szCs w:val="24"/>
+        </w:rPr>
+      </w:pPr>
+    </w:p>
+    <w:p>
+      <w:pPr>
+        <w:rPr>
+          <w:rFonts w:ascii="Calibri" w:eastAsia="Calibri" w:hAnsi="Calibri" w:cs="Calibri"/>
+          <w:sz w:val="24"/>
+          <w:szCs w:val="24"/>
+        </w:rPr>
+      </w:pPr>
+    </w:p>
+    <w:p>
+      <w:pPr>
+        <w:rPr>
+          <w:rFonts w:ascii="Calibri" w:eastAsia="Calibri" w:hAnsi="Calibri" w:cs="Calibri"/>
+          <w:sz w:val="24"/>
+          <w:szCs w:val="24"/>
+        </w:rPr>
+      </w:pPr>
+      <w:r>
+        <w:rPr>
+          <w:rFonts w:ascii="Calibri" w:eastAsia="Calibri" w:hAnsi="Calibri" w:cs="Calibri"/>
+          <w:noProof/>
+          <w:sz w:val="24"/>
+          <w:szCs w:val="24"/>
+        </w:rPr>
+        <w:drawing>
+          <wp:inline distT="0" distB="0" distL="0" distR="0" wp14:anchorId="374AADB5" wp14:editId="768D5070">
+            <wp:extent cx="3937635" cy="2860040"/>
+            <wp:effectExtent l="0" t="0" r="0" b="10160"/>
+            <wp:docPr id="1" name="Picture 1"/>
+            <wp:cNvGraphicFramePr>
+              <a:graphicFrameLocks xmlns:a="http://schemas.openxmlformats.org/drawingml/2006/main" noChangeAspect="1"/>
+            </wp:cNvGraphicFramePr>
+            <a:graphic xmlns:a="http://schemas.openxmlformats.org/drawingml/2006/main">
+              <a:graphicData uri="http://schemas.openxmlformats.org/drawingml/2006/picture">
+                <pic:pic xmlns:pic="http://schemas.openxmlformats.org/drawingml/2006/picture">
+                  <pic:nvPicPr>
+                    <pic:cNvPr id="1" name="Screen Shot 2015-12-04 at 1.55.44 AM.png"/>
+                    <pic:cNvPicPr/>
+                  </pic:nvPicPr>
+                  <pic:blipFill>
+                    <a:blip r:embed="rId10" cstate="print">
+                      <a:extLst>
+                        <a:ext uri="{28A0092B-C50C-407E-A947-70E740481C1C}">
+                          <a14:useLocalDpi xmlns:a14="http://schemas.microsoft.com/office/drawing/2010/main" val="0"/>
+                        </a:ext>
+                      </a:extLst>
+                    </a:blip>
+                    <a:stretch>
+                      <a:fillRect/>
+                    </a:stretch>
+                  </pic:blipFill>
+                  <pic:spPr>
+                    <a:xfrm>
+                      <a:off x="0" y="0"/>
+                      <a:ext cx="3937635" cy="2860040"/>
+                    </a:xfrm>
+                    <a:prstGeom prst="rect">
+                      <a:avLst/>
+                    </a:prstGeom>
+                  </pic:spPr>
+                </pic:pic>
+              </a:graphicData>
+            </a:graphic>
+          </wp:inline>
+        </w:drawing>
+      </w:r>
+    </w:p>
+    <w:p>
+      <w:pPr>
+        <w:rPr>
+          <w:rFonts w:ascii="Calibri" w:eastAsia="Calibri" w:hAnsi="Calibri" w:cs="Calibri"/>
+          <w:sz w:val="24"/>
+          <w:szCs w:val="24"/>
+        </w:rPr>
+      </w:pPr>
+    </w:p>
+    <w:p>
+      <w:pPr>
+        <w:rPr>
+          <w:rFonts w:ascii="Calibri" w:eastAsia="Calibri" w:hAnsi="Calibri" w:cs="Calibri"/>
+          <w:sz w:val="24"/>
+          <w:szCs w:val="24"/>
+        </w:rPr>
+      </w:pPr>
+      <w:r>
+        <w:rPr>
+          <w:rFonts w:ascii="Calibri" w:eastAsia="Calibri" w:hAnsi="Calibri" w:cs="Calibri"/>
+          <w:sz w:val="24"/>
+          <w:szCs w:val="24"/>
+        </w:rPr>
+        <w:t xml:space="preserve">If we see the matrix given above, we found that Mostly Nouns get tagged as different part of speech and then adverb also gets tagged as different part of speech. System gets confused Nouns with Adjectives. </w:t>
+      </w:r>
+      <w:r>
+        <w:rPr>
+          <w:rFonts w:ascii="Calibri" w:eastAsia="Calibri" w:hAnsi="Calibri" w:cs="Calibri"/>
+          <w:sz w:val="24"/>
+          <w:szCs w:val="24"/>
+        </w:rPr>
+        <w:t>The system is not that strong enough as its not trained with huge data set so if we provide some unknown word which is not in the training it is not able to predict the tag properly.</w:t>
+      </w:r>
+    </w:p>
+    <w:p>
+      <w:pPr>
+        <w:rPr>
+          <w:rFonts w:ascii="Calibri" w:eastAsia="Calibri" w:hAnsi="Calibri" w:cs="Calibri"/>
+          <w:sz w:val="24"/>
+          <w:szCs w:val="24"/>
+        </w:rPr>
+      </w:pPr>
+    </w:p>
+    <w:p>
+      <w:pPr>
+        <w:rPr>
+          <w:rFonts w:ascii="Calibri" w:eastAsia="Calibri" w:hAnsi="Calibri" w:cs="Calibri"/>
+          <w:sz w:val="24"/>
+          <w:szCs w:val="24"/>
+        </w:rPr>
+      </w:pPr>
+    </w:p>
+    <w:p>
+      <w:pPr>
+        <w:rPr>
+          <w:rFonts w:ascii="Calibri" w:eastAsia="Calibri" w:hAnsi="Calibri" w:cs="Calibri"/>
+          <w:sz w:val="24"/>
+          <w:szCs w:val="24"/>
+        </w:rPr>
+      </w:pPr>
+    </w:p>
+    <w:p>
+      <w:pPr>
+        <w:spacing w:before="3"/>
+        <w:ind w:right="1120"/>
+        <w:rPr>
+          <w:rFonts w:ascii="Calibri" w:eastAsia="Calibri" w:hAnsi="Calibri" w:cs="Calibri"/>
+          <w:b/>
+          <w:sz w:val="36"/>
+          <w:szCs w:val="36"/>
+        </w:rPr>
+      </w:pPr>
+      <w:r>
+        <w:rPr>
+          <w:rFonts w:ascii="Calibri" w:eastAsia="Calibri" w:hAnsi="Calibri" w:cs="Calibri"/>
+          <w:b/>
+          <w:sz w:val="36"/>
+          <w:szCs w:val="36"/>
+        </w:rPr>
+        <w:t>8 Conclusion</w:t>
+      </w:r>
+    </w:p>
+    <w:p>
+      <w:pPr>
+        <w:spacing w:before="3"/>
+        <w:ind w:right="1120"/>
+        <w:rPr>
+          <w:rFonts w:ascii="Calibri" w:eastAsia="Calibri" w:hAnsi="Calibri" w:cs="Calibri"/>
+          <w:sz w:val="24"/>
+          <w:szCs w:val="24"/>
+        </w:rPr>
+      </w:pPr>
+      <w:r>
+        <w:rPr>
+          <w:rFonts w:ascii="Calibri" w:eastAsia="Calibri" w:hAnsi="Calibri" w:cs="Calibri"/>
+          <w:sz w:val="24"/>
+          <w:szCs w:val="24"/>
+        </w:rPr>
+        <w:t>Various conc</w:t>
+      </w:r>
+      <w:r>
+        <w:rPr>
+          <w:rFonts w:ascii="Calibri" w:eastAsia="Calibri" w:hAnsi="Calibri" w:cs="Calibri"/>
+          <w:sz w:val="24"/>
+          <w:szCs w:val="24"/>
+        </w:rPr>
+        <w:t xml:space="preserve">lusion can be drawn after </w:t>
+      </w:r>
+      <w:r>
+        <w:rPr>
+          <w:rFonts w:ascii="Calibri" w:eastAsia="Calibri" w:hAnsi="Calibri" w:cs="Calibri"/>
+          <w:sz w:val="24"/>
+          <w:szCs w:val="24"/>
+        </w:rPr>
+        <w:t>understanding</w:t>
+      </w:r>
+      <w:r>
+        <w:rPr>
+          <w:rFonts w:ascii="Calibri" w:eastAsia="Calibri" w:hAnsi="Calibri" w:cs="Calibri"/>
+          <w:sz w:val="24"/>
+          <w:szCs w:val="24"/>
+        </w:rPr>
+        <w:t xml:space="preserve"> the system and trying on different sentences. </w:t>
+      </w:r>
+    </w:p>
+    <w:p>
+      <w:pPr>
+        <w:pStyle w:val="ListParagraph"/>
+        <w:numPr>
+          <w:ilvl w:val="0"/>
+          <w:numId w:val="9"/>
+        </w:numPr>
+        <w:spacing w:before="3"/>
+        <w:ind w:right="1120"/>
+        <w:rPr>
+          <w:rFonts w:ascii="Calibri" w:eastAsia="Calibri" w:hAnsi="Calibri" w:cs="Calibri"/>
+          <w:sz w:val="24"/>
+          <w:szCs w:val="24"/>
+        </w:rPr>
+      </w:pPr>
+      <w:r>
+        <w:rPr>
+          <w:rFonts w:ascii="Calibri" w:eastAsia="Calibri" w:hAnsi="Calibri" w:cs="Calibri"/>
+          <w:sz w:val="24"/>
+          <w:szCs w:val="24"/>
+        </w:rPr>
+        <w:t xml:space="preserve">The System performs really good with the test data provided. </w:t>
+      </w:r>
+    </w:p>
+    <w:p>
+      <w:pPr>
+        <w:pStyle w:val="ListParagraph"/>
+        <w:numPr>
+          <w:ilvl w:val="0"/>
+          <w:numId w:val="9"/>
+        </w:numPr>
+        <w:spacing w:before="3"/>
+        <w:ind w:right="1120"/>
+        <w:rPr>
+          <w:rFonts w:ascii="Calibri" w:eastAsia="Calibri" w:hAnsi="Calibri" w:cs="Calibri"/>
+          <w:sz w:val="24"/>
+          <w:szCs w:val="24"/>
+        </w:rPr>
+      </w:pPr>
+      <w:r>
+        <w:rPr>
+          <w:rFonts w:ascii="Calibri" w:eastAsia="Calibri" w:hAnsi="Calibri" w:cs="Calibri"/>
+          <w:sz w:val="24"/>
+          <w:szCs w:val="24"/>
+        </w:rPr>
+        <w:t xml:space="preserve">All the miss tagged </w:t>
+      </w:r>
+      <w:r>
+        <w:rPr>
+          <w:rFonts w:ascii="Calibri" w:eastAsia="Calibri" w:hAnsi="Calibri" w:cs="Calibri"/>
+          <w:sz w:val="24"/>
+          <w:szCs w:val="24"/>
+        </w:rPr>
+        <w:t>words</w:t>
+      </w:r>
+      <w:r>
+        <w:rPr>
+          <w:rFonts w:ascii="Calibri" w:eastAsia="Calibri" w:hAnsi="Calibri" w:cs="Calibri"/>
+          <w:sz w:val="24"/>
+          <w:szCs w:val="24"/>
+        </w:rPr>
+        <w:t xml:space="preserve">, most of the words are noun tagged as adjectives and adverbs as pronouns.  So for handling these scenarios the model should be strong. </w:t>
+      </w:r>
+    </w:p>
+    <w:p>
+      <w:pPr>
+        <w:pStyle w:val="ListParagraph"/>
+        <w:numPr>
+          <w:ilvl w:val="0"/>
+          <w:numId w:val="9"/>
+        </w:numPr>
+        <w:spacing w:before="3"/>
+        <w:ind w:right="1120"/>
+        <w:rPr>
+          <w:rFonts w:ascii="Calibri" w:eastAsia="Calibri" w:hAnsi="Calibri" w:cs="Calibri"/>
+          <w:sz w:val="24"/>
+          <w:szCs w:val="24"/>
+        </w:rPr>
+      </w:pPr>
+      <w:r>
+        <w:rPr>
+          <w:rFonts w:ascii="Calibri" w:eastAsia="Calibri" w:hAnsi="Calibri" w:cs="Calibri"/>
+          <w:sz w:val="24"/>
+          <w:szCs w:val="24"/>
+        </w:rPr>
+        <w:t xml:space="preserve">Currently the training data set is </w:t>
+      </w:r>
+      <w:proofErr w:type="gramStart"/>
+      <w:r>
+        <w:rPr>
+          <w:rFonts w:ascii="Calibri" w:eastAsia="Calibri" w:hAnsi="Calibri" w:cs="Calibri"/>
+          <w:sz w:val="24"/>
+          <w:szCs w:val="24"/>
+        </w:rPr>
+        <w:t>less ,</w:t>
+      </w:r>
+      <w:proofErr w:type="gramEnd"/>
+      <w:r>
+        <w:rPr>
+          <w:rFonts w:ascii="Calibri" w:eastAsia="Calibri" w:hAnsi="Calibri" w:cs="Calibri"/>
+          <w:sz w:val="24"/>
+          <w:szCs w:val="24"/>
+        </w:rPr>
+        <w:t xml:space="preserve"> if we train HMM model with more training data it means the system has seen more scenarios then the model will become strong and can handle more cases. </w:t>
+      </w:r>
+    </w:p>
+    <w:p>
+      <w:pPr>
+        <w:pStyle w:val="ListParagraph"/>
+        <w:numPr>
+          <w:ilvl w:val="0"/>
+          <w:numId w:val="9"/>
+        </w:numPr>
+        <w:spacing w:before="3"/>
+        <w:ind w:right="1120"/>
+        <w:rPr>
+          <w:rFonts w:ascii="Calibri" w:eastAsia="Calibri" w:hAnsi="Calibri" w:cs="Calibri"/>
+          <w:sz w:val="24"/>
+          <w:szCs w:val="24"/>
+        </w:rPr>
+      </w:pPr>
+      <w:r>
+        <w:rPr>
+          <w:rFonts w:ascii="Calibri" w:eastAsia="Calibri" w:hAnsi="Calibri" w:cs="Calibri"/>
+          <w:sz w:val="24"/>
+          <w:szCs w:val="24"/>
+        </w:rPr>
+        <w:t xml:space="preserve">Currently the system behaves not that good with totally unseen words. </w:t>
+      </w:r>
+    </w:p>
+    <w:p>
+      <w:pPr>
+        <w:pStyle w:val="ListParagraph"/>
+        <w:numPr>
+          <w:ilvl w:val="0"/>
+          <w:numId w:val="9"/>
+        </w:numPr>
+        <w:spacing w:before="3"/>
+        <w:ind w:right="1120"/>
+        <w:rPr>
+          <w:rFonts w:ascii="Calibri" w:eastAsia="Calibri" w:hAnsi="Calibri" w:cs="Calibri"/>
+          <w:sz w:val="24"/>
+          <w:szCs w:val="24"/>
+        </w:rPr>
+      </w:pPr>
+      <w:r>
+        <w:rPr>
+          <w:rFonts w:ascii="Calibri" w:eastAsia="Calibri" w:hAnsi="Calibri" w:cs="Calibri"/>
+          <w:sz w:val="24"/>
+          <w:szCs w:val="24"/>
+        </w:rPr>
+        <w:t xml:space="preserve">The system does not handle emotion tags. </w:t>
+      </w:r>
+    </w:p>
+    <w:p>
+      <w:pPr>
+        <w:pStyle w:val="ListParagraph"/>
+        <w:numPr>
+          <w:ilvl w:val="0"/>
+          <w:numId w:val="9"/>
+        </w:numPr>
+        <w:spacing w:before="3"/>
+        <w:ind w:right="1120"/>
+        <w:rPr>
+          <w:rFonts w:ascii="Calibri" w:eastAsia="Calibri" w:hAnsi="Calibri" w:cs="Calibri"/>
+          <w:sz w:val="24"/>
+          <w:szCs w:val="24"/>
+        </w:rPr>
+      </w:pPr>
+      <w:r>
+        <w:rPr>
+          <w:rFonts w:ascii="Calibri" w:eastAsia="Calibri" w:hAnsi="Calibri" w:cs="Calibri"/>
+          <w:sz w:val="24"/>
+          <w:szCs w:val="24"/>
+        </w:rPr>
+        <w:t>For making system more scalable the model building should be done in distributed environment.</w:t>
+      </w:r>
+    </w:p>
+    <w:p>
+      <w:pPr>
+        <w:spacing w:before="3"/>
+        <w:ind w:right="1120"/>
+        <w:rPr>
+          <w:rFonts w:ascii="Calibri" w:eastAsia="Calibri" w:hAnsi="Calibri" w:cs="Calibri"/>
+          <w:sz w:val="24"/>
+          <w:szCs w:val="24"/>
+        </w:rPr>
+      </w:pPr>
+    </w:p>
+    <w:p>
+      <w:pPr>
+        <w:spacing w:before="3"/>
+        <w:ind w:right="1120"/>
+        <w:rPr>
+          <w:rFonts w:ascii="Calibri" w:eastAsia="Calibri" w:hAnsi="Calibri" w:cs="Calibri"/>
+          <w:sz w:val="24"/>
+          <w:szCs w:val="24"/>
+        </w:rPr>
+      </w:pPr>
+    </w:p>
+    <w:p>
+      <w:pPr>
+        <w:spacing w:before="3"/>
+        <w:ind w:right="1120"/>
+        <w:rPr>
+          <w:rFonts w:ascii="Calibri" w:eastAsia="Calibri" w:hAnsi="Calibri" w:cs="Calibri"/>
+          <w:sz w:val="24"/>
+          <w:szCs w:val="24"/>
+        </w:rPr>
+      </w:pPr>
+    </w:p>
+    <w:p>
+      <w:pPr>
+        <w:spacing w:before="3"/>
+        <w:ind w:right="1120"/>
+        <w:rPr>
+          <w:rFonts w:ascii="Calibri" w:eastAsia="Calibri" w:hAnsi="Calibri" w:cs="Calibri"/>
+          <w:sz w:val="24"/>
+          <w:szCs w:val="24"/>
+        </w:rPr>
+      </w:pPr>
+    </w:p>
+    <w:p>
+      <w:pPr>
+        <w:spacing w:before="3"/>
+        <w:ind w:right="1120"/>
+        <w:rPr>
+          <w:rFonts w:ascii="Calibri" w:eastAsia="Calibri" w:hAnsi="Calibri" w:cs="Calibri"/>
+          <w:b/>
+          <w:sz w:val="36"/>
+          <w:szCs w:val="36"/>
+        </w:rPr>
+      </w:pPr>
+      <w:r>
+        <w:rPr>
+          <w:rFonts w:ascii="Calibri" w:eastAsia="Calibri" w:hAnsi="Calibri" w:cs="Calibri"/>
+          <w:b/>
+          <w:sz w:val="36"/>
+          <w:szCs w:val="36"/>
+        </w:rPr>
+        <w:t>9 Future Work</w:t>
+      </w:r>
+    </w:p>
+    <w:p>
+      <w:pPr>
+        <w:spacing w:before="3"/>
+        <w:ind w:right="1120"/>
+        <w:rPr>
+          <w:rFonts w:ascii="Calibri" w:eastAsia="Calibri" w:hAnsi="Calibri" w:cs="Calibri"/>
+          <w:sz w:val="24"/>
+          <w:szCs w:val="24"/>
+        </w:rPr>
+      </w:pPr>
+      <w:r>
+        <w:rPr>
+          <w:rFonts w:ascii="Calibri" w:eastAsia="Calibri" w:hAnsi="Calibri" w:cs="Calibri"/>
+          <w:sz w:val="24"/>
+          <w:szCs w:val="24"/>
+        </w:rPr>
+        <w:t xml:space="preserve">Currently the system is very basic model using Viterbi Algorithm. </w:t>
+      </w:r>
+      <w:r>
+        <w:rPr>
+          <w:rFonts w:ascii="Calibri" w:eastAsia="Calibri" w:hAnsi="Calibri" w:cs="Calibri"/>
+          <w:sz w:val="24"/>
+          <w:szCs w:val="24"/>
+        </w:rPr>
+        <w:t xml:space="preserve">We can enhance the system </w:t>
+      </w:r>
+      <w:r>
+        <w:rPr>
+          <w:rFonts w:ascii="Calibri" w:eastAsia="Calibri" w:hAnsi="Calibri" w:cs="Calibri"/>
+          <w:sz w:val="24"/>
+          <w:szCs w:val="24"/>
+        </w:rPr>
+        <w:t xml:space="preserve">using three different kind of models. </w:t>
+      </w:r>
+    </w:p>
+    <w:p>
+      <w:pPr>
+        <w:pStyle w:val="ListParagraph"/>
+        <w:numPr>
+          <w:ilvl w:val="0"/>
+          <w:numId w:val="10"/>
+        </w:numPr>
+        <w:spacing w:before="3"/>
+        <w:ind w:right="1120"/>
+        <w:rPr>
+          <w:rFonts w:ascii="Calibri" w:eastAsia="Calibri" w:hAnsi="Calibri" w:cs="Calibri"/>
+          <w:sz w:val="24"/>
+          <w:szCs w:val="24"/>
+        </w:rPr>
+      </w:pPr>
+      <w:r>
+        <w:rPr>
+          <w:rFonts w:ascii="Calibri" w:eastAsia="Calibri" w:hAnsi="Calibri" w:cs="Calibri"/>
+          <w:sz w:val="24"/>
+          <w:szCs w:val="24"/>
+        </w:rPr>
+        <w:t>Laplace Smoothed Hidden Markov Model</w:t>
+      </w:r>
+    </w:p>
+    <w:p>
+      <w:pPr>
+        <w:pStyle w:val="ListParagraph"/>
+        <w:numPr>
+          <w:ilvl w:val="0"/>
+          <w:numId w:val="10"/>
+        </w:numPr>
+        <w:spacing w:before="3"/>
+        <w:ind w:right="1120"/>
+        <w:rPr>
+          <w:rFonts w:ascii="Calibri" w:eastAsia="Calibri" w:hAnsi="Calibri" w:cs="Calibri"/>
+          <w:sz w:val="24"/>
+          <w:szCs w:val="24"/>
+        </w:rPr>
+      </w:pPr>
+      <w:r>
+        <w:rPr>
+          <w:rFonts w:ascii="Calibri" w:eastAsia="Calibri" w:hAnsi="Calibri" w:cs="Calibri"/>
+          <w:sz w:val="24"/>
+          <w:szCs w:val="24"/>
+        </w:rPr>
+        <w:t>Absolute Discounting Hidden Markov model.</w:t>
+      </w:r>
+    </w:p>
+    <w:p>
+      <w:pPr>
+        <w:pStyle w:val="ListParagraph"/>
+        <w:numPr>
+          <w:ilvl w:val="0"/>
+          <w:numId w:val="10"/>
+        </w:numPr>
+        <w:spacing w:before="3"/>
+        <w:ind w:right="1120"/>
+        <w:rPr>
+          <w:rFonts w:ascii="Calibri" w:eastAsia="Calibri" w:hAnsi="Calibri" w:cs="Calibri"/>
+          <w:sz w:val="24"/>
+          <w:szCs w:val="24"/>
+        </w:rPr>
+      </w:pPr>
+      <w:r>
+        <w:rPr>
+          <w:rFonts w:ascii="Calibri" w:eastAsia="Calibri" w:hAnsi="Calibri" w:cs="Calibri"/>
+          <w:sz w:val="24"/>
+          <w:szCs w:val="24"/>
+        </w:rPr>
+        <w:t>Interpolation Hidden Markov Model.</w:t>
+      </w:r>
+    </w:p>
+    <w:p>
+      <w:pPr>
+        <w:spacing w:before="3"/>
+        <w:ind w:right="1120"/>
+        <w:rPr>
+          <w:rFonts w:ascii="Calibri" w:eastAsia="Calibri" w:hAnsi="Calibri" w:cs="Calibri"/>
+          <w:sz w:val="24"/>
+          <w:szCs w:val="24"/>
+        </w:rPr>
+      </w:pPr>
+      <w:r>
+        <w:rPr>
+          <w:rFonts w:ascii="Calibri" w:eastAsia="Calibri" w:hAnsi="Calibri" w:cs="Calibri"/>
+          <w:sz w:val="24"/>
+          <w:szCs w:val="24"/>
+        </w:rPr>
+        <w:t>Using these different kinds of model will improve the system with unseen words and we can compare results with each other to see which performs better with different dataset.</w:t>
+      </w:r>
+    </w:p>
+    <w:p>
+      <w:pPr>
+        <w:spacing w:before="3"/>
+        <w:ind w:right="1120"/>
+        <w:rPr>
+          <w:rFonts w:ascii="Calibri" w:eastAsia="Calibri" w:hAnsi="Calibri" w:cs="Calibri"/>
+          <w:sz w:val="24"/>
+          <w:szCs w:val="24"/>
+        </w:rPr>
+      </w:pPr>
+    </w:p>
+    <w:p>
+      <w:pPr>
+        <w:spacing w:before="3"/>
+        <w:ind w:right="1120"/>
+        <w:rPr>
+          <w:rFonts w:ascii="Calibri" w:eastAsia="Calibri" w:hAnsi="Calibri" w:cs="Calibri"/>
+          <w:b/>
+          <w:sz w:val="36"/>
+          <w:szCs w:val="36"/>
+        </w:rPr>
+      </w:pPr>
+      <w:r>
+        <w:rPr>
+          <w:rFonts w:ascii="Calibri" w:eastAsia="Calibri" w:hAnsi="Calibri" w:cs="Calibri"/>
+          <w:b/>
+          <w:sz w:val="36"/>
+          <w:szCs w:val="36"/>
+        </w:rPr>
+        <w:t xml:space="preserve">10 References </w:t>
+      </w:r>
+      <w:r>
+        <w:rPr>
+          <w:rFonts w:ascii="Calibri" w:eastAsia="Calibri" w:hAnsi="Calibri" w:cs="Calibri"/>
+          <w:b/>
+          <w:sz w:val="36"/>
+          <w:szCs w:val="36"/>
+        </w:rPr>
+        <w:t xml:space="preserve">  </w:t>
+      </w:r>
+    </w:p>
+    <w:p>
+      <w:pPr>
+        <w:spacing w:before="3"/>
+        <w:ind w:right="1120"/>
+        <w:rPr>
+          <w:rFonts w:ascii="Calibri" w:eastAsia="Calibri" w:hAnsi="Calibri" w:cs="Calibri"/>
+          <w:b/>
+          <w:sz w:val="36"/>
+          <w:szCs w:val="36"/>
         </w:rPr>
       </w:pPr>
     </w:p>
@@ -7625,16 +9639,16 @@
     </w:lvl>
   </w:abstractNum>
   <w:abstractNum w:abstractNumId="7">
-    <w:nsid w:val="5DEF6186"/>
+    <w:nsid w:val="4A2A6FEC"/>
     <w:multiLevelType w:val="hybridMultilevel"/>
-    <w:tmpl w:val="5A74A852"/>
-    <w:lvl w:ilvl="0" w:tplc="DB3C4C9C">
+    <w:tmpl w:val="FF761122"/>
+    <w:lvl w:ilvl="0" w:tplc="0409000F">
       <w:start w:val="1"/>
       <w:numFmt w:val="decimal"/>
       <w:lvlText w:val="%1."/>
       <w:lvlJc w:val="left"/>
       <w:pPr>
-        <w:ind w:left="420" w:hanging="360"/>
+        <w:ind w:left="720" w:hanging="360"/>
       </w:pPr>
       <w:rPr>
         <w:rFonts w:hint="default"/>
@@ -7646,7 +9660,7 @@
       <w:lvlText w:val="%2."/>
       <w:lvlJc w:val="left"/>
       <w:pPr>
-        <w:ind w:left="1140" w:hanging="360"/>
+        <w:ind w:left="1440" w:hanging="360"/>
       </w:pPr>
     </w:lvl>
     <w:lvl w:ilvl="2" w:tplc="0409001B" w:tentative="1">
@@ -7655,7 +9669,7 @@
       <w:lvlText w:val="%3."/>
       <w:lvlJc w:val="right"/>
       <w:pPr>
-        <w:ind w:left="1860" w:hanging="180"/>
+        <w:ind w:left="2160" w:hanging="180"/>
       </w:pPr>
     </w:lvl>
     <w:lvl w:ilvl="3" w:tplc="0409000F" w:tentative="1">
@@ -7664,7 +9678,7 @@
       <w:lvlText w:val="%4."/>
       <w:lvlJc w:val="left"/>
       <w:pPr>
-        <w:ind w:left="2580" w:hanging="360"/>
+        <w:ind w:left="2880" w:hanging="360"/>
       </w:pPr>
     </w:lvl>
     <w:lvl w:ilvl="4" w:tplc="04090019" w:tentative="1">
@@ -7673,7 +9687,7 @@
       <w:lvlText w:val="%5."/>
       <w:lvlJc w:val="left"/>
       <w:pPr>
-        <w:ind w:left="3300" w:hanging="360"/>
+        <w:ind w:left="3600" w:hanging="360"/>
       </w:pPr>
     </w:lvl>
     <w:lvl w:ilvl="5" w:tplc="0409001B" w:tentative="1">
@@ -7682,7 +9696,7 @@
       <w:lvlText w:val="%6."/>
       <w:lvlJc w:val="right"/>
       <w:pPr>
-        <w:ind w:left="4020" w:hanging="180"/>
+        <w:ind w:left="4320" w:hanging="180"/>
       </w:pPr>
     </w:lvl>
     <w:lvl w:ilvl="6" w:tplc="0409000F" w:tentative="1">
@@ -7691,7 +9705,7 @@
       <w:lvlText w:val="%7."/>
       <w:lvlJc w:val="left"/>
       <w:pPr>
-        <w:ind w:left="4740" w:hanging="360"/>
+        <w:ind w:left="5040" w:hanging="360"/>
       </w:pPr>
     </w:lvl>
     <w:lvl w:ilvl="7" w:tplc="04090019" w:tentative="1">
@@ -7700,7 +9714,7 @@
       <w:lvlText w:val="%8."/>
       <w:lvlJc w:val="left"/>
       <w:pPr>
-        <w:ind w:left="5460" w:hanging="360"/>
+        <w:ind w:left="5760" w:hanging="360"/>
       </w:pPr>
     </w:lvl>
     <w:lvl w:ilvl="8" w:tplc="0409001B" w:tentative="1">
@@ -7709,7 +9723,185 @@
       <w:lvlText w:val="%9."/>
       <w:lvlJc w:val="right"/>
       <w:pPr>
+        <w:ind w:left="6480" w:hanging="180"/>
+      </w:pPr>
+    </w:lvl>
+  </w:abstractNum>
+  <w:abstractNum w:abstractNumId="8">
+    <w:nsid w:val="5DEF6186"/>
+    <w:multiLevelType w:val="hybridMultilevel"/>
+    <w:tmpl w:val="5A74A852"/>
+    <w:lvl w:ilvl="0" w:tplc="DB3C4C9C">
+      <w:start w:val="1"/>
+      <w:numFmt w:val="decimal"/>
+      <w:lvlText w:val="%1."/>
+      <w:lvlJc w:val="left"/>
+      <w:pPr>
+        <w:ind w:left="420" w:hanging="360"/>
+      </w:pPr>
+      <w:rPr>
+        <w:rFonts w:hint="default"/>
+      </w:rPr>
+    </w:lvl>
+    <w:lvl w:ilvl="1" w:tplc="04090019" w:tentative="1">
+      <w:start w:val="1"/>
+      <w:numFmt w:val="lowerLetter"/>
+      <w:lvlText w:val="%2."/>
+      <w:lvlJc w:val="left"/>
+      <w:pPr>
+        <w:ind w:left="1140" w:hanging="360"/>
+      </w:pPr>
+    </w:lvl>
+    <w:lvl w:ilvl="2" w:tplc="0409001B" w:tentative="1">
+      <w:start w:val="1"/>
+      <w:numFmt w:val="lowerRoman"/>
+      <w:lvlText w:val="%3."/>
+      <w:lvlJc w:val="right"/>
+      <w:pPr>
+        <w:ind w:left="1860" w:hanging="180"/>
+      </w:pPr>
+    </w:lvl>
+    <w:lvl w:ilvl="3" w:tplc="0409000F" w:tentative="1">
+      <w:start w:val="1"/>
+      <w:numFmt w:val="decimal"/>
+      <w:lvlText w:val="%4."/>
+      <w:lvlJc w:val="left"/>
+      <w:pPr>
+        <w:ind w:left="2580" w:hanging="360"/>
+      </w:pPr>
+    </w:lvl>
+    <w:lvl w:ilvl="4" w:tplc="04090019" w:tentative="1">
+      <w:start w:val="1"/>
+      <w:numFmt w:val="lowerLetter"/>
+      <w:lvlText w:val="%5."/>
+      <w:lvlJc w:val="left"/>
+      <w:pPr>
+        <w:ind w:left="3300" w:hanging="360"/>
+      </w:pPr>
+    </w:lvl>
+    <w:lvl w:ilvl="5" w:tplc="0409001B" w:tentative="1">
+      <w:start w:val="1"/>
+      <w:numFmt w:val="lowerRoman"/>
+      <w:lvlText w:val="%6."/>
+      <w:lvlJc w:val="right"/>
+      <w:pPr>
+        <w:ind w:left="4020" w:hanging="180"/>
+      </w:pPr>
+    </w:lvl>
+    <w:lvl w:ilvl="6" w:tplc="0409000F" w:tentative="1">
+      <w:start w:val="1"/>
+      <w:numFmt w:val="decimal"/>
+      <w:lvlText w:val="%7."/>
+      <w:lvlJc w:val="left"/>
+      <w:pPr>
+        <w:ind w:left="4740" w:hanging="360"/>
+      </w:pPr>
+    </w:lvl>
+    <w:lvl w:ilvl="7" w:tplc="04090019" w:tentative="1">
+      <w:start w:val="1"/>
+      <w:numFmt w:val="lowerLetter"/>
+      <w:lvlText w:val="%8."/>
+      <w:lvlJc w:val="left"/>
+      <w:pPr>
+        <w:ind w:left="5460" w:hanging="360"/>
+      </w:pPr>
+    </w:lvl>
+    <w:lvl w:ilvl="8" w:tplc="0409001B" w:tentative="1">
+      <w:start w:val="1"/>
+      <w:numFmt w:val="lowerRoman"/>
+      <w:lvlText w:val="%9."/>
+      <w:lvlJc w:val="right"/>
+      <w:pPr>
         <w:ind w:left="6180" w:hanging="180"/>
+      </w:pPr>
+    </w:lvl>
+  </w:abstractNum>
+  <w:abstractNum w:abstractNumId="9">
+    <w:nsid w:val="5ECA40E6"/>
+    <w:multiLevelType w:val="hybridMultilevel"/>
+    <w:tmpl w:val="87926D04"/>
+    <w:lvl w:ilvl="0" w:tplc="0409000F">
+      <w:start w:val="1"/>
+      <w:numFmt w:val="decimal"/>
+      <w:lvlText w:val="%1."/>
+      <w:lvlJc w:val="left"/>
+      <w:pPr>
+        <w:ind w:left="720" w:hanging="360"/>
+      </w:pPr>
+      <w:rPr>
+        <w:rFonts w:hint="default"/>
+      </w:rPr>
+    </w:lvl>
+    <w:lvl w:ilvl="1" w:tplc="04090019" w:tentative="1">
+      <w:start w:val="1"/>
+      <w:numFmt w:val="lowerLetter"/>
+      <w:lvlText w:val="%2."/>
+      <w:lvlJc w:val="left"/>
+      <w:pPr>
+        <w:ind w:left="1440" w:hanging="360"/>
+      </w:pPr>
+    </w:lvl>
+    <w:lvl w:ilvl="2" w:tplc="0409001B" w:tentative="1">
+      <w:start w:val="1"/>
+      <w:numFmt w:val="lowerRoman"/>
+      <w:lvlText w:val="%3."/>
+      <w:lvlJc w:val="right"/>
+      <w:pPr>
+        <w:ind w:left="2160" w:hanging="180"/>
+      </w:pPr>
+    </w:lvl>
+    <w:lvl w:ilvl="3" w:tplc="0409000F" w:tentative="1">
+      <w:start w:val="1"/>
+      <w:numFmt w:val="decimal"/>
+      <w:lvlText w:val="%4."/>
+      <w:lvlJc w:val="left"/>
+      <w:pPr>
+        <w:ind w:left="2880" w:hanging="360"/>
+      </w:pPr>
+    </w:lvl>
+    <w:lvl w:ilvl="4" w:tplc="04090019" w:tentative="1">
+      <w:start w:val="1"/>
+      <w:numFmt w:val="lowerLetter"/>
+      <w:lvlText w:val="%5."/>
+      <w:lvlJc w:val="left"/>
+      <w:pPr>
+        <w:ind w:left="3600" w:hanging="360"/>
+      </w:pPr>
+    </w:lvl>
+    <w:lvl w:ilvl="5" w:tplc="0409001B" w:tentative="1">
+      <w:start w:val="1"/>
+      <w:numFmt w:val="lowerRoman"/>
+      <w:lvlText w:val="%6."/>
+      <w:lvlJc w:val="right"/>
+      <w:pPr>
+        <w:ind w:left="4320" w:hanging="180"/>
+      </w:pPr>
+    </w:lvl>
+    <w:lvl w:ilvl="6" w:tplc="0409000F" w:tentative="1">
+      <w:start w:val="1"/>
+      <w:numFmt w:val="decimal"/>
+      <w:lvlText w:val="%7."/>
+      <w:lvlJc w:val="left"/>
+      <w:pPr>
+        <w:ind w:left="5040" w:hanging="360"/>
+      </w:pPr>
+    </w:lvl>
+    <w:lvl w:ilvl="7" w:tplc="04090019" w:tentative="1">
+      <w:start w:val="1"/>
+      <w:numFmt w:val="lowerLetter"/>
+      <w:lvlText w:val="%8."/>
+      <w:lvlJc w:val="left"/>
+      <w:pPr>
+        <w:ind w:left="5760" w:hanging="360"/>
+      </w:pPr>
+    </w:lvl>
+    <w:lvl w:ilvl="8" w:tplc="0409001B" w:tentative="1">
+      <w:start w:val="1"/>
+      <w:numFmt w:val="lowerRoman"/>
+      <w:lvlText w:val="%9."/>
+      <w:lvlJc w:val="right"/>
+      <w:pPr>
+        <w:ind w:left="6480" w:hanging="180"/>
       </w:pPr>
     </w:lvl>
   </w:abstractNum>
@@ -7729,13 +9921,19 @@
     <w:abstractNumId w:val="0"/>
   </w:num>
   <w:num w:numId="6">
-    <w:abstractNumId w:val="7"/>
+    <w:abstractNumId w:val="8"/>
   </w:num>
   <w:num w:numId="7">
     <w:abstractNumId w:val="2"/>
   </w:num>
   <w:num w:numId="8">
     <w:abstractNumId w:val="1"/>
+  </w:num>
+  <w:num w:numId="9">
+    <w:abstractNumId w:val="7"/>
+  </w:num>
+  <w:num w:numId="10">
+    <w:abstractNumId w:val="9"/>
   </w:num>
 </w:numbering>
 </file>

</xml_diff>